<commit_message>
Digitalisierung im Handel fast fertig... Musste neu gemacht werden, da dieses Backup Korrupt war
</commit_message>
<xml_diff>
--- a/Truck-Routing.docx
+++ b/Truck-Routing.docx
@@ -420,7 +420,7 @@
                         <a:effectLst/>
                         <a:extLst>
                           <a:ext uri="{C572A759-6A51-4108-AA02-DFA0A04FC94B}">
-                            <ma14:wrappingTextBoxFlag xmlns="" xmlns:mo="http://schemas.microsoft.com/office/mac/office/2008/main" xmlns:mv="urn:schemas-microsoft-com:mac:vml" xmlns:o="urn:schemas-microsoft-com:office:office" xmlns:v="urn:schemas-microsoft-com:vml" xmlns:w10="urn:schemas-microsoft-com:office:word" xmlns:w="http://schemas.openxmlformats.org/wordprocessingml/2006/main" xmlns:ma14="http://schemas.microsoft.com/office/mac/drawingml/2011/main"/>
+                            <ma14:wrappingTextBoxFlag xmlns:ma14="http://schemas.microsoft.com/office/mac/drawingml/2011/main" xmlns:w="http://schemas.openxmlformats.org/wordprocessingml/2006/main" xmlns:w10="urn:schemas-microsoft-com:office:word" xmlns:v="urn:schemas-microsoft-com:vml" xmlns:o="urn:schemas-microsoft-com:office:office" xmlns:mv="urn:schemas-microsoft-com:mac:vml" xmlns:mo="http://schemas.microsoft.com/office/mac/office/2008/main" xmlns=""/>
                           </a:ext>
                         </a:extLst>
                       </wps:spPr>
@@ -1639,7 +1639,7 @@
             <w:noProof/>
             <w:webHidden/>
           </w:rPr>
-          <w:t>2</w:t>
+          <w:t>3</w:t>
         </w:r>
         <w:r>
           <w:rPr>
@@ -1715,7 +1715,7 @@
             <w:noProof/>
             <w:webHidden/>
           </w:rPr>
-          <w:t>3</w:t>
+          <w:t>4</w:t>
         </w:r>
         <w:r>
           <w:rPr>
@@ -1792,7 +1792,7 @@
             <w:noProof/>
             <w:webHidden/>
           </w:rPr>
-          <w:t>4</w:t>
+          <w:t>5</w:t>
         </w:r>
         <w:r>
           <w:rPr>
@@ -1868,7 +1868,7 @@
             <w:noProof/>
             <w:webHidden/>
           </w:rPr>
-          <w:t>5</w:t>
+          <w:t>6</w:t>
         </w:r>
         <w:r>
           <w:rPr>
@@ -1944,7 +1944,7 @@
             <w:noProof/>
             <w:webHidden/>
           </w:rPr>
-          <w:t>6</w:t>
+          <w:t>7</w:t>
         </w:r>
         <w:r>
           <w:rPr>
@@ -2020,7 +2020,7 @@
             <w:noProof/>
             <w:webHidden/>
           </w:rPr>
-          <w:t>8</w:t>
+          <w:t>9</w:t>
         </w:r>
         <w:r>
           <w:rPr>
@@ -2096,7 +2096,7 @@
             <w:noProof/>
             <w:webHidden/>
           </w:rPr>
-          <w:t>9</w:t>
+          <w:t>10</w:t>
         </w:r>
         <w:r>
           <w:rPr>
@@ -2172,7 +2172,7 @@
             <w:noProof/>
             <w:webHidden/>
           </w:rPr>
-          <w:t>10</w:t>
+          <w:t>11</w:t>
         </w:r>
         <w:r>
           <w:rPr>
@@ -2270,7 +2270,7 @@
             <w:noProof/>
             <w:webHidden/>
           </w:rPr>
-          <w:t>11</w:t>
+          <w:t>12</w:t>
         </w:r>
         <w:r>
           <w:rPr>
@@ -2368,7 +2368,7 @@
             <w:noProof/>
             <w:webHidden/>
           </w:rPr>
-          <w:t>12</w:t>
+          <w:t>13</w:t>
         </w:r>
         <w:r>
           <w:rPr>
@@ -2466,7 +2466,7 @@
             <w:noProof/>
             <w:webHidden/>
           </w:rPr>
-          <w:t>13</w:t>
+          <w:t>14</w:t>
         </w:r>
         <w:r>
           <w:rPr>
@@ -2564,7 +2564,7 @@
             <w:noProof/>
             <w:webHidden/>
           </w:rPr>
-          <w:t>14</w:t>
+          <w:t>17</w:t>
         </w:r>
         <w:r>
           <w:rPr>
@@ -2654,7 +2654,7 @@
             <w:noProof/>
             <w:webHidden/>
           </w:rPr>
-          <w:t>14</w:t>
+          <w:t>17</w:t>
         </w:r>
         <w:r>
           <w:rPr>
@@ -2744,7 +2744,7 @@
             <w:noProof/>
             <w:webHidden/>
           </w:rPr>
-          <w:t>14</w:t>
+          <w:t>17</w:t>
         </w:r>
         <w:r>
           <w:rPr>
@@ -2834,7 +2834,7 @@
             <w:noProof/>
             <w:webHidden/>
           </w:rPr>
-          <w:t>14</w:t>
+          <w:t>17</w:t>
         </w:r>
         <w:r>
           <w:rPr>
@@ -2924,7 +2924,7 @@
             <w:noProof/>
             <w:webHidden/>
           </w:rPr>
-          <w:t>14</w:t>
+          <w:t>17</w:t>
         </w:r>
         <w:r>
           <w:rPr>
@@ -3022,7 +3022,7 @@
             <w:noProof/>
             <w:webHidden/>
           </w:rPr>
-          <w:t>15</w:t>
+          <w:t>18</w:t>
         </w:r>
         <w:r>
           <w:rPr>
@@ -3120,7 +3120,7 @@
             <w:noProof/>
             <w:webHidden/>
           </w:rPr>
-          <w:t>16</w:t>
+          <w:t>19</w:t>
         </w:r>
         <w:r>
           <w:rPr>
@@ -3210,7 +3210,7 @@
             <w:noProof/>
             <w:webHidden/>
           </w:rPr>
-          <w:t>16</w:t>
+          <w:t>19</w:t>
         </w:r>
         <w:r>
           <w:rPr>
@@ -3300,7 +3300,7 @@
             <w:noProof/>
             <w:webHidden/>
           </w:rPr>
-          <w:t>16</w:t>
+          <w:t>19</w:t>
         </w:r>
         <w:r>
           <w:rPr>
@@ -3390,7 +3390,7 @@
             <w:noProof/>
             <w:webHidden/>
           </w:rPr>
-          <w:t>16</w:t>
+          <w:t>19</w:t>
         </w:r>
         <w:r>
           <w:rPr>
@@ -3480,7 +3480,7 @@
             <w:noProof/>
             <w:webHidden/>
           </w:rPr>
-          <w:t>16</w:t>
+          <w:t>19</w:t>
         </w:r>
         <w:r>
           <w:rPr>
@@ -3570,7 +3570,7 @@
             <w:noProof/>
             <w:webHidden/>
           </w:rPr>
-          <w:t>17</w:t>
+          <w:t>20</w:t>
         </w:r>
         <w:r>
           <w:rPr>
@@ -3660,7 +3660,7 @@
             <w:noProof/>
             <w:webHidden/>
           </w:rPr>
-          <w:t>17</w:t>
+          <w:t>21</w:t>
         </w:r>
         <w:r>
           <w:rPr>
@@ -3750,7 +3750,7 @@
             <w:noProof/>
             <w:webHidden/>
           </w:rPr>
-          <w:t>18</w:t>
+          <w:t>21</w:t>
         </w:r>
         <w:r>
           <w:rPr>
@@ -3840,7 +3840,7 @@
             <w:noProof/>
             <w:webHidden/>
           </w:rPr>
-          <w:t>18</w:t>
+          <w:t>21</w:t>
         </w:r>
         <w:r>
           <w:rPr>
@@ -3930,7 +3930,7 @@
             <w:noProof/>
             <w:webHidden/>
           </w:rPr>
-          <w:t>18</w:t>
+          <w:t>21</w:t>
         </w:r>
         <w:r>
           <w:rPr>
@@ -4020,7 +4020,7 @@
             <w:noProof/>
             <w:webHidden/>
           </w:rPr>
-          <w:t>18</w:t>
+          <w:t>21</w:t>
         </w:r>
         <w:r>
           <w:rPr>
@@ -4110,7 +4110,7 @@
             <w:noProof/>
             <w:webHidden/>
           </w:rPr>
-          <w:t>18</w:t>
+          <w:t>21</w:t>
         </w:r>
         <w:r>
           <w:rPr>
@@ -4208,7 +4208,7 @@
             <w:noProof/>
             <w:webHidden/>
           </w:rPr>
-          <w:t>19</w:t>
+          <w:t>23</w:t>
         </w:r>
         <w:r>
           <w:rPr>
@@ -4306,7 +4306,7 @@
             <w:noProof/>
             <w:webHidden/>
           </w:rPr>
-          <w:t>20</w:t>
+          <w:t>24</w:t>
         </w:r>
         <w:r>
           <w:rPr>
@@ -4404,7 +4404,7 @@
             <w:noProof/>
             <w:webHidden/>
           </w:rPr>
-          <w:t>21</w:t>
+          <w:t>25</w:t>
         </w:r>
         <w:r>
           <w:rPr>
@@ -4502,7 +4502,7 @@
             <w:noProof/>
             <w:webHidden/>
           </w:rPr>
-          <w:t>22</w:t>
+          <w:t>26</w:t>
         </w:r>
         <w:r>
           <w:rPr>
@@ -4600,7 +4600,7 @@
             <w:noProof/>
             <w:webHidden/>
           </w:rPr>
-          <w:t>22</w:t>
+          <w:t>26</w:t>
         </w:r>
         <w:r>
           <w:rPr>
@@ -4677,20 +4677,16 @@
             <w:noProof/>
             <w:webHidden/>
           </w:rPr>
-        </w:r>
-        <w:r>
-          <w:rPr>
-            <w:noProof/>
-            <w:webHidden/>
-          </w:rPr>
           <w:fldChar w:fldCharType="separate"/>
         </w:r>
         <w:r>
           <w:rPr>
-            <w:noProof/>
-            <w:webHidden/>
-          </w:rPr>
-          <w:t>22</w:t>
+            <w:b w:val="0"/>
+            <w:bCs w:val="0"/>
+            <w:noProof/>
+            <w:webHidden/>
+          </w:rPr>
+          <w:t>Fehler! Textmarke nicht definiert.</w:t>
         </w:r>
         <w:r>
           <w:rPr>
@@ -4767,20 +4763,16 @@
             <w:noProof/>
             <w:webHidden/>
           </w:rPr>
-        </w:r>
-        <w:r>
-          <w:rPr>
-            <w:noProof/>
-            <w:webHidden/>
-          </w:rPr>
           <w:fldChar w:fldCharType="separate"/>
         </w:r>
         <w:r>
           <w:rPr>
-            <w:noProof/>
-            <w:webHidden/>
-          </w:rPr>
-          <w:t>22</w:t>
+            <w:b w:val="0"/>
+            <w:bCs w:val="0"/>
+            <w:noProof/>
+            <w:webHidden/>
+          </w:rPr>
+          <w:t>Fehler! Textmarke nicht definiert.</w:t>
         </w:r>
         <w:r>
           <w:rPr>
@@ -4857,20 +4849,16 @@
             <w:noProof/>
             <w:webHidden/>
           </w:rPr>
-        </w:r>
-        <w:r>
-          <w:rPr>
-            <w:noProof/>
-            <w:webHidden/>
-          </w:rPr>
           <w:fldChar w:fldCharType="separate"/>
         </w:r>
         <w:r>
           <w:rPr>
-            <w:noProof/>
-            <w:webHidden/>
-          </w:rPr>
-          <w:t>22</w:t>
+            <w:b w:val="0"/>
+            <w:bCs w:val="0"/>
+            <w:noProof/>
+            <w:webHidden/>
+          </w:rPr>
+          <w:t>Fehler! Textmarke nicht definiert.</w:t>
         </w:r>
         <w:r>
           <w:rPr>
@@ -4947,20 +4935,16 @@
             <w:noProof/>
             <w:webHidden/>
           </w:rPr>
-        </w:r>
-        <w:r>
-          <w:rPr>
-            <w:noProof/>
-            <w:webHidden/>
-          </w:rPr>
           <w:fldChar w:fldCharType="separate"/>
         </w:r>
         <w:r>
           <w:rPr>
-            <w:noProof/>
-            <w:webHidden/>
-          </w:rPr>
-          <w:t>22</w:t>
+            <w:b w:val="0"/>
+            <w:bCs w:val="0"/>
+            <w:noProof/>
+            <w:webHidden/>
+          </w:rPr>
+          <w:t>Fehler! Textmarke nicht definiert.</w:t>
         </w:r>
         <w:r>
           <w:rPr>
@@ -5050,7 +5034,7 @@
             <w:noProof/>
             <w:webHidden/>
           </w:rPr>
-          <w:t>23</w:t>
+          <w:t>26</w:t>
         </w:r>
         <w:r>
           <w:rPr>
@@ -5531,6 +5515,613 @@
       <w:pPr>
         <w:jc w:val="left"/>
       </w:pPr>
+      <w:r>
+        <w:t xml:space="preserve">Vor 30 Jahren war es unvorstellbar, Sachgüter oder Dienstleistungen über unser Smartphone oder unseren Computer zu erwerben. Mittlerweile ist es gang und gäbe, Käufe über unser Mobiltelefon </w:t>
+      </w:r>
+      <w:proofErr w:type="spellStart"/>
+      <w:proofErr w:type="gramStart"/>
+      <w:r>
+        <w:t>abzuwickeln.In</w:t>
+      </w:r>
+      <w:proofErr w:type="spellEnd"/>
+      <w:proofErr w:type="gramEnd"/>
+      <w:r>
+        <w:t xml:space="preserve"> den </w:t>
+      </w:r>
+      <w:proofErr w:type="spellStart"/>
+      <w:r>
+        <w:t>nächstenUnterkapitelnmöchte</w:t>
+      </w:r>
+      <w:proofErr w:type="spellEnd"/>
+      <w:r>
+        <w:t xml:space="preserve"> nun über die Aspekte des digitalen Handels und die immer steigende Digitalisierung schreiben.</w:t>
+      </w:r>
+    </w:p>
+    <w:p>
+      <w:pPr>
+        <w:pStyle w:val="berschrift2"/>
+      </w:pPr>
+      <w:r>
+        <w:t>Der Online-Handel</w:t>
+      </w:r>
+    </w:p>
+    <w:p>
+      <w:pPr>
+        <w:pStyle w:val="Zitat"/>
+      </w:pPr>
+      <w:r>
+        <w:t xml:space="preserve">„1989 gingen die ersten Webseiten ans Netz und nur kurze Zeit </w:t>
+      </w:r>
+      <w:proofErr w:type="spellStart"/>
+      <w:r>
+        <w:t>spä-ter</w:t>
+      </w:r>
+      <w:proofErr w:type="spellEnd"/>
+      <w:r>
+        <w:t xml:space="preserve"> wurden auch die ersten Online-Shops eröffnet. Zu Beginn waren das jedoch nur einfache Listen, die am ehesten mit den heutigen Zeitungsinseraten vergleichbar sind. Wer Interesse an einem Pro-</w:t>
+      </w:r>
+      <w:proofErr w:type="spellStart"/>
+      <w:r>
+        <w:t>dukt</w:t>
+      </w:r>
+      <w:proofErr w:type="spellEnd"/>
+      <w:r>
+        <w:t xml:space="preserve"> hatte, musste sich also selbstständig mit dem Verkäufer in Ver-bindung setzen </w:t>
+      </w:r>
+      <w:proofErr w:type="spellStart"/>
+      <w:r>
+        <w:t>undweitere</w:t>
+      </w:r>
+      <w:proofErr w:type="spellEnd"/>
+      <w:r>
+        <w:t xml:space="preserve"> Informationen erfragen.“</w:t>
+      </w:r>
+    </w:p>
+    <w:p>
+      <w:pPr>
+        <w:jc w:val="center"/>
+      </w:pPr>
+      <w:r>
+        <w:t>(</w:t>
+      </w:r>
+      <w:r>
+        <w:t>Quelle</w:t>
+      </w:r>
+      <w:proofErr w:type="gramStart"/>
+      <w:r>
+        <w:t>: ,</w:t>
+      </w:r>
+      <w:proofErr w:type="gramEnd"/>
+      <w:r>
+        <w:t xml:space="preserve"> Die ersten Online-</w:t>
+      </w:r>
+      <w:proofErr w:type="spellStart"/>
+      <w:r>
+        <w:t>Shopps</w:t>
+      </w:r>
+      <w:proofErr w:type="spellEnd"/>
+      <w:r>
+        <w:t>)</w:t>
+      </w:r>
+    </w:p>
+    <w:p>
+      <w:r>
+        <w:t xml:space="preserve">1994wurde der wohl bekannteste Online-Shop von dem reichsten Mann der Welt, Jeff Bezos, in seiner Garage in Seattle gegründet. Alles startete als Bücherverleih, doch bereits </w:t>
+      </w:r>
+      <w:proofErr w:type="spellStart"/>
+      <w:r>
+        <w:t>vierJahre</w:t>
+      </w:r>
+      <w:proofErr w:type="spellEnd"/>
+      <w:r>
+        <w:t xml:space="preserve"> </w:t>
+      </w:r>
+      <w:proofErr w:type="spellStart"/>
+      <w:r>
+        <w:t>späterwurde</w:t>
+      </w:r>
+      <w:proofErr w:type="spellEnd"/>
+      <w:r>
+        <w:t xml:space="preserve"> der millionste Kunde </w:t>
+      </w:r>
+      <w:proofErr w:type="spellStart"/>
+      <w:proofErr w:type="gramStart"/>
+      <w:r>
+        <w:t>gezählt.Heutzutage</w:t>
+      </w:r>
+      <w:proofErr w:type="spellEnd"/>
+      <w:proofErr w:type="gramEnd"/>
+      <w:r>
+        <w:t xml:space="preserve"> </w:t>
+      </w:r>
+      <w:proofErr w:type="spellStart"/>
+      <w:r>
+        <w:t>istAmazon</w:t>
+      </w:r>
+      <w:proofErr w:type="spellEnd"/>
+      <w:r>
+        <w:t xml:space="preserve"> weltbekannt und zählt zu den größten Unternehmen der Welt.</w:t>
+      </w:r>
+    </w:p>
+    <w:p>
+      <w:pPr>
+        <w:jc w:val="center"/>
+      </w:pPr>
+      <w:r>
+        <w:t>(</w:t>
+      </w:r>
+      <w:r>
+        <w:t>, Unsere Geschichte: Was aus einer Garagen-Idee werden kann?)</w:t>
+      </w:r>
+    </w:p>
+    <w:p>
+      <w:pPr>
+        <w:jc w:val="left"/>
+      </w:pPr>
+      <w:r>
+        <w:t xml:space="preserve">Bald darauf kam auch schon die Internet-Auktionsplattform eBay ins Netz. Dort wer-den bis heute Waren von Firmen und Privatpersonen verkauft oder versteigert. </w:t>
+      </w:r>
+    </w:p>
+    <w:p>
+      <w:pPr>
+        <w:jc w:val="center"/>
+      </w:pPr>
+      <w:r>
+        <w:t>([2], eBay)</w:t>
+      </w:r>
+    </w:p>
+    <w:p>
+      <w:r>
+        <w:t>Ohne die Wohnung zu verlassen, ist es möglich, sich von der Zahnpaste bis zum A</w:t>
+      </w:r>
+      <w:r>
+        <w:t>u</w:t>
+      </w:r>
+      <w:r>
+        <w:t>to</w:t>
+      </w:r>
+      <w:r>
+        <w:t xml:space="preserve"> </w:t>
+      </w:r>
+      <w:r>
+        <w:t>alles direkt nach Hause liefern</w:t>
+      </w:r>
+      <w:r>
+        <w:t xml:space="preserve"> </w:t>
+      </w:r>
+      <w:r>
+        <w:t>zu lassen. Besonders in der Corona</w:t>
+      </w:r>
+      <w:r>
+        <w:t>-</w:t>
+      </w:r>
+      <w:r>
+        <w:t>Pandemie haben viele Leute diesen Service genutzt und</w:t>
+      </w:r>
+      <w:r>
+        <w:t xml:space="preserve"> </w:t>
+      </w:r>
+      <w:r>
+        <w:t>die Größe</w:t>
+      </w:r>
+      <w:r>
+        <w:t xml:space="preserve"> </w:t>
+      </w:r>
+      <w:r>
+        <w:t>des</w:t>
+      </w:r>
+      <w:r>
+        <w:t xml:space="preserve"> </w:t>
+      </w:r>
+      <w:r>
+        <w:t>Online-Handels</w:t>
+      </w:r>
+      <w:r>
+        <w:t xml:space="preserve"> </w:t>
+      </w:r>
+      <w:r>
+        <w:t>ist weiter angewachsen. Wie sollte man sich Sachgüte</w:t>
+      </w:r>
+      <w:r>
+        <w:t>r</w:t>
+      </w:r>
+      <w:r>
+        <w:t xml:space="preserve"> kaufen können, wenn zum</w:t>
+      </w:r>
+      <w:r>
+        <w:t xml:space="preserve"> </w:t>
+      </w:r>
+      <w:r>
+        <w:t>einen die Geschäfte</w:t>
+      </w:r>
+      <w:r>
+        <w:t xml:space="preserve"> </w:t>
+      </w:r>
+      <w:r>
+        <w:t>Großteiles</w:t>
+      </w:r>
+      <w:r>
+        <w:t xml:space="preserve"> </w:t>
+      </w:r>
+      <w:r>
+        <w:t>geschlossen haben und man womöglich in Quarantäne ist?</w:t>
+      </w:r>
+      <w:r>
+        <w:t xml:space="preserve"> </w:t>
+      </w:r>
+      <w:r>
+        <w:t>Andererseits hat diese Zeit auch vielen Menschen gezeigt, wie wichtig der Einkauf und die Beratung im stationären Handel ist.</w:t>
+      </w:r>
+    </w:p>
+    <w:p>
+      <w:pPr>
+        <w:pStyle w:val="berschrift3"/>
+      </w:pPr>
+      <w:r>
+        <w:t>Vorteile des Online-Handels</w:t>
+      </w:r>
+    </w:p>
+    <w:p>
+      <w:r>
+        <w:t>Der Online-Handel ermöglicht uns eine Vielzahl von Vorteilen und Erleichterungen für unser tägliches Leben. Ich möchte nun einige aufzählen und diese näher erläutern.</w:t>
+      </w:r>
+    </w:p>
+    <w:p>
+      <w:pPr>
+        <w:pStyle w:val="berschrift4"/>
+      </w:pPr>
+      <w:r>
+        <w:t>Bequemes, zeitlich und örtlich unabhängiges Einkaufen</w:t>
+      </w:r>
+    </w:p>
+    <w:p>
+      <w:r>
+        <w:t>Gemütlich von der Couch einen neuen Fernseher bestellen oder ohne viel Aufwand verschiedenste Artikel zu vergleichen</w:t>
+      </w:r>
+      <w:r>
+        <w:t xml:space="preserve"> </w:t>
+      </w:r>
+      <w:r>
+        <w:t>ist dank des Online-Handels</w:t>
+      </w:r>
+      <w:r>
+        <w:t xml:space="preserve"> </w:t>
+      </w:r>
+      <w:r>
+        <w:t>24/7</w:t>
+      </w:r>
+      <w:r>
+        <w:t xml:space="preserve"> </w:t>
+      </w:r>
+      <w:r>
+        <w:t>möglich geworden. Es bietet viel Komfort</w:t>
+      </w:r>
+      <w:r>
+        <w:t xml:space="preserve"> </w:t>
+      </w:r>
+      <w:r>
+        <w:t>und Erleichterung im Alltag, da es Zeit und teilweise auch Kosten wie Treibstoff oder Parkgebühren spart.</w:t>
+      </w:r>
+    </w:p>
+    <w:p>
+      <w:pPr>
+        <w:pStyle w:val="berschrift4"/>
+      </w:pPr>
+      <w:r>
+        <w:lastRenderedPageBreak/>
+        <w:t>Möglichkeit für kranke oder beeinträchtigte Menschen</w:t>
+      </w:r>
+    </w:p>
+    <w:p>
+      <w:r>
+        <w:t>Beeinträchtigten</w:t>
+      </w:r>
+      <w:r>
+        <w:t xml:space="preserve"> </w:t>
+      </w:r>
+      <w:r>
+        <w:t>oder kranken</w:t>
+      </w:r>
+      <w:r>
+        <w:t xml:space="preserve"> </w:t>
+      </w:r>
+      <w:r>
+        <w:t>Menschen, welche zum Beispiel das Haus nicht verlassen können, wird eine Möglichkeit geboten, trotzdem ihre Ware selbst auszusuchen und diese dann in weiterer Folge auch zu bestellen.</w:t>
+      </w:r>
+      <w:r>
+        <w:t xml:space="preserve"> </w:t>
+      </w:r>
+      <w:r>
+        <w:t>Viele Lebensmittelgeschäfte bieten einen</w:t>
+      </w:r>
+      <w:r>
+        <w:t xml:space="preserve"> </w:t>
+      </w:r>
+      <w:r>
+        <w:t>Bestell-</w:t>
+      </w:r>
+      <w:r>
+        <w:t xml:space="preserve"> </w:t>
+      </w:r>
+      <w:r>
+        <w:t>und</w:t>
+      </w:r>
+      <w:r>
+        <w:t xml:space="preserve"> </w:t>
+      </w:r>
+      <w:r>
+        <w:t>Lieferdienst an, um den Einkauf direkt vor die Tür zu befördern.</w:t>
+      </w:r>
+    </w:p>
+    <w:p>
+      <w:pPr>
+        <w:pStyle w:val="berschrift4"/>
+      </w:pPr>
+      <w:r>
+        <w:t>Preisvergleich und große Auswahl verschiedenster Anbieter</w:t>
+      </w:r>
+    </w:p>
+    <w:p>
+      <w:r>
+        <w:t>Dank Online-Preisvergleichsportalen ist es sehr einfach und bequem</w:t>
+      </w:r>
+      <w:r>
+        <w:t xml:space="preserve"> </w:t>
+      </w:r>
+      <w:r>
+        <w:t>die Preise eines Artikels, welcher bei</w:t>
+      </w:r>
+      <w:r>
+        <w:t xml:space="preserve"> </w:t>
+      </w:r>
+      <w:r>
+        <w:t>verschiedenen Online-Anbieter</w:t>
+      </w:r>
+      <w:r>
+        <w:t xml:space="preserve"> z</w:t>
+      </w:r>
+      <w:r>
+        <w:t>u</w:t>
+      </w:r>
+      <w:r>
+        <w:t xml:space="preserve"> </w:t>
+      </w:r>
+      <w:r>
+        <w:t>erwerben ist, zu</w:t>
+      </w:r>
+      <w:r>
+        <w:t xml:space="preserve"> </w:t>
+      </w:r>
+      <w:r>
+        <w:t>vergleichen und dadurch Kosten zu sparen.</w:t>
+      </w:r>
+      <w:r>
+        <w:t xml:space="preserve"> </w:t>
+      </w:r>
+      <w:r>
+        <w:t>Ebenfalls ist es möglich,</w:t>
+      </w:r>
+      <w:r>
+        <w:t xml:space="preserve"> </w:t>
+      </w:r>
+      <w:r>
+        <w:t>unterschiedliche</w:t>
+      </w:r>
+      <w:r>
+        <w:t xml:space="preserve"> </w:t>
+      </w:r>
+      <w:r>
+        <w:t>Modelle mit-einander zu vergleichen und darauf basierend eine Entscheidung zu fällen.</w:t>
+      </w:r>
+    </w:p>
+    <w:p>
+      <w:r>
+        <w:t xml:space="preserve"> </w:t>
+      </w:r>
+      <w:r>
+        <w:t>Im stationären Handel muss</w:t>
+      </w:r>
+      <w:r>
+        <w:t xml:space="preserve"> </w:t>
+      </w:r>
+      <w:r>
+        <w:t>der Kunde ein</w:t>
+      </w:r>
+      <w:r>
+        <w:t xml:space="preserve"> </w:t>
+      </w:r>
+      <w:r>
+        <w:t>Geschäft aufsuchen, sich beraten lassen</w:t>
+      </w:r>
+      <w:r>
+        <w:t xml:space="preserve"> </w:t>
+      </w:r>
+      <w:r>
+        <w:t>und</w:t>
+      </w:r>
+      <w:r>
+        <w:t xml:space="preserve"> </w:t>
+      </w:r>
+      <w:r>
+        <w:t>anhand der Fakten, welche der Verkäufer nennt, eine Kaufentscheidung fällen.</w:t>
+      </w:r>
+      <w:r>
+        <w:t xml:space="preserve"> </w:t>
+      </w:r>
+    </w:p>
+    <w:p>
+      <w:r>
+        <w:t>Ein</w:t>
+      </w:r>
+      <w:r>
+        <w:t xml:space="preserve"> </w:t>
+      </w:r>
+      <w:r>
+        <w:t>Großteil</w:t>
+      </w:r>
+      <w:r>
+        <w:t xml:space="preserve"> </w:t>
+      </w:r>
+      <w:r>
+        <w:t>der Menschen</w:t>
+      </w:r>
+      <w:r>
+        <w:t xml:space="preserve"> </w:t>
+      </w:r>
+      <w:r>
+        <w:t>informiert</w:t>
+      </w:r>
+      <w:r>
+        <w:t xml:space="preserve"> </w:t>
+      </w:r>
+      <w:r>
+        <w:t>sich über das jeweilige Produkt im Vorhinein und vergleicht auch dessen Preise bei verschiedensten</w:t>
+      </w:r>
+      <w:r>
+        <w:t xml:space="preserve"> </w:t>
+      </w:r>
+      <w:r>
+        <w:t>Anbietern.</w:t>
+      </w:r>
+    </w:p>
+    <w:p>
+      <w:pPr>
+        <w:pStyle w:val="berschrift4"/>
+      </w:pPr>
+      <w:r>
+        <w:t>Verkaufsmöglichkeit für kleine Unternehmen</w:t>
+      </w:r>
+    </w:p>
+    <w:p>
+      <w:r>
+        <w:t>Startup oder kleine Unternehmen</w:t>
+      </w:r>
+      <w:r>
+        <w:t xml:space="preserve"> </w:t>
+      </w:r>
+      <w:r>
+        <w:t>haben meist</w:t>
+      </w:r>
+      <w:r>
+        <w:t xml:space="preserve"> </w:t>
+      </w:r>
+      <w:r>
+        <w:t>nicht</w:t>
+      </w:r>
+      <w:r>
+        <w:t xml:space="preserve"> </w:t>
+      </w:r>
+      <w:r>
+        <w:t>die Ressourcen,</w:t>
+      </w:r>
+      <w:r>
+        <w:t xml:space="preserve"> </w:t>
+      </w:r>
+      <w:r>
+        <w:t>um sich eine eigene Verkaufsfläche zu kaufen oder es würde sich schlicht weg nicht rentieren, da sich das</w:t>
+      </w:r>
+      <w:r>
+        <w:t xml:space="preserve"> </w:t>
+      </w:r>
+      <w:r>
+        <w:t>Unternehmen auf den internationalen Marktfokussiert. Immer öfter werden Artikel nur noch ausschließlich über das Internet vertrieben, da es für die Unternehmer Geld, wie auch Zeit spart.</w:t>
+      </w:r>
+    </w:p>
+    <w:p>
+      <w:r>
+        <w:t>Des Weiteren können sich Firmen einen größeren Kundenstamm, weit über die Region, aufbauen und somit wachsen.</w:t>
+      </w:r>
+    </w:p>
+    <w:p>
+      <w:pPr>
+        <w:pStyle w:val="berschrift3"/>
+      </w:pPr>
+      <w:r>
+        <w:t>Nachteile des Online-Handels</w:t>
+      </w:r>
+    </w:p>
+    <w:p>
+      <w:r>
+        <w:t>Natürlich bringt der Online-Handel nicht nur Vorteile mit sich. Viele teilweise kleine selbstständige Unternehmerkämpfen unter dem Druck</w:t>
+      </w:r>
+      <w:r>
+        <w:t xml:space="preserve"> </w:t>
+      </w:r>
+      <w:r>
+        <w:t>des Online-Handels.</w:t>
+      </w:r>
+    </w:p>
+    <w:p>
+      <w:pPr>
+        <w:pStyle w:val="berschrift4"/>
+      </w:pPr>
+      <w:r>
+        <w:t>Virtueller Kontakt mit realen Waren</w:t>
+      </w:r>
+    </w:p>
+    <w:p>
+      <w:r>
+        <w:t>Eines der größten</w:t>
+      </w:r>
+      <w:r>
+        <w:t xml:space="preserve"> </w:t>
+      </w:r>
+      <w:r>
+        <w:t>Nachteile ist der fehlende physische</w:t>
+      </w:r>
+      <w:r>
+        <w:t xml:space="preserve"> </w:t>
+      </w:r>
+      <w:r>
+        <w:t>Kontakt zu den bestellten Sachgütern. Die Qualität oder Verarbeitung dieser,</w:t>
+      </w:r>
+      <w:r>
+        <w:t xml:space="preserve"> </w:t>
+      </w:r>
+      <w:r>
+        <w:t>kann im Vorhinein nur sehr schwer bestimmt werden. Erst wenn das Produkt zu Hause ankommt, hat der Käufer die Möglichkeit, dieses zu Untersuchen. Mängel können erst zu diesem Zeitpunkt erkannt wer-den. Dies kann</w:t>
+      </w:r>
+      <w:r>
+        <w:t xml:space="preserve"> </w:t>
+      </w:r>
+      <w:r>
+        <w:t>unnötige</w:t>
+      </w:r>
+      <w:r>
+        <w:t xml:space="preserve"> </w:t>
+      </w:r>
+      <w:r>
+        <w:t>Kosten und Zeit des Kunden beanspruchen.</w:t>
+      </w:r>
+    </w:p>
+    <w:p>
+      <w:pPr>
+        <w:pStyle w:val="berschrift4"/>
+      </w:pPr>
+      <w:r>
+        <w:t>Nachteile für lokale und heimische Geschäfte</w:t>
+      </w:r>
+    </w:p>
+    <w:p/>
+    <w:p>
+      <w:pPr>
+        <w:pStyle w:val="berschrift2"/>
+      </w:pPr>
+      <w:r>
+        <w:t>Digitalisierung im stationären Handel</w:t>
+      </w:r>
+    </w:p>
+    <w:p/>
+    <w:p>
+      <w:pPr>
+        <w:pStyle w:val="berschrift2"/>
+      </w:pPr>
+      <w:r>
+        <w:lastRenderedPageBreak/>
+        <w:t>Verbindung zu Arduvi</w:t>
+      </w:r>
+    </w:p>
+    <w:p>
       <w:r>
         <w:br w:type="page"/>
       </w:r>
@@ -6210,99 +6801,144 @@
         <w:rPr>
           <w:lang w:val="de-AT"/>
         </w:rPr>
-        <w:t xml:space="preserve">Serverseitig ist die Logik implementiert. Die richtige Auswahl des </w:t>
-      </w:r>
+        <w:t>Serverseitig ist die Logik implementiert. Die richtige Auswahl des Backends und deren Aufbau ist</w:t>
+      </w:r>
+    </w:p>
+    <w:p>
+      <w:pPr>
+        <w:rPr>
+          <w:lang w:val="de-AT"/>
+        </w:rPr>
+      </w:pPr>
+      <w:r>
+        <w:rPr>
+          <w:lang w:val="de-AT"/>
+        </w:rPr>
+        <w:t>enorm wichtig für einen reibungslosen Ablauf. Falschen Entscheidungen können enorme Folgen auslösen.</w:t>
+      </w:r>
+    </w:p>
+    <w:p>
+      <w:pPr>
+        <w:rPr>
+          <w:lang w:val="de-AT"/>
+        </w:rPr>
+      </w:pPr>
+    </w:p>
+    <w:p>
+      <w:pPr>
+        <w:rPr>
+          <w:lang w:val="de-AT"/>
+        </w:rPr>
+      </w:pPr>
+      <w:r>
+        <w:rPr>
+          <w:lang w:val="de-AT"/>
+        </w:rPr>
+        <w:t>Die Struktur des Backends war bereits vorhanden und auf dieser wurde aufgebaut.</w:t>
+      </w:r>
+    </w:p>
+    <w:p>
+      <w:pPr>
+        <w:pStyle w:val="berschrift3"/>
+      </w:pPr>
+      <w:bookmarkStart w:id="29" w:name="_Toc68966943"/>
+      <w:r>
+        <w:t>ASP.NET Core</w:t>
+      </w:r>
+      <w:bookmarkEnd w:id="29"/>
+    </w:p>
+    <w:p>
+      <w:pPr>
+        <w:rPr>
+          <w:lang w:val="de-AT"/>
+        </w:rPr>
+      </w:pPr>
       <w:proofErr w:type="spellStart"/>
       <w:r>
         <w:rPr>
           <w:lang w:val="de-AT"/>
         </w:rPr>
-        <w:t>Backends</w:t>
+        <w:t>Active</w:t>
       </w:r>
       <w:proofErr w:type="spellEnd"/>
       <w:r>
         <w:rPr>
           <w:lang w:val="de-AT"/>
         </w:rPr>
-        <w:t xml:space="preserve"> und deren Aufbau ist</w:t>
-      </w:r>
-    </w:p>
-    <w:p>
-      <w:pPr>
-        <w:rPr>
-          <w:lang w:val="de-AT"/>
-        </w:rPr>
-      </w:pPr>
-      <w:r>
-        <w:rPr>
-          <w:lang w:val="de-AT"/>
-        </w:rPr>
-        <w:t>enorm wichtig für einen reibungslosen Ablauf. Falschen Entscheidungen können enorme Folgen auslösen.</w:t>
-      </w:r>
-    </w:p>
-    <w:p>
-      <w:pPr>
-        <w:rPr>
-          <w:lang w:val="de-AT"/>
-        </w:rPr>
-      </w:pPr>
-    </w:p>
-    <w:p>
-      <w:pPr>
-        <w:rPr>
-          <w:lang w:val="de-AT"/>
-        </w:rPr>
-      </w:pPr>
-      <w:r>
-        <w:rPr>
-          <w:lang w:val="de-AT"/>
-        </w:rPr>
-        <w:t xml:space="preserve">Die Struktur des </w:t>
-      </w:r>
-      <w:proofErr w:type="spellStart"/>
-      <w:r>
-        <w:rPr>
-          <w:lang w:val="de-AT"/>
-        </w:rPr>
-        <w:t>Backends</w:t>
-      </w:r>
-      <w:proofErr w:type="spellEnd"/>
-      <w:r>
-        <w:rPr>
-          <w:lang w:val="de-AT"/>
-        </w:rPr>
-        <w:t xml:space="preserve"> war bereits vorhanden und auf dieser wurde aufgebaut.</w:t>
+        <w:t xml:space="preserve"> Server Pages .NET Core, kurz ASP.NET Core, ist der Nachfolger von ASP.NET. Dieses kostenlose</w:t>
+      </w:r>
+      <w:r>
+        <w:rPr>
+          <w:lang w:val="de-AT"/>
+        </w:rPr>
+        <w:t xml:space="preserve"> </w:t>
+      </w:r>
+      <w:r>
+        <w:rPr>
+          <w:lang w:val="de-AT"/>
+        </w:rPr>
+        <w:t>Open-Source-Webframework bietet die Möglichkeit plattformunabhängige Applikationen zu entwickeln. Es bietet eine modulare Software-Entwicklung, da eine Vielzahl von fertigen Paketen verschiedenster Art zur Verfügung stehen.</w:t>
+      </w:r>
+    </w:p>
+    <w:p>
+      <w:pPr>
+        <w:rPr>
+          <w:lang w:val="de-AT"/>
+        </w:rPr>
+      </w:pPr>
+    </w:p>
+    <w:p>
+      <w:pPr>
+        <w:rPr>
+          <w:lang w:val="de-AT"/>
+        </w:rPr>
+      </w:pPr>
+      <w:r>
+        <w:rPr>
+          <w:lang w:val="de-AT"/>
+        </w:rPr>
+        <w:t>D</w:t>
+      </w:r>
+      <w:r>
+        <w:rPr>
+          <w:lang w:val="de-AT"/>
+        </w:rPr>
+        <w:t>a dieses Framework von Arduvi bereits verwendet wurde, ist mir die Entscheidung, welches</w:t>
+      </w:r>
+      <w:r>
+        <w:rPr>
+          <w:lang w:val="de-AT"/>
+        </w:rPr>
+        <w:t xml:space="preserve"> </w:t>
+      </w:r>
+      <w:r>
+        <w:rPr>
+          <w:lang w:val="de-AT"/>
+        </w:rPr>
+        <w:t>Webframework für meine Diplomarbeit in Frage kommen würde, abgenommen worden.</w:t>
       </w:r>
     </w:p>
     <w:p>
       <w:pPr>
         <w:pStyle w:val="berschrift3"/>
       </w:pPr>
-      <w:bookmarkStart w:id="29" w:name="_Toc68966943"/>
-      <w:r>
-        <w:t>ASP.NET Core</w:t>
-      </w:r>
-      <w:bookmarkEnd w:id="29"/>
-    </w:p>
-    <w:p>
-      <w:pPr>
-        <w:rPr>
-          <w:lang w:val="de-AT"/>
-        </w:rPr>
-      </w:pPr>
-      <w:proofErr w:type="spellStart"/>
-      <w:r>
-        <w:rPr>
-          <w:lang w:val="de-AT"/>
-        </w:rPr>
-        <w:t>Active</w:t>
-      </w:r>
-      <w:proofErr w:type="spellEnd"/>
-      <w:r>
-        <w:rPr>
-          <w:lang w:val="de-AT"/>
-        </w:rPr>
-        <w:t xml:space="preserve"> Server Pages .NET Core, kurz ASP.NET Core, ist der Nachfolger von ASP.NET. Dieses kostenlose</w:t>
+      <w:bookmarkStart w:id="30" w:name="_Toc68966944"/>
+      <w:r>
+        <w:t>Datenspeicherung</w:t>
+      </w:r>
+      <w:bookmarkEnd w:id="30"/>
+    </w:p>
+    <w:p>
+      <w:pPr>
+        <w:rPr>
+          <w:lang w:val="de-AT"/>
+        </w:rPr>
+      </w:pPr>
+      <w:r>
+        <w:rPr>
+          <w:lang w:val="de-AT"/>
+        </w:rPr>
+        <w:t>Die Datenverwaltung, wie auch die Datenspeicherung ist ein zentraler Bestandteil</w:t>
       </w:r>
       <w:r>
         <w:rPr>
@@ -6314,33 +6950,19 @@
         <w:rPr>
           <w:lang w:val="de-AT"/>
         </w:rPr>
-        <w:t>Open-Source-Webframework bietet die Möglichkeit plattformunabhängige Applikationen zu entwickeln. Es bietet eine modulare Software-Entwicklung, da eine Vielzahl von fertigen Paketen verschiedenster Art zur Verfügung stehen.</w:t>
-      </w:r>
-    </w:p>
-    <w:p>
-      <w:pPr>
-        <w:rPr>
-          <w:lang w:val="de-AT"/>
-        </w:rPr>
-      </w:pPr>
-    </w:p>
-    <w:p>
-      <w:pPr>
-        <w:rPr>
-          <w:lang w:val="de-AT"/>
-        </w:rPr>
-      </w:pPr>
-      <w:r>
-        <w:rPr>
-          <w:lang w:val="de-AT"/>
-        </w:rPr>
-        <w:t>D</w:t>
-      </w:r>
-      <w:r>
-        <w:rPr>
-          <w:lang w:val="de-AT"/>
-        </w:rPr>
-        <w:t>a dieses Framework von Arduvi bereits verwendet wurde, ist mir die Entscheidung, welches</w:t>
+        <w:t xml:space="preserve">einer Applikation. Sie dient dazu, Inhalte permanent abzuspeichern, um diese jederzeit </w:t>
+      </w:r>
+      <w:r>
+        <w:rPr>
+          <w:lang w:val="de-AT"/>
+        </w:rPr>
+        <w:t>wieder</w:t>
+      </w:r>
+      <w:r>
+        <w:rPr>
+          <w:lang w:val="de-AT"/>
+        </w:rPr>
+        <w:t xml:space="preserve"> abrufen zu können. Es gibt verschiedene Methoden, wie Daten abgespeichert werden können.</w:t>
       </w:r>
       <w:r>
         <w:rPr>
@@ -6352,72 +6974,13 @@
         <w:rPr>
           <w:lang w:val="de-AT"/>
         </w:rPr>
-        <w:t>Webframework für meine Diplomarbeit in Frage kommen würde, abgenommen worden.</w:t>
+        <w:t>In meinem Fall habe ich den Cloud-Dienst Azure verwendet.</w:t>
       </w:r>
     </w:p>
     <w:p>
       <w:pPr>
         <w:pStyle w:val="berschrift3"/>
       </w:pPr>
-      <w:bookmarkStart w:id="30" w:name="_Toc68966944"/>
-      <w:r>
-        <w:t>Datenspeicherung</w:t>
-      </w:r>
-      <w:bookmarkEnd w:id="30"/>
-    </w:p>
-    <w:p>
-      <w:pPr>
-        <w:rPr>
-          <w:lang w:val="de-AT"/>
-        </w:rPr>
-      </w:pPr>
-      <w:r>
-        <w:rPr>
-          <w:lang w:val="de-AT"/>
-        </w:rPr>
-        <w:t>Die Datenverwaltung, wie auch die Datenspeicherung ist ein zentraler Bestandteil</w:t>
-      </w:r>
-      <w:r>
-        <w:rPr>
-          <w:lang w:val="de-AT"/>
-        </w:rPr>
-        <w:t xml:space="preserve"> </w:t>
-      </w:r>
-      <w:r>
-        <w:rPr>
-          <w:lang w:val="de-AT"/>
-        </w:rPr>
-        <w:t xml:space="preserve">einer Applikation. Sie dient dazu, Inhalte permanent abzuspeichern, um diese jederzeit </w:t>
-      </w:r>
-      <w:r>
-        <w:rPr>
-          <w:lang w:val="de-AT"/>
-        </w:rPr>
-        <w:t>wieder</w:t>
-      </w:r>
-      <w:r>
-        <w:rPr>
-          <w:lang w:val="de-AT"/>
-        </w:rPr>
-        <w:t xml:space="preserve"> abrufen zu können. Es gibt verschiedene Methoden, wie Daten abgespeichert werden können.</w:t>
-      </w:r>
-      <w:r>
-        <w:rPr>
-          <w:lang w:val="de-AT"/>
-        </w:rPr>
-        <w:t xml:space="preserve"> </w:t>
-      </w:r>
-      <w:r>
-        <w:rPr>
-          <w:lang w:val="de-AT"/>
-        </w:rPr>
-        <w:t>In meinem Fall habe ich den Cloud-Dienst Azure verwendet.</w:t>
-      </w:r>
-    </w:p>
-    <w:p>
-      <w:pPr>
-        <w:pStyle w:val="berschrift3"/>
-      </w:pPr>
       <w:bookmarkStart w:id="31" w:name="_Toc68966945"/>
       <w:r>
         <w:t>Azure Cosmos DB</w:t>
@@ -6432,6 +6995,7 @@
     <w:p/>
     <w:p>
       <w:r>
+        <w:lastRenderedPageBreak/>
         <w:t>Da der Cloud-Dienst Azure komplett in die Applikation integriert ist, war es selbstverständlich, diesen auch zu nutzen.</w:t>
       </w:r>
     </w:p>
@@ -6446,7 +7010,6 @@
         <w:rPr>
           <w:lang w:val="en-GB"/>
         </w:rPr>
-        <w:lastRenderedPageBreak/>
         <w:t>Azure Cosmos DB SQL</w:t>
       </w:r>
       <w:r>
@@ -6877,6 +7440,7 @@
       </w:pPr>
       <w:bookmarkStart w:id="33" w:name="_Toc68966947"/>
       <w:r>
+        <w:lastRenderedPageBreak/>
         <w:t>HTML</w:t>
       </w:r>
       <w:bookmarkEnd w:id="33"/>
@@ -6920,257 +7484,257 @@
       </w:pPr>
       <w:bookmarkStart w:id="34" w:name="_Toc68966948"/>
       <w:r>
+        <w:t>CSS</w:t>
+      </w:r>
+      <w:bookmarkEnd w:id="34"/>
+    </w:p>
+    <w:p>
+      <w:r>
+        <w:t>Cascading Style Sheets, kurz CSS, wird zur visuellen Gestaltung von HTML- oder XML-Code verwendet. Damit sollte das Aussehen von der Strukturierung der Inhalte getrennt werden. Mittels CSS können zum Beispiel Farben angepasst, Animationen eingefügt oder auch Abstände zwischen Elementen werden.</w:t>
+      </w:r>
+    </w:p>
+    <w:p>
+      <w:pPr>
+        <w:pStyle w:val="berschrift3"/>
+      </w:pPr>
+      <w:bookmarkStart w:id="35" w:name="_Toc68966949"/>
+      <w:r>
+        <w:t>JavaScript</w:t>
+      </w:r>
+      <w:bookmarkEnd w:id="35"/>
+    </w:p>
+    <w:p>
+      <w:r>
+        <w:t>Die Skriptsprache JavaScript, kurz JS, welche dynamisch typisiert, objektorientiert und klassenlos ist. Ursprünglich wurde sie im Jahr 1995 von Netscape entwickelt, um dynamische Webseiten zu bauen. Mittlerweile allerdings kommt sie auch serverseitig oder für Microcontroller Einsatz. Objektorientiertes, prozedurales oder auch funktionales programmieren ist mit JavaScript möglich.</w:t>
+      </w:r>
+    </w:p>
+    <w:p>
+      <w:pPr>
+        <w:pStyle w:val="berschrift3"/>
+      </w:pPr>
+      <w:bookmarkStart w:id="36" w:name="_Toc68966950"/>
+      <w:r>
+        <w:t>Razor Pages</w:t>
+      </w:r>
+      <w:bookmarkEnd w:id="36"/>
+    </w:p>
+    <w:p>
+      <w:pPr>
+        <w:rPr>
+          <w:lang w:val="de-AT"/>
+        </w:rPr>
+      </w:pPr>
+      <w:r>
+        <w:rPr>
+          <w:lang w:val="de-AT"/>
+        </w:rPr>
+        <w:t xml:space="preserve">Razor ist eine Markup-Syntax, welche die Möglichkeit bietet, serverseitigen Code in </w:t>
+      </w:r>
+      <w:proofErr w:type="spellStart"/>
+      <w:r>
+        <w:rPr>
+          <w:lang w:val="de-AT"/>
+        </w:rPr>
+        <w:t>Websiten</w:t>
+      </w:r>
+      <w:proofErr w:type="spellEnd"/>
+      <w:r>
+        <w:rPr>
+          <w:lang w:val="de-AT"/>
+        </w:rPr>
+        <w:t xml:space="preserve"> </w:t>
+      </w:r>
+      <w:r>
+        <w:rPr>
+          <w:lang w:val="de-AT"/>
+        </w:rPr>
+        <w:t>zu integrieren. Es ist somit keine Programmiersprache, sondern eine serverseitige Auszeichnungssprache.</w:t>
+      </w:r>
+      <w:r>
+        <w:rPr>
+          <w:lang w:val="de-AT"/>
+        </w:rPr>
+        <w:t xml:space="preserve"> </w:t>
+      </w:r>
+      <w:r>
+        <w:rPr>
+          <w:lang w:val="de-AT"/>
+        </w:rPr>
+        <w:t xml:space="preserve">Üblicherweise wird </w:t>
+      </w:r>
+      <w:r>
+        <w:rPr>
+          <w:lang w:val="de-AT"/>
+        </w:rPr>
+        <w:t>´</w:t>
+      </w:r>
+      <w:r>
+        <w:rPr>
+          <w:lang w:val="de-AT"/>
+        </w:rPr>
+        <w:t>.cshtml</w:t>
+      </w:r>
+      <w:r>
+        <w:rPr>
+          <w:lang w:val="de-AT"/>
+        </w:rPr>
+        <w:t>´</w:t>
+      </w:r>
+      <w:r>
+        <w:rPr>
+          <w:lang w:val="de-AT"/>
+        </w:rPr>
+        <w:t xml:space="preserve"> als Dateiendung verwendet. Bevor die Website an den Browser gesendet wird,</w:t>
+      </w:r>
+      <w:r>
+        <w:rPr>
+          <w:lang w:val="de-AT"/>
+        </w:rPr>
+        <w:t xml:space="preserve"> </w:t>
+      </w:r>
+      <w:r>
+        <w:rPr>
+          <w:lang w:val="de-AT"/>
+        </w:rPr>
+        <w:t>wird der serverseitige Code (meist C#) ausgeführt.</w:t>
+      </w:r>
+    </w:p>
+    <w:p>
+      <w:pPr>
+        <w:pStyle w:val="berschrift3"/>
+      </w:pPr>
+      <w:bookmarkStart w:id="37" w:name="_Toc68966951"/>
+      <w:r>
+        <w:t>Template Inspinia Admin Theme</w:t>
+      </w:r>
+      <w:bookmarkEnd w:id="37"/>
+    </w:p>
+    <w:p>
+      <w:pPr>
+        <w:rPr>
+          <w:lang w:val="de-AT"/>
+        </w:rPr>
+      </w:pPr>
+      <w:r>
+        <w:rPr>
+          <w:lang w:val="de-AT"/>
+        </w:rPr>
+        <w:t>Das Inspinia Admin Theme ist ein responsives Admin-Dashboard-Theme, das auf dem Bootstrap 4.x</w:t>
+      </w:r>
+      <w:r>
+        <w:rPr>
+          <w:lang w:val="de-AT"/>
+        </w:rPr>
+        <w:t xml:space="preserve"> </w:t>
+      </w:r>
+      <w:r>
+        <w:rPr>
+          <w:lang w:val="de-AT"/>
+        </w:rPr>
+        <w:t>Framework aufbaut. Eine Vielzahl an Webframeworks und HTML-Templates wird somit bereits mitgeliefert.</w:t>
+      </w:r>
+    </w:p>
+    <w:p>
+      <w:pPr>
+        <w:pStyle w:val="berschrift3"/>
+      </w:pPr>
+      <w:bookmarkStart w:id="38" w:name="_Toc68966952"/>
+      <w:r>
+        <w:t>Weitere Frameworks und Libraries</w:t>
+      </w:r>
+      <w:bookmarkEnd w:id="38"/>
+    </w:p>
+    <w:p>
+      <w:pPr>
+        <w:rPr>
+          <w:lang w:val="de-AT"/>
+        </w:rPr>
+      </w:pPr>
+      <w:r>
+        <w:rPr>
+          <w:lang w:val="de-AT"/>
+        </w:rPr>
+        <w:t>Natürlich reichen diese fünf oben genannten Technologien aus, um eine voll fortschrittliche, voll</w:t>
+      </w:r>
+      <w:r>
+        <w:rPr>
+          <w:lang w:val="de-AT"/>
+        </w:rPr>
+        <w:t xml:space="preserve"> </w:t>
+      </w:r>
+      <w:r>
+        <w:rPr>
+          <w:lang w:val="de-AT"/>
+        </w:rPr>
+        <w:t>funktionsfähige</w:t>
+      </w:r>
+      <w:r>
+        <w:rPr>
+          <w:lang w:val="de-AT"/>
+        </w:rPr>
+        <w:t>s</w:t>
+      </w:r>
+      <w:r>
+        <w:rPr>
+          <w:lang w:val="de-AT"/>
+        </w:rPr>
+        <w:t xml:space="preserve"> </w:t>
+      </w:r>
+      <w:r>
+        <w:rPr>
+          <w:lang w:val="de-AT"/>
+        </w:rPr>
+        <w:t>Frontend</w:t>
+      </w:r>
+      <w:r>
+        <w:rPr>
+          <w:lang w:val="de-AT"/>
+        </w:rPr>
+        <w:t xml:space="preserve"> zu bauen. Es gibt allerdings eine </w:t>
+      </w:r>
+      <w:r>
+        <w:rPr>
+          <w:lang w:val="de-AT"/>
+        </w:rPr>
+        <w:t>V</w:t>
+      </w:r>
+      <w:r>
+        <w:rPr>
+          <w:lang w:val="de-AT"/>
+        </w:rPr>
+        <w:t>ielzahl an JavaScript Libraries, welche</w:t>
+      </w:r>
+      <w:r>
+        <w:rPr>
+          <w:lang w:val="de-AT"/>
+        </w:rPr>
+        <w:t xml:space="preserve"> </w:t>
+      </w:r>
+      <w:r>
+        <w:rPr>
+          <w:lang w:val="de-AT"/>
+        </w:rPr>
+        <w:t>einem viel Arbeit abnehmen und somit Zeit eingespart wird. Nun möchte ich einige der wichtigsten</w:t>
+      </w:r>
+      <w:r>
+        <w:rPr>
+          <w:lang w:val="de-AT"/>
+        </w:rPr>
+        <w:t xml:space="preserve"> </w:t>
+      </w:r>
+      <w:r>
+        <w:rPr>
+          <w:lang w:val="de-AT"/>
+        </w:rPr>
+        <w:t>Bibliotheken für mein Projekt aufzählen.</w:t>
+      </w:r>
+    </w:p>
+    <w:p>
+      <w:pPr>
+        <w:pStyle w:val="berschrift4"/>
+      </w:pPr>
+      <w:r>
         <w:lastRenderedPageBreak/>
-        <w:t>CSS</w:t>
-      </w:r>
-      <w:bookmarkEnd w:id="34"/>
-    </w:p>
-    <w:p>
-      <w:r>
-        <w:t>Cascading Style Sheets, kurz CSS, wird zur visuellen Gestaltung von HTML- oder XML-Code verwendet. Damit sollte das Aussehen von der Strukturierung der Inhalte getrennt werden. Mittels CSS können zum Beispiel Farben angepasst, Animationen eingefügt oder auch Abstände zwischen Elementen werden.</w:t>
-      </w:r>
-    </w:p>
-    <w:p>
-      <w:pPr>
-        <w:pStyle w:val="berschrift3"/>
-      </w:pPr>
-      <w:bookmarkStart w:id="35" w:name="_Toc68966949"/>
-      <w:r>
-        <w:t>JavaScript</w:t>
-      </w:r>
-      <w:bookmarkEnd w:id="35"/>
-    </w:p>
-    <w:p>
-      <w:r>
-        <w:t>Die Skriptsprache JavaScript, kurz JS, welche dynamisch typisiert, objektorientiert und klassenlos ist. Ursprünglich wurde sie im Jahr 1995 von Netscape entwickelt, um dynamische Webseiten zu bauen. Mittlerweile allerdings kommt sie auch serverseitig oder für Microcontroller Einsatz. Objektorientiertes, prozedurales oder auch funktionales programmieren ist mit JavaScript möglich.</w:t>
-      </w:r>
-    </w:p>
-    <w:p>
-      <w:pPr>
-        <w:pStyle w:val="berschrift3"/>
-      </w:pPr>
-      <w:bookmarkStart w:id="36" w:name="_Toc68966950"/>
-      <w:r>
-        <w:t>Razor Pages</w:t>
-      </w:r>
-      <w:bookmarkEnd w:id="36"/>
-    </w:p>
-    <w:p>
-      <w:pPr>
-        <w:rPr>
-          <w:lang w:val="de-AT"/>
-        </w:rPr>
-      </w:pPr>
-      <w:r>
-        <w:rPr>
-          <w:lang w:val="de-AT"/>
-        </w:rPr>
-        <w:t xml:space="preserve">Razor ist eine Markup-Syntax, welche die Möglichkeit bietet, serverseitigen Code in </w:t>
-      </w:r>
-      <w:proofErr w:type="spellStart"/>
-      <w:r>
-        <w:rPr>
-          <w:lang w:val="de-AT"/>
-        </w:rPr>
-        <w:t>Websiten</w:t>
-      </w:r>
-      <w:proofErr w:type="spellEnd"/>
-      <w:r>
-        <w:rPr>
-          <w:lang w:val="de-AT"/>
-        </w:rPr>
-        <w:t xml:space="preserve"> </w:t>
-      </w:r>
-      <w:r>
-        <w:rPr>
-          <w:lang w:val="de-AT"/>
-        </w:rPr>
-        <w:t>zu integrieren. Es ist somit keine Programmiersprache, sondern eine serverseitige Auszeichnungssprache.</w:t>
-      </w:r>
-      <w:r>
-        <w:rPr>
-          <w:lang w:val="de-AT"/>
-        </w:rPr>
-        <w:t xml:space="preserve"> </w:t>
-      </w:r>
-      <w:r>
-        <w:rPr>
-          <w:lang w:val="de-AT"/>
-        </w:rPr>
-        <w:t xml:space="preserve">Üblicherweise wird </w:t>
-      </w:r>
-      <w:r>
-        <w:rPr>
-          <w:lang w:val="de-AT"/>
-        </w:rPr>
-        <w:t>´</w:t>
-      </w:r>
-      <w:r>
-        <w:rPr>
-          <w:lang w:val="de-AT"/>
-        </w:rPr>
-        <w:t>.cshtml</w:t>
-      </w:r>
-      <w:r>
-        <w:rPr>
-          <w:lang w:val="de-AT"/>
-        </w:rPr>
-        <w:t>´</w:t>
-      </w:r>
-      <w:r>
-        <w:rPr>
-          <w:lang w:val="de-AT"/>
-        </w:rPr>
-        <w:t xml:space="preserve"> als Dateiendung verwendet. Bevor die Website an den Browser gesendet wird,</w:t>
-      </w:r>
-      <w:r>
-        <w:rPr>
-          <w:lang w:val="de-AT"/>
-        </w:rPr>
-        <w:t xml:space="preserve"> </w:t>
-      </w:r>
-      <w:r>
-        <w:rPr>
-          <w:lang w:val="de-AT"/>
-        </w:rPr>
-        <w:t>wird der serverseitige Code (meist C#) ausgeführt.</w:t>
-      </w:r>
-    </w:p>
-    <w:p>
-      <w:pPr>
-        <w:pStyle w:val="berschrift3"/>
-      </w:pPr>
-      <w:bookmarkStart w:id="37" w:name="_Toc68966951"/>
-      <w:r>
-        <w:t>Template Inspinia Admin Theme</w:t>
-      </w:r>
-      <w:bookmarkEnd w:id="37"/>
-    </w:p>
-    <w:p>
-      <w:pPr>
-        <w:rPr>
-          <w:lang w:val="de-AT"/>
-        </w:rPr>
-      </w:pPr>
-      <w:r>
-        <w:rPr>
-          <w:lang w:val="de-AT"/>
-        </w:rPr>
-        <w:t>Das Inspinia Admin Theme ist ein responsives Admin-Dashboard-Theme, das auf dem Bootstrap 4.x</w:t>
-      </w:r>
-      <w:r>
-        <w:rPr>
-          <w:lang w:val="de-AT"/>
-        </w:rPr>
-        <w:t xml:space="preserve"> </w:t>
-      </w:r>
-      <w:r>
-        <w:rPr>
-          <w:lang w:val="de-AT"/>
-        </w:rPr>
-        <w:t>Framework aufbaut. Eine Vielzahl an Webframeworks und HTML-Templates wird somit bereits mitgeliefert.</w:t>
-      </w:r>
-    </w:p>
-    <w:p>
-      <w:pPr>
-        <w:pStyle w:val="berschrift3"/>
-      </w:pPr>
-      <w:bookmarkStart w:id="38" w:name="_Toc68966952"/>
-      <w:r>
-        <w:t>Weitere Frameworks und Libraries</w:t>
-      </w:r>
-      <w:bookmarkEnd w:id="38"/>
-    </w:p>
-    <w:p>
-      <w:pPr>
-        <w:rPr>
-          <w:lang w:val="de-AT"/>
-        </w:rPr>
-      </w:pPr>
-      <w:r>
-        <w:rPr>
-          <w:lang w:val="de-AT"/>
-        </w:rPr>
-        <w:t>Natürlich reichen diese fünf oben genannten Technologien aus, um eine voll fortschrittliche, voll</w:t>
-      </w:r>
-      <w:r>
-        <w:rPr>
-          <w:lang w:val="de-AT"/>
-        </w:rPr>
-        <w:t xml:space="preserve"> </w:t>
-      </w:r>
-      <w:r>
-        <w:rPr>
-          <w:lang w:val="de-AT"/>
-        </w:rPr>
-        <w:t>funktionsfähige</w:t>
-      </w:r>
-      <w:r>
-        <w:rPr>
-          <w:lang w:val="de-AT"/>
-        </w:rPr>
-        <w:t>s</w:t>
-      </w:r>
-      <w:r>
-        <w:rPr>
-          <w:lang w:val="de-AT"/>
-        </w:rPr>
-        <w:t xml:space="preserve"> </w:t>
-      </w:r>
-      <w:r>
-        <w:rPr>
-          <w:lang w:val="de-AT"/>
-        </w:rPr>
-        <w:t>Frontend</w:t>
-      </w:r>
-      <w:r>
-        <w:rPr>
-          <w:lang w:val="de-AT"/>
-        </w:rPr>
-        <w:t xml:space="preserve"> zu bauen. Es gibt allerdings eine </w:t>
-      </w:r>
-      <w:r>
-        <w:rPr>
-          <w:lang w:val="de-AT"/>
-        </w:rPr>
-        <w:t>V</w:t>
-      </w:r>
-      <w:r>
-        <w:rPr>
-          <w:lang w:val="de-AT"/>
-        </w:rPr>
-        <w:t>ielzahl an JavaScript Libraries, welche</w:t>
-      </w:r>
-      <w:r>
-        <w:rPr>
-          <w:lang w:val="de-AT"/>
-        </w:rPr>
-        <w:t xml:space="preserve"> </w:t>
-      </w:r>
-      <w:r>
-        <w:rPr>
-          <w:lang w:val="de-AT"/>
-        </w:rPr>
-        <w:t>einem viel Arbeit abnehmen und somit Zeit eingespart wird. Nun möchte ich einige der wichtigsten</w:t>
-      </w:r>
-      <w:r>
-        <w:rPr>
-          <w:lang w:val="de-AT"/>
-        </w:rPr>
-        <w:t xml:space="preserve"> </w:t>
-      </w:r>
-      <w:r>
-        <w:rPr>
-          <w:lang w:val="de-AT"/>
-        </w:rPr>
-        <w:t>Bibliotheken für mein Projekt aufzählen.</w:t>
-      </w:r>
-    </w:p>
-    <w:p>
-      <w:pPr>
-        <w:pStyle w:val="berschrift4"/>
-      </w:pPr>
-      <w:r>
         <w:t>Bootstrap</w:t>
       </w:r>
     </w:p>
@@ -7316,20 +7880,20 @@
       <w:pPr>
         <w:pStyle w:val="berschrift2"/>
       </w:pPr>
-      <w:bookmarkStart w:id="44" w:name="_Ref299350664"/>
-      <w:bookmarkStart w:id="45" w:name="_Ref299350773"/>
-      <w:bookmarkStart w:id="46" w:name="_Ref299350960"/>
-      <w:bookmarkStart w:id="47" w:name="_Ref299351216"/>
-      <w:bookmarkStart w:id="48" w:name="_Toc68966962"/>
+      <w:bookmarkStart w:id="44" w:name="_Toc68966962"/>
+      <w:bookmarkStart w:id="45" w:name="_Ref299350664"/>
+      <w:bookmarkStart w:id="46" w:name="_Ref299350773"/>
+      <w:bookmarkStart w:id="47" w:name="_Ref299350960"/>
+      <w:bookmarkStart w:id="48" w:name="_Ref299351216"/>
       <w:r>
         <w:t>Literaturverzeichnis</w:t>
       </w:r>
-      <w:bookmarkEnd w:id="48"/>
-    </w:p>
-    <w:bookmarkEnd w:id="44"/>
+      <w:bookmarkEnd w:id="44"/>
+    </w:p>
     <w:bookmarkEnd w:id="45"/>
     <w:bookmarkEnd w:id="46"/>
     <w:bookmarkEnd w:id="47"/>
+    <w:bookmarkEnd w:id="48"/>
     <w:p>
       <w:pPr>
         <w:jc w:val="left"/>
@@ -10042,7 +10606,6 @@
     <w:lvl w:ilvl="3">
       <w:start w:val="1"/>
       <w:numFmt w:val="decimal"/>
-      <w:pStyle w:val="berschrift4"/>
       <w:lvlText w:val="%1.%2.%3.%4"/>
       <w:lvlJc w:val="left"/>
       <w:pPr>
@@ -11115,8 +11678,9 @@
   <w:style w:type="paragraph" w:default="1" w:styleId="Standard">
     <w:name w:val="Normal"/>
     <w:qFormat/>
-    <w:rsid w:val="008D2BCF"/>
+    <w:rsid w:val="006E19A5"/>
     <w:pPr>
+      <w:spacing w:before="120" w:after="120"/>
       <w:jc w:val="both"/>
     </w:pPr>
     <w:rPr>
@@ -11211,13 +11775,9 @@
     <w:link w:val="berschrift4Zchn"/>
     <w:uiPriority w:val="9"/>
     <w:qFormat/>
-    <w:rsid w:val="006D3326"/>
+    <w:rsid w:val="000B08DC"/>
     <w:pPr>
       <w:keepNext/>
-      <w:numPr>
-        <w:ilvl w:val="3"/>
-        <w:numId w:val="34"/>
-      </w:numPr>
       <w:spacing w:before="360" w:after="180"/>
       <w:outlineLvl w:val="3"/>
     </w:pPr>
@@ -11225,6 +11785,7 @@
       <w:b/>
       <w:bCs/>
       <w:szCs w:val="28"/>
+      <w:u w:val="single"/>
     </w:rPr>
   </w:style>
   <w:style w:type="paragraph" w:styleId="berschrift5">
@@ -11338,11 +11899,13 @@
   <w:style w:type="character" w:default="1" w:styleId="Absatz-Standardschriftart">
     <w:name w:val="Default Paragraph Font"/>
     <w:uiPriority w:val="1"/>
+    <w:semiHidden/>
     <w:unhideWhenUsed/>
   </w:style>
   <w:style w:type="table" w:default="1" w:styleId="NormaleTabelle">
     <w:name w:val="Normal Table"/>
     <w:uiPriority w:val="99"/>
+    <w:semiHidden/>
     <w:unhideWhenUsed/>
     <w:tblPr>
       <w:tblInd w:w="0" w:type="dxa"/>
@@ -11408,13 +11971,14 @@
     <w:name w:val="Überschrift 4 Zchn"/>
     <w:link w:val="berschrift4"/>
     <w:uiPriority w:val="9"/>
-    <w:rsid w:val="006D3326"/>
+    <w:rsid w:val="000B08DC"/>
     <w:rPr>
       <w:rFonts w:ascii="Arial" w:hAnsi="Arial"/>
       <w:b/>
       <w:bCs/>
       <w:sz w:val="24"/>
       <w:szCs w:val="28"/>
+      <w:u w:val="single"/>
       <w:lang w:val="de-DE"/>
     </w:rPr>
   </w:style>
@@ -11489,7 +12053,6 @@
     <w:uiPriority w:val="10"/>
     <w:qFormat/>
     <w:pPr>
-      <w:spacing w:after="120"/>
       <w:jc w:val="center"/>
     </w:pPr>
     <w:rPr>
@@ -11586,9 +12149,6 @@
     <w:basedOn w:val="Standard"/>
     <w:next w:val="Standard"/>
     <w:qFormat/>
-    <w:pPr>
-      <w:spacing w:before="120" w:after="120"/>
-    </w:pPr>
     <w:rPr>
       <w:b/>
       <w:bCs/>
@@ -11621,7 +12181,6 @@
     <w:autoRedefine/>
     <w:uiPriority w:val="39"/>
     <w:pPr>
-      <w:spacing w:before="120"/>
       <w:jc w:val="left"/>
     </w:pPr>
     <w:rPr>
@@ -11639,7 +12198,6 @@
     <w:autoRedefine/>
     <w:uiPriority w:val="39"/>
     <w:pPr>
-      <w:spacing w:before="120"/>
       <w:ind w:left="240"/>
       <w:jc w:val="left"/>
     </w:pPr>
@@ -12370,6 +12928,41 @@
       </w:tcPr>
     </w:tblStylePr>
   </w:style>
+  <w:style w:type="paragraph" w:styleId="Zitat">
+    <w:name w:val="Quote"/>
+    <w:basedOn w:val="Standard"/>
+    <w:next w:val="Standard"/>
+    <w:link w:val="ZitatZchn"/>
+    <w:uiPriority w:val="29"/>
+    <w:qFormat/>
+    <w:rsid w:val="00A00F71"/>
+    <w:pPr>
+      <w:spacing w:before="200" w:after="160"/>
+      <w:ind w:left="864" w:right="864"/>
+      <w:jc w:val="center"/>
+    </w:pPr>
+    <w:rPr>
+      <w:i/>
+      <w:iCs/>
+      <w:color w:val="404040" w:themeColor="text1" w:themeTint="BF"/>
+    </w:rPr>
+  </w:style>
+  <w:style w:type="character" w:customStyle="1" w:styleId="ZitatZchn">
+    <w:name w:val="Zitat Zchn"/>
+    <w:basedOn w:val="Absatz-Standardschriftart"/>
+    <w:link w:val="Zitat"/>
+    <w:uiPriority w:val="29"/>
+    <w:rsid w:val="00A00F71"/>
+    <w:rPr>
+      <w:rFonts w:ascii="Arial" w:hAnsi="Arial"/>
+      <w:i/>
+      <w:iCs/>
+      <w:color w:val="404040" w:themeColor="text1" w:themeTint="BF"/>
+      <w:sz w:val="24"/>
+      <w:szCs w:val="24"/>
+      <w:lang w:val="de-DE"/>
+    </w:rPr>
+  </w:style>
 </w:styles>
 </file>
 
@@ -12694,16 +13287,25 @@
 </file>
 
 <file path=customXml/item1.xml><?xml version="1.0" encoding="utf-8"?>
+<b:Sources xmlns:b="http://schemas.openxmlformats.org/officeDocument/2006/bibliography" xmlns="http://schemas.openxmlformats.org/officeDocument/2006/bibliography" SelectedStyle="/APASixthEditionOfficeOnline.xsl" StyleName="APA"/>
+</file>
+
+<file path=customXml/item2.xml><?xml version="1.0" encoding="utf-8"?>
 <p:properties xmlns:p="http://schemas.microsoft.com/office/2006/metadata/properties" xmlns:xsi="http://www.w3.org/2001/XMLSchema-instance" xmlns:pc="http://schemas.microsoft.com/office/infopath/2007/PartnerControls">
   <documentManagement/>
 </p:properties>
 </file>
 
-<file path=customXml/item2.xml><?xml version="1.0" encoding="utf-8"?>
-<b:Sources xmlns:b="http://schemas.openxmlformats.org/officeDocument/2006/bibliography" xmlns="http://schemas.openxmlformats.org/officeDocument/2006/bibliography" SelectedStyle="/APASixthEditionOfficeOnline.xsl" StyleName="APA"/>
+<file path=customXml/item3.xml><?xml version="1.0" encoding="utf-8"?>
+<?mso-contentType ?>
+<FormTemplates xmlns="http://schemas.microsoft.com/sharepoint/v3/contenttype/forms">
+  <Display>DocumentLibraryForm</Display>
+  <Edit>DocumentLibraryForm</Edit>
+  <New>DocumentLibraryForm</New>
+</FormTemplates>
 </file>
 
-<file path=customXml/item3.xml><?xml version="1.0" encoding="utf-8"?>
+<file path=customXml/item4.xml><?xml version="1.0" encoding="utf-8"?>
 <ct:contentTypeSchema xmlns:ct="http://schemas.microsoft.com/office/2006/metadata/contentType" xmlns:ma="http://schemas.microsoft.com/office/2006/metadata/properties/metaAttributes" ct:_="" ma:_="" ma:contentTypeName="Document" ma:contentTypeID="0x01010006C5228AF8705F4CAE33924209086941" ma:contentTypeVersion="4" ma:contentTypeDescription="Create a new document." ma:contentTypeScope="" ma:versionID="2bee166a30493762259424141a45b57d">
   <xsd:schema xmlns:xsd="http://www.w3.org/2001/XMLSchema" xmlns:xs="http://www.w3.org/2001/XMLSchema" xmlns:p="http://schemas.microsoft.com/office/2006/metadata/properties" xmlns:ns2="b9429c97-0add-4ba4-8d91-ad61edb48925" xmlns:ns3="cf3d4024-c6c3-4983-99d4-4a8e0321f027" targetNamespace="http://schemas.microsoft.com/office/2006/metadata/properties" ma:root="true" ma:fieldsID="1c1dc08fce7e077e7a5266e0c0537168" ns2:_="" ns3:_="">
     <xsd:import namespace="b9429c97-0add-4ba4-8d91-ad61edb48925"/>
@@ -12868,16 +13470,15 @@
 </ct:contentTypeSchema>
 </file>
 
-<file path=customXml/item4.xml><?xml version="1.0" encoding="utf-8"?>
-<?mso-contentType ?>
-<FormTemplates xmlns="http://schemas.microsoft.com/sharepoint/v3/contenttype/forms">
-  <Display>DocumentLibraryForm</Display>
-  <Edit>DocumentLibraryForm</Edit>
-  <New>DocumentLibraryForm</New>
-</FormTemplates>
+<file path=customXml/itemProps1.xml><?xml version="1.0" encoding="utf-8"?>
+<ds:datastoreItem xmlns:ds="http://schemas.openxmlformats.org/officeDocument/2006/customXml" ds:itemID="{1FC50BBF-B6D2-7442-8CAD-5C57E5E34BDB}">
+  <ds:schemaRefs>
+    <ds:schemaRef ds:uri="http://schemas.openxmlformats.org/officeDocument/2006/bibliography"/>
+  </ds:schemaRefs>
+</ds:datastoreItem>
 </file>
 
-<file path=customXml/itemProps1.xml><?xml version="1.0" encoding="utf-8"?>
+<file path=customXml/itemProps2.xml><?xml version="1.0" encoding="utf-8"?>
 <ds:datastoreItem xmlns:ds="http://schemas.openxmlformats.org/officeDocument/2006/customXml" ds:itemID="{9B60B3B1-DE5C-49D8-B1C2-59100573C2D1}">
   <ds:schemaRefs>
     <ds:schemaRef ds:uri="http://schemas.microsoft.com/office/2006/metadata/properties"/>
@@ -12886,15 +13487,15 @@
 </ds:datastoreItem>
 </file>
 
-<file path=customXml/itemProps2.xml><?xml version="1.0" encoding="utf-8"?>
-<ds:datastoreItem xmlns:ds="http://schemas.openxmlformats.org/officeDocument/2006/customXml" ds:itemID="{1FC50BBF-B6D2-7442-8CAD-5C57E5E34BDB}">
+<file path=customXml/itemProps3.xml><?xml version="1.0" encoding="utf-8"?>
+<ds:datastoreItem xmlns:ds="http://schemas.openxmlformats.org/officeDocument/2006/customXml" ds:itemID="{B9C2CA2A-4714-451C-9B5A-5905A0134957}">
   <ds:schemaRefs>
-    <ds:schemaRef ds:uri="http://schemas.openxmlformats.org/officeDocument/2006/bibliography"/>
+    <ds:schemaRef ds:uri="http://schemas.microsoft.com/sharepoint/v3/contenttype/forms"/>
   </ds:schemaRefs>
 </ds:datastoreItem>
 </file>
 
-<file path=customXml/itemProps3.xml><?xml version="1.0" encoding="utf-8"?>
+<file path=customXml/itemProps4.xml><?xml version="1.0" encoding="utf-8"?>
 <ds:datastoreItem xmlns:ds="http://schemas.openxmlformats.org/officeDocument/2006/customXml" ds:itemID="{AD0CF02E-317C-4D1E-B1E4-9E1C2A8131CD}">
   <ds:schemaRefs>
     <ds:schemaRef ds:uri="http://schemas.microsoft.com/office/2006/metadata/contentType"/>
@@ -12911,12 +13512,4 @@
     <ds:schemaRef ds:uri="http://schemas.microsoft.com/internal/obd"/>
   </ds:schemaRefs>
 </ds:datastoreItem>
-</file>
-
-<file path=customXml/itemProps4.xml><?xml version="1.0" encoding="utf-8"?>
-<ds:datastoreItem xmlns:ds="http://schemas.openxmlformats.org/officeDocument/2006/customXml" ds:itemID="{B9C2CA2A-4714-451C-9B5A-5905A0134957}">
-  <ds:schemaRefs>
-    <ds:schemaRef ds:uri="http://schemas.microsoft.com/sharepoint/v3/contenttype/forms"/>
-  </ds:schemaRefs>
-</ds:datastoreItem>
 </file>
</xml_diff>

<commit_message>
Projektaufbau - Persistence Layer und  Data Access Layer fertig
</commit_message>
<xml_diff>
--- a/Truck-Routing.docx
+++ b/Truck-Routing.docx
@@ -572,14 +572,14 @@
         <w:rPr>
           <w:rFonts w:cs="Arial"/>
           <w:b/>
-          <w:lang w:val="de-AT"/>
+          <w:lang w:val="en-GB"/>
         </w:rPr>
       </w:pPr>
       <w:r>
         <w:rPr>
           <w:rFonts w:cs="Arial"/>
           <w:b/>
-          <w:lang w:val="de-AT"/>
+          <w:lang w:val="en-GB"/>
         </w:rPr>
         <w:t>Florian Eder</w:t>
       </w:r>
@@ -587,7 +587,7 @@
         <w:rPr>
           <w:rFonts w:cs="Arial"/>
           <w:b/>
-          <w:lang w:val="de-AT"/>
+          <w:lang w:val="en-GB"/>
         </w:rPr>
         <w:tab/>
         <w:t xml:space="preserve">   5</w:t>
@@ -596,7 +596,7 @@
         <w:rPr>
           <w:rFonts w:cs="Arial"/>
           <w:b/>
-          <w:lang w:val="de-AT"/>
+          <w:lang w:val="en-GB"/>
         </w:rPr>
         <w:t>B</w:t>
       </w:r>
@@ -604,7 +604,7 @@
         <w:rPr>
           <w:rFonts w:cs="Arial"/>
           <w:b/>
-          <w:lang w:val="de-AT"/>
+          <w:lang w:val="en-GB"/>
         </w:rPr>
         <w:t>HIF</w:t>
       </w:r>
@@ -613,27 +613,27 @@
       <w:pPr>
         <w:rPr>
           <w:rFonts w:cs="Arial"/>
-          <w:lang w:val="de-AT"/>
+          <w:lang w:val="en-GB"/>
         </w:rPr>
       </w:pPr>
       <w:r>
         <w:rPr>
           <w:rFonts w:cs="Arial"/>
-          <w:lang w:val="de-AT"/>
+          <w:lang w:val="en-GB"/>
         </w:rPr>
         <w:t xml:space="preserve">Geb. </w:t>
       </w:r>
       <w:r>
         <w:rPr>
           <w:rFonts w:cs="Arial"/>
-          <w:lang w:val="de-AT"/>
+          <w:lang w:val="en-GB"/>
         </w:rPr>
         <w:t>a</w:t>
       </w:r>
       <w:r>
         <w:rPr>
           <w:rFonts w:cs="Arial"/>
-          <w:lang w:val="de-AT"/>
+          <w:lang w:val="en-GB"/>
         </w:rPr>
         <w:t>m 15.06.2001</w:t>
       </w:r>
@@ -643,7 +643,7 @@
         <w:rPr>
           <w:rFonts w:cs="Arial"/>
           <w:b/>
-          <w:lang w:val="de-AT"/>
+          <w:lang w:val="en-GB"/>
         </w:rPr>
         <w:sectPr>
           <w:footerReference w:type="default" r:id="rId12"/>
@@ -657,7 +657,7 @@
         <w:rPr>
           <w:rFonts w:cs="Arial"/>
           <w:b/>
-          <w:lang w:val="de-AT"/>
+          <w:lang w:val="en-GB"/>
         </w:rPr>
         <w:br w:type="page"/>
       </w:r>
@@ -672,7 +672,7 @@
         <w:ind w:left="360" w:hanging="360"/>
       </w:pPr>
       <w:bookmarkStart w:id="0" w:name="_Toc234971892"/>
-      <w:bookmarkStart w:id="1" w:name="_Toc69584810"/>
+      <w:bookmarkStart w:id="1" w:name="_Toc69592889"/>
       <w:r>
         <w:lastRenderedPageBreak/>
         <w:t>Eidesstattliche Erklärung</w:t>
@@ -904,7 +904,7 @@
         <w:ind w:left="360" w:hanging="360"/>
       </w:pPr>
       <w:bookmarkStart w:id="2" w:name="_Toc234971893"/>
-      <w:bookmarkStart w:id="3" w:name="_Toc69584811"/>
+      <w:bookmarkStart w:id="3" w:name="_Toc69592890"/>
       <w:r>
         <w:lastRenderedPageBreak/>
         <w:t>Danksagung</w:t>
@@ -1163,7 +1163,7 @@
         </w:rPr>
       </w:pPr>
       <w:bookmarkStart w:id="4" w:name="_Toc234971894"/>
-      <w:bookmarkStart w:id="5" w:name="_Toc69584812"/>
+      <w:bookmarkStart w:id="5" w:name="_Toc69592891"/>
       <w:r>
         <w:rPr>
           <w:lang w:val="en-GB"/>
@@ -1187,7 +1187,7 @@
           <w:rFonts w:eastAsia="MS Mincho"/>
           <w:lang w:val="en-GB"/>
         </w:rPr>
-        <w:t>Arduvi GmbH is an online B2B platform for timber sales. Since Arduvi's delivery system from the sawmills to the carpentries had some problems and usually resulted in high delivery costs for the wood processors, a system was built that would utilize the trucks in the best possible way, thus saving time and costs, as well as reducing the environmental impact.</w:t>
+        <w:t>Arduvi is an online B2B platform for timber sales. Since Arduvi's delivery system from the sawmills to the carpentries had some problems and usually resulted in high delivery costs for the wood processors, a system was built that would utilize the trucks in the best possible way, thus saving time and costs, as well as reducing the environmental impact.</w:t>
       </w:r>
     </w:p>
     <w:p>
@@ -1286,7 +1286,6 @@
         </w:rPr>
         <w:t xml:space="preserve"> (</w:t>
       </w:r>
-      <w:proofErr w:type="spellStart"/>
       <w:r>
         <w:rPr>
           <w:rFonts w:eastAsia="MS Mincho"/>
@@ -1318,14 +1317,7 @@
         <w:rPr>
           <w:lang w:val="en-GB"/>
         </w:rPr>
-        <w:t>Abbildung</w:t>
-      </w:r>
-      <w:proofErr w:type="spellEnd"/>
-      <w:r>
-        <w:rPr>
-          <w:lang w:val="en-GB"/>
-        </w:rPr>
-        <w:t xml:space="preserve"> </w:t>
+        <w:t xml:space="preserve">Abbildung </w:t>
       </w:r>
       <w:r>
         <w:rPr>
@@ -1378,7 +1370,6 @@
         </w:rPr>
         <w:t>(</w:t>
       </w:r>
-      <w:proofErr w:type="spellStart"/>
       <w:r>
         <w:rPr>
           <w:rFonts w:eastAsia="MS Mincho"/>
@@ -1410,14 +1401,7 @@
         <w:rPr>
           <w:lang w:val="en-GB"/>
         </w:rPr>
-        <w:t>Abbildung</w:t>
-      </w:r>
-      <w:proofErr w:type="spellEnd"/>
-      <w:r>
-        <w:rPr>
-          <w:lang w:val="en-GB"/>
-        </w:rPr>
-        <w:t xml:space="preserve"> </w:t>
+        <w:t xml:space="preserve">Abbildung </w:t>
       </w:r>
       <w:r>
         <w:rPr>
@@ -1475,7 +1459,7 @@
         <w:ind w:left="360" w:hanging="360"/>
       </w:pPr>
       <w:bookmarkStart w:id="6" w:name="_Toc234971895"/>
-      <w:bookmarkStart w:id="7" w:name="_Toc69584813"/>
+      <w:bookmarkStart w:id="7" w:name="_Toc69592892"/>
       <w:r>
         <w:lastRenderedPageBreak/>
         <w:t>Kurzfassung</w:t>
@@ -1495,7 +1479,21 @@
           <w:rFonts w:cs="Arial"/>
           <w:lang w:val="de-AT" w:eastAsia="de-AT"/>
         </w:rPr>
-        <w:t>Arduvi GmbH ist ein Online B2B-Platform für Holzverkauf. Da das Liefersystem</w:t>
+        <w:t>Arduvi ist ein</w:t>
+      </w:r>
+      <w:r>
+        <w:rPr>
+          <w:rFonts w:cs="Arial"/>
+          <w:lang w:val="de-AT" w:eastAsia="de-AT"/>
+        </w:rPr>
+        <w:t>e</w:t>
+      </w:r>
+      <w:r>
+        <w:rPr>
+          <w:rFonts w:cs="Arial"/>
+          <w:lang w:val="de-AT" w:eastAsia="de-AT"/>
+        </w:rPr>
+        <w:t xml:space="preserve"> Online B2B-Platform für Holzverkauf. Da das Liefersystem</w:t>
       </w:r>
       <w:r>
         <w:rPr>
@@ -1895,7 +1893,7 @@
         <w:ind w:left="360" w:hanging="360"/>
       </w:pPr>
       <w:bookmarkStart w:id="8" w:name="_Toc234971896"/>
-      <w:bookmarkStart w:id="9" w:name="_Toc69584814"/>
+      <w:bookmarkStart w:id="9" w:name="_Toc69592893"/>
       <w:r>
         <w:lastRenderedPageBreak/>
         <w:t>Inhaltsverzeichnis</w:t>
@@ -1939,7 +1937,7 @@
         </w:rPr>
         <w:fldChar w:fldCharType="separate"/>
       </w:r>
-      <w:hyperlink w:anchor="_Toc69584810" w:history="1">
+      <w:hyperlink w:anchor="_Toc69592889" w:history="1">
         <w:r>
           <w:rPr>
             <w:rStyle w:val="Hyperlink"/>
@@ -1966,7 +1964,7 @@
             <w:noProof/>
             <w:webHidden/>
           </w:rPr>
-          <w:instrText xml:space="preserve"> PAGEREF _Toc69584810 \h </w:instrText>
+          <w:instrText xml:space="preserve"> PAGEREF _Toc69592889 \h </w:instrText>
         </w:r>
         <w:r>
           <w:rPr>
@@ -2015,7 +2013,7 @@
           <w:lang w:val="de-AT" w:eastAsia="de-AT"/>
         </w:rPr>
       </w:pPr>
-      <w:hyperlink w:anchor="_Toc69584811" w:history="1">
+      <w:hyperlink w:anchor="_Toc69592890" w:history="1">
         <w:r>
           <w:rPr>
             <w:rStyle w:val="Hyperlink"/>
@@ -2042,7 +2040,7 @@
             <w:noProof/>
             <w:webHidden/>
           </w:rPr>
-          <w:instrText xml:space="preserve"> PAGEREF _Toc69584811 \h </w:instrText>
+          <w:instrText xml:space="preserve"> PAGEREF _Toc69592890 \h </w:instrText>
         </w:r>
         <w:r>
           <w:rPr>
@@ -2091,7 +2089,7 @@
           <w:lang w:val="de-AT" w:eastAsia="de-AT"/>
         </w:rPr>
       </w:pPr>
-      <w:hyperlink w:anchor="_Toc69584812" w:history="1">
+      <w:hyperlink w:anchor="_Toc69592891" w:history="1">
         <w:r>
           <w:rPr>
             <w:rStyle w:val="Hyperlink"/>
@@ -2119,7 +2117,7 @@
             <w:noProof/>
             <w:webHidden/>
           </w:rPr>
-          <w:instrText xml:space="preserve"> PAGEREF _Toc69584812 \h </w:instrText>
+          <w:instrText xml:space="preserve"> PAGEREF _Toc69592891 \h </w:instrText>
         </w:r>
         <w:r>
           <w:rPr>
@@ -2168,7 +2166,7 @@
           <w:lang w:val="de-AT" w:eastAsia="de-AT"/>
         </w:rPr>
       </w:pPr>
-      <w:hyperlink w:anchor="_Toc69584813" w:history="1">
+      <w:hyperlink w:anchor="_Toc69592892" w:history="1">
         <w:r>
           <w:rPr>
             <w:rStyle w:val="Hyperlink"/>
@@ -2195,7 +2193,7 @@
             <w:noProof/>
             <w:webHidden/>
           </w:rPr>
-          <w:instrText xml:space="preserve"> PAGEREF _Toc69584813 \h </w:instrText>
+          <w:instrText xml:space="preserve"> PAGEREF _Toc69592892 \h </w:instrText>
         </w:r>
         <w:r>
           <w:rPr>
@@ -2244,7 +2242,7 @@
           <w:lang w:val="de-AT" w:eastAsia="de-AT"/>
         </w:rPr>
       </w:pPr>
-      <w:hyperlink w:anchor="_Toc69584814" w:history="1">
+      <w:hyperlink w:anchor="_Toc69592893" w:history="1">
         <w:r>
           <w:rPr>
             <w:rStyle w:val="Hyperlink"/>
@@ -2271,7 +2269,7 @@
             <w:noProof/>
             <w:webHidden/>
           </w:rPr>
-          <w:instrText xml:space="preserve"> PAGEREF _Toc69584814 \h </w:instrText>
+          <w:instrText xml:space="preserve"> PAGEREF _Toc69592893 \h </w:instrText>
         </w:r>
         <w:r>
           <w:rPr>
@@ -2320,7 +2318,7 @@
           <w:lang w:val="de-AT" w:eastAsia="de-AT"/>
         </w:rPr>
       </w:pPr>
-      <w:hyperlink w:anchor="_Toc69584815" w:history="1">
+      <w:hyperlink w:anchor="_Toc69592894" w:history="1">
         <w:r>
           <w:rPr>
             <w:rStyle w:val="Hyperlink"/>
@@ -2347,7 +2345,7 @@
             <w:noProof/>
             <w:webHidden/>
           </w:rPr>
-          <w:instrText xml:space="preserve"> PAGEREF _Toc69584815 \h </w:instrText>
+          <w:instrText xml:space="preserve"> PAGEREF _Toc69592894 \h </w:instrText>
         </w:r>
         <w:r>
           <w:rPr>
@@ -2396,7 +2394,7 @@
           <w:lang w:val="de-AT" w:eastAsia="de-AT"/>
         </w:rPr>
       </w:pPr>
-      <w:hyperlink w:anchor="_Toc69584816" w:history="1">
+      <w:hyperlink w:anchor="_Toc69592895" w:history="1">
         <w:r>
           <w:rPr>
             <w:rStyle w:val="Hyperlink"/>
@@ -2423,7 +2421,7 @@
             <w:noProof/>
             <w:webHidden/>
           </w:rPr>
-          <w:instrText xml:space="preserve"> PAGEREF _Toc69584816 \h </w:instrText>
+          <w:instrText xml:space="preserve"> PAGEREF _Toc69592895 \h </w:instrText>
         </w:r>
         <w:r>
           <w:rPr>
@@ -2473,7 +2471,7 @@
           <w:lang w:val="de-AT" w:eastAsia="de-AT"/>
         </w:rPr>
       </w:pPr>
-      <w:hyperlink w:anchor="_Toc69584817" w:history="1">
+      <w:hyperlink w:anchor="_Toc69592896" w:history="1">
         <w:r>
           <w:rPr>
             <w:rStyle w:val="Hyperlink"/>
@@ -2521,7 +2519,7 @@
             <w:noProof/>
             <w:webHidden/>
           </w:rPr>
-          <w:instrText xml:space="preserve"> PAGEREF _Toc69584817 \h </w:instrText>
+          <w:instrText xml:space="preserve"> PAGEREF _Toc69592896 \h </w:instrText>
         </w:r>
         <w:r>
           <w:rPr>
@@ -2567,7 +2565,7 @@
           <w:lang w:val="de-AT" w:eastAsia="de-AT"/>
         </w:rPr>
       </w:pPr>
-      <w:hyperlink w:anchor="_Toc69584818" w:history="1">
+      <w:hyperlink w:anchor="_Toc69592897" w:history="1">
         <w:r>
           <w:rPr>
             <w:rStyle w:val="Hyperlink"/>
@@ -2611,7 +2609,7 @@
             <w:noProof/>
             <w:webHidden/>
           </w:rPr>
-          <w:instrText xml:space="preserve"> PAGEREF _Toc69584818 \h </w:instrText>
+          <w:instrText xml:space="preserve"> PAGEREF _Toc69592897 \h </w:instrText>
         </w:r>
         <w:r>
           <w:rPr>
@@ -2657,7 +2655,7 @@
           <w:lang w:val="de-AT" w:eastAsia="de-AT"/>
         </w:rPr>
       </w:pPr>
-      <w:hyperlink w:anchor="_Toc69584819" w:history="1">
+      <w:hyperlink w:anchor="_Toc69592898" w:history="1">
         <w:r>
           <w:rPr>
             <w:rStyle w:val="Hyperlink"/>
@@ -2701,7 +2699,7 @@
             <w:noProof/>
             <w:webHidden/>
           </w:rPr>
-          <w:instrText xml:space="preserve"> PAGEREF _Toc69584819 \h </w:instrText>
+          <w:instrText xml:space="preserve"> PAGEREF _Toc69592898 \h </w:instrText>
         </w:r>
         <w:r>
           <w:rPr>
@@ -2751,7 +2749,7 @@
           <w:lang w:val="de-AT" w:eastAsia="de-AT"/>
         </w:rPr>
       </w:pPr>
-      <w:hyperlink w:anchor="_Toc69584820" w:history="1">
+      <w:hyperlink w:anchor="_Toc69592899" w:history="1">
         <w:r>
           <w:rPr>
             <w:rStyle w:val="Hyperlink"/>
@@ -2799,7 +2797,7 @@
             <w:noProof/>
             <w:webHidden/>
           </w:rPr>
-          <w:instrText xml:space="preserve"> PAGEREF _Toc69584820 \h </w:instrText>
+          <w:instrText xml:space="preserve"> PAGEREF _Toc69592899 \h </w:instrText>
         </w:r>
         <w:r>
           <w:rPr>
@@ -2845,7 +2843,7 @@
           <w:lang w:val="de-AT" w:eastAsia="de-AT"/>
         </w:rPr>
       </w:pPr>
-      <w:hyperlink w:anchor="_Toc69584821" w:history="1">
+      <w:hyperlink w:anchor="_Toc69592900" w:history="1">
         <w:r>
           <w:rPr>
             <w:rStyle w:val="Hyperlink"/>
@@ -2889,7 +2887,7 @@
             <w:noProof/>
             <w:webHidden/>
           </w:rPr>
-          <w:instrText xml:space="preserve"> PAGEREF _Toc69584821 \h </w:instrText>
+          <w:instrText xml:space="preserve"> PAGEREF _Toc69592900 \h </w:instrText>
         </w:r>
         <w:r>
           <w:rPr>
@@ -2935,7 +2933,7 @@
           <w:lang w:val="de-AT" w:eastAsia="de-AT"/>
         </w:rPr>
       </w:pPr>
-      <w:hyperlink w:anchor="_Toc69584822" w:history="1">
+      <w:hyperlink w:anchor="_Toc69592901" w:history="1">
         <w:r>
           <w:rPr>
             <w:rStyle w:val="Hyperlink"/>
@@ -2979,7 +2977,7 @@
             <w:noProof/>
             <w:webHidden/>
           </w:rPr>
-          <w:instrText xml:space="preserve"> PAGEREF _Toc69584822 \h </w:instrText>
+          <w:instrText xml:space="preserve"> PAGEREF _Toc69592901 \h </w:instrText>
         </w:r>
         <w:r>
           <w:rPr>
@@ -3025,7 +3023,7 @@
           <w:lang w:val="de-AT" w:eastAsia="de-AT"/>
         </w:rPr>
       </w:pPr>
-      <w:hyperlink w:anchor="_Toc69584823" w:history="1">
+      <w:hyperlink w:anchor="_Toc69592902" w:history="1">
         <w:r>
           <w:rPr>
             <w:rStyle w:val="Hyperlink"/>
@@ -3069,7 +3067,7 @@
             <w:noProof/>
             <w:webHidden/>
           </w:rPr>
-          <w:instrText xml:space="preserve"> PAGEREF _Toc69584823 \h </w:instrText>
+          <w:instrText xml:space="preserve"> PAGEREF _Toc69592902 \h </w:instrText>
         </w:r>
         <w:r>
           <w:rPr>
@@ -3115,7 +3113,7 @@
           <w:lang w:val="de-AT" w:eastAsia="de-AT"/>
         </w:rPr>
       </w:pPr>
-      <w:hyperlink w:anchor="_Toc69584824" w:history="1">
+      <w:hyperlink w:anchor="_Toc69592903" w:history="1">
         <w:r>
           <w:rPr>
             <w:rStyle w:val="Hyperlink"/>
@@ -3159,7 +3157,7 @@
             <w:noProof/>
             <w:webHidden/>
           </w:rPr>
-          <w:instrText xml:space="preserve"> PAGEREF _Toc69584824 \h </w:instrText>
+          <w:instrText xml:space="preserve"> PAGEREF _Toc69592903 \h </w:instrText>
         </w:r>
         <w:r>
           <w:rPr>
@@ -3205,7 +3203,7 @@
           <w:lang w:val="de-AT" w:eastAsia="de-AT"/>
         </w:rPr>
       </w:pPr>
-      <w:hyperlink w:anchor="_Toc69584825" w:history="1">
+      <w:hyperlink w:anchor="_Toc69592904" w:history="1">
         <w:r>
           <w:rPr>
             <w:rStyle w:val="Hyperlink"/>
@@ -3249,7 +3247,7 @@
             <w:noProof/>
             <w:webHidden/>
           </w:rPr>
-          <w:instrText xml:space="preserve"> PAGEREF _Toc69584825 \h </w:instrText>
+          <w:instrText xml:space="preserve"> PAGEREF _Toc69592904 \h </w:instrText>
         </w:r>
         <w:r>
           <w:rPr>
@@ -3299,7 +3297,7 @@
           <w:lang w:val="de-AT" w:eastAsia="de-AT"/>
         </w:rPr>
       </w:pPr>
-      <w:hyperlink w:anchor="_Toc69584826" w:history="1">
+      <w:hyperlink w:anchor="_Toc69592905" w:history="1">
         <w:r>
           <w:rPr>
             <w:rStyle w:val="Hyperlink"/>
@@ -3347,7 +3345,7 @@
             <w:noProof/>
             <w:webHidden/>
           </w:rPr>
-          <w:instrText xml:space="preserve"> PAGEREF _Toc69584826 \h </w:instrText>
+          <w:instrText xml:space="preserve"> PAGEREF _Toc69592905 \h </w:instrText>
         </w:r>
         <w:r>
           <w:rPr>
@@ -3393,7 +3391,7 @@
           <w:lang w:val="de-AT" w:eastAsia="de-AT"/>
         </w:rPr>
       </w:pPr>
-      <w:hyperlink w:anchor="_Toc69584827" w:history="1">
+      <w:hyperlink w:anchor="_Toc69592906" w:history="1">
         <w:r>
           <w:rPr>
             <w:rStyle w:val="Hyperlink"/>
@@ -3437,7 +3435,7 @@
             <w:noProof/>
             <w:webHidden/>
           </w:rPr>
-          <w:instrText xml:space="preserve"> PAGEREF _Toc69584827 \h </w:instrText>
+          <w:instrText xml:space="preserve"> PAGEREF _Toc69592906 \h </w:instrText>
         </w:r>
         <w:r>
           <w:rPr>
@@ -3483,7 +3481,7 @@
           <w:lang w:val="de-AT" w:eastAsia="de-AT"/>
         </w:rPr>
       </w:pPr>
-      <w:hyperlink w:anchor="_Toc69584828" w:history="1">
+      <w:hyperlink w:anchor="_Toc69592907" w:history="1">
         <w:r>
           <w:rPr>
             <w:rStyle w:val="Hyperlink"/>
@@ -3527,7 +3525,7 @@
             <w:noProof/>
             <w:webHidden/>
           </w:rPr>
-          <w:instrText xml:space="preserve"> PAGEREF _Toc69584828 \h </w:instrText>
+          <w:instrText xml:space="preserve"> PAGEREF _Toc69592907 \h </w:instrText>
         </w:r>
         <w:r>
           <w:rPr>
@@ -3573,7 +3571,7 @@
           <w:lang w:val="de-AT" w:eastAsia="de-AT"/>
         </w:rPr>
       </w:pPr>
-      <w:hyperlink w:anchor="_Toc69584829" w:history="1">
+      <w:hyperlink w:anchor="_Toc69592908" w:history="1">
         <w:r>
           <w:rPr>
             <w:rStyle w:val="Hyperlink"/>
@@ -3619,7 +3617,7 @@
             <w:noProof/>
             <w:webHidden/>
           </w:rPr>
-          <w:instrText xml:space="preserve"> PAGEREF _Toc69584829 \h </w:instrText>
+          <w:instrText xml:space="preserve"> PAGEREF _Toc69592908 \h </w:instrText>
         </w:r>
         <w:r>
           <w:rPr>
@@ -3665,7 +3663,7 @@
           <w:lang w:val="de-AT" w:eastAsia="de-AT"/>
         </w:rPr>
       </w:pPr>
-      <w:hyperlink w:anchor="_Toc69584830" w:history="1">
+      <w:hyperlink w:anchor="_Toc69592909" w:history="1">
         <w:r>
           <w:rPr>
             <w:rStyle w:val="Hyperlink"/>
@@ -3711,7 +3709,7 @@
             <w:noProof/>
             <w:webHidden/>
           </w:rPr>
-          <w:instrText xml:space="preserve"> PAGEREF _Toc69584830 \h </w:instrText>
+          <w:instrText xml:space="preserve"> PAGEREF _Toc69592909 \h </w:instrText>
         </w:r>
         <w:r>
           <w:rPr>
@@ -3757,7 +3755,7 @@
           <w:lang w:val="de-AT" w:eastAsia="de-AT"/>
         </w:rPr>
       </w:pPr>
-      <w:hyperlink w:anchor="_Toc69584831" w:history="1">
+      <w:hyperlink w:anchor="_Toc69592910" w:history="1">
         <w:r>
           <w:rPr>
             <w:rStyle w:val="Hyperlink"/>
@@ -3801,7 +3799,7 @@
             <w:noProof/>
             <w:webHidden/>
           </w:rPr>
-          <w:instrText xml:space="preserve"> PAGEREF _Toc69584831 \h </w:instrText>
+          <w:instrText xml:space="preserve"> PAGEREF _Toc69592910 \h </w:instrText>
         </w:r>
         <w:r>
           <w:rPr>
@@ -3847,7 +3845,7 @@
           <w:lang w:val="de-AT" w:eastAsia="de-AT"/>
         </w:rPr>
       </w:pPr>
-      <w:hyperlink w:anchor="_Toc69584832" w:history="1">
+      <w:hyperlink w:anchor="_Toc69592911" w:history="1">
         <w:r>
           <w:rPr>
             <w:rStyle w:val="Hyperlink"/>
@@ -3893,7 +3891,7 @@
             <w:noProof/>
             <w:webHidden/>
           </w:rPr>
-          <w:instrText xml:space="preserve"> PAGEREF _Toc69584832 \h </w:instrText>
+          <w:instrText xml:space="preserve"> PAGEREF _Toc69592911 \h </w:instrText>
         </w:r>
         <w:r>
           <w:rPr>
@@ -3939,7 +3937,7 @@
           <w:lang w:val="de-AT" w:eastAsia="de-AT"/>
         </w:rPr>
       </w:pPr>
-      <w:hyperlink w:anchor="_Toc69584833" w:history="1">
+      <w:hyperlink w:anchor="_Toc69592912" w:history="1">
         <w:r>
           <w:rPr>
             <w:rStyle w:val="Hyperlink"/>
@@ -3985,7 +3983,7 @@
             <w:noProof/>
             <w:webHidden/>
           </w:rPr>
-          <w:instrText xml:space="preserve"> PAGEREF _Toc69584833 \h </w:instrText>
+          <w:instrText xml:space="preserve"> PAGEREF _Toc69592912 \h </w:instrText>
         </w:r>
         <w:r>
           <w:rPr>
@@ -4031,7 +4029,7 @@
           <w:lang w:val="de-AT" w:eastAsia="de-AT"/>
         </w:rPr>
       </w:pPr>
-      <w:hyperlink w:anchor="_Toc69584834" w:history="1">
+      <w:hyperlink w:anchor="_Toc69592913" w:history="1">
         <w:r>
           <w:rPr>
             <w:rStyle w:val="Hyperlink"/>
@@ -4077,7 +4075,7 @@
             <w:noProof/>
             <w:webHidden/>
           </w:rPr>
-          <w:instrText xml:space="preserve"> PAGEREF _Toc69584834 \h </w:instrText>
+          <w:instrText xml:space="preserve"> PAGEREF _Toc69592913 \h </w:instrText>
         </w:r>
         <w:r>
           <w:rPr>
@@ -4123,7 +4121,7 @@
           <w:lang w:val="de-AT" w:eastAsia="de-AT"/>
         </w:rPr>
       </w:pPr>
-      <w:hyperlink w:anchor="_Toc69584835" w:history="1">
+      <w:hyperlink w:anchor="_Toc69592914" w:history="1">
         <w:r>
           <w:rPr>
             <w:rStyle w:val="Hyperlink"/>
@@ -4167,7 +4165,7 @@
             <w:noProof/>
             <w:webHidden/>
           </w:rPr>
-          <w:instrText xml:space="preserve"> PAGEREF _Toc69584835 \h </w:instrText>
+          <w:instrText xml:space="preserve"> PAGEREF _Toc69592914 \h </w:instrText>
         </w:r>
         <w:r>
           <w:rPr>
@@ -4217,7 +4215,7 @@
           <w:lang w:val="de-AT" w:eastAsia="de-AT"/>
         </w:rPr>
       </w:pPr>
-      <w:hyperlink w:anchor="_Toc69584836" w:history="1">
+      <w:hyperlink w:anchor="_Toc69592915" w:history="1">
         <w:r>
           <w:rPr>
             <w:rStyle w:val="Hyperlink"/>
@@ -4265,7 +4263,7 @@
             <w:noProof/>
             <w:webHidden/>
           </w:rPr>
-          <w:instrText xml:space="preserve"> PAGEREF _Toc69584836 \h </w:instrText>
+          <w:instrText xml:space="preserve"> PAGEREF _Toc69592915 \h </w:instrText>
         </w:r>
         <w:r>
           <w:rPr>
@@ -4311,7 +4309,7 @@
           <w:lang w:val="de-AT" w:eastAsia="de-AT"/>
         </w:rPr>
       </w:pPr>
-      <w:hyperlink w:anchor="_Toc69584837" w:history="1">
+      <w:hyperlink w:anchor="_Toc69592916" w:history="1">
         <w:r>
           <w:rPr>
             <w:rStyle w:val="Hyperlink"/>
@@ -4355,7 +4353,7 @@
             <w:noProof/>
             <w:webHidden/>
           </w:rPr>
-          <w:instrText xml:space="preserve"> PAGEREF _Toc69584837 \h </w:instrText>
+          <w:instrText xml:space="preserve"> PAGEREF _Toc69592916 \h </w:instrText>
         </w:r>
         <w:r>
           <w:rPr>
@@ -4401,7 +4399,7 @@
           <w:lang w:val="de-AT" w:eastAsia="de-AT"/>
         </w:rPr>
       </w:pPr>
-      <w:hyperlink w:anchor="_Toc69584838" w:history="1">
+      <w:hyperlink w:anchor="_Toc69592917" w:history="1">
         <w:r>
           <w:rPr>
             <w:rStyle w:val="Hyperlink"/>
@@ -4445,7 +4443,7 @@
             <w:noProof/>
             <w:webHidden/>
           </w:rPr>
-          <w:instrText xml:space="preserve"> PAGEREF _Toc69584838 \h </w:instrText>
+          <w:instrText xml:space="preserve"> PAGEREF _Toc69592917 \h </w:instrText>
         </w:r>
         <w:r>
           <w:rPr>
@@ -4491,7 +4489,7 @@
           <w:lang w:val="de-AT" w:eastAsia="de-AT"/>
         </w:rPr>
       </w:pPr>
-      <w:hyperlink w:anchor="_Toc69584839" w:history="1">
+      <w:hyperlink w:anchor="_Toc69592918" w:history="1">
         <w:r>
           <w:rPr>
             <w:rStyle w:val="Hyperlink"/>
@@ -4535,7 +4533,7 @@
             <w:noProof/>
             <w:webHidden/>
           </w:rPr>
-          <w:instrText xml:space="preserve"> PAGEREF _Toc69584839 \h </w:instrText>
+          <w:instrText xml:space="preserve"> PAGEREF _Toc69592918 \h </w:instrText>
         </w:r>
         <w:r>
           <w:rPr>
@@ -4581,7 +4579,7 @@
           <w:lang w:val="de-AT" w:eastAsia="de-AT"/>
         </w:rPr>
       </w:pPr>
-      <w:hyperlink w:anchor="_Toc69584840" w:history="1">
+      <w:hyperlink w:anchor="_Toc69592919" w:history="1">
         <w:r>
           <w:rPr>
             <w:rStyle w:val="Hyperlink"/>
@@ -4625,7 +4623,7 @@
             <w:noProof/>
             <w:webHidden/>
           </w:rPr>
-          <w:instrText xml:space="preserve"> PAGEREF _Toc69584840 \h </w:instrText>
+          <w:instrText xml:space="preserve"> PAGEREF _Toc69592919 \h </w:instrText>
         </w:r>
         <w:r>
           <w:rPr>
@@ -4671,7 +4669,7 @@
           <w:lang w:val="de-AT" w:eastAsia="de-AT"/>
         </w:rPr>
       </w:pPr>
-      <w:hyperlink w:anchor="_Toc69584841" w:history="1">
+      <w:hyperlink w:anchor="_Toc69592920" w:history="1">
         <w:r>
           <w:rPr>
             <w:rStyle w:val="Hyperlink"/>
@@ -4715,7 +4713,7 @@
             <w:noProof/>
             <w:webHidden/>
           </w:rPr>
-          <w:instrText xml:space="preserve"> PAGEREF _Toc69584841 \h </w:instrText>
+          <w:instrText xml:space="preserve"> PAGEREF _Toc69592920 \h </w:instrText>
         </w:r>
         <w:r>
           <w:rPr>
@@ -4761,7 +4759,7 @@
           <w:lang w:val="de-AT" w:eastAsia="de-AT"/>
         </w:rPr>
       </w:pPr>
-      <w:hyperlink w:anchor="_Toc69584842" w:history="1">
+      <w:hyperlink w:anchor="_Toc69592921" w:history="1">
         <w:r>
           <w:rPr>
             <w:rStyle w:val="Hyperlink"/>
@@ -4805,7 +4803,7 @@
             <w:noProof/>
             <w:webHidden/>
           </w:rPr>
-          <w:instrText xml:space="preserve"> PAGEREF _Toc69584842 \h </w:instrText>
+          <w:instrText xml:space="preserve"> PAGEREF _Toc69592921 \h </w:instrText>
         </w:r>
         <w:r>
           <w:rPr>
@@ -4851,7 +4849,7 @@
           <w:lang w:val="de-AT" w:eastAsia="de-AT"/>
         </w:rPr>
       </w:pPr>
-      <w:hyperlink w:anchor="_Toc69584843" w:history="1">
+      <w:hyperlink w:anchor="_Toc69592922" w:history="1">
         <w:r>
           <w:rPr>
             <w:rStyle w:val="Hyperlink"/>
@@ -4895,7 +4893,7 @@
             <w:noProof/>
             <w:webHidden/>
           </w:rPr>
-          <w:instrText xml:space="preserve"> PAGEREF _Toc69584843 \h </w:instrText>
+          <w:instrText xml:space="preserve"> PAGEREF _Toc69592922 \h </w:instrText>
         </w:r>
         <w:r>
           <w:rPr>
@@ -4941,7 +4939,7 @@
           <w:lang w:val="de-AT" w:eastAsia="de-AT"/>
         </w:rPr>
       </w:pPr>
-      <w:hyperlink w:anchor="_Toc69584844" w:history="1">
+      <w:hyperlink w:anchor="_Toc69592923" w:history="1">
         <w:r>
           <w:rPr>
             <w:rStyle w:val="Hyperlink"/>
@@ -4985,7 +4983,7 @@
             <w:noProof/>
             <w:webHidden/>
           </w:rPr>
-          <w:instrText xml:space="preserve"> PAGEREF _Toc69584844 \h </w:instrText>
+          <w:instrText xml:space="preserve"> PAGEREF _Toc69592923 \h </w:instrText>
         </w:r>
         <w:r>
           <w:rPr>
@@ -5031,7 +5029,7 @@
           <w:lang w:val="de-AT" w:eastAsia="de-AT"/>
         </w:rPr>
       </w:pPr>
-      <w:hyperlink w:anchor="_Toc69584845" w:history="1">
+      <w:hyperlink w:anchor="_Toc69592924" w:history="1">
         <w:r>
           <w:rPr>
             <w:rStyle w:val="Hyperlink"/>
@@ -5075,7 +5073,7 @@
             <w:noProof/>
             <w:webHidden/>
           </w:rPr>
-          <w:instrText xml:space="preserve"> PAGEREF _Toc69584845 \h </w:instrText>
+          <w:instrText xml:space="preserve"> PAGEREF _Toc69592924 \h </w:instrText>
         </w:r>
         <w:r>
           <w:rPr>
@@ -5121,7 +5119,7 @@
           <w:lang w:val="de-AT" w:eastAsia="de-AT"/>
         </w:rPr>
       </w:pPr>
-      <w:hyperlink w:anchor="_Toc69584846" w:history="1">
+      <w:hyperlink w:anchor="_Toc69592925" w:history="1">
         <w:r>
           <w:rPr>
             <w:rStyle w:val="Hyperlink"/>
@@ -5165,7 +5163,7 @@
             <w:noProof/>
             <w:webHidden/>
           </w:rPr>
-          <w:instrText xml:space="preserve"> PAGEREF _Toc69584846 \h </w:instrText>
+          <w:instrText xml:space="preserve"> PAGEREF _Toc69592925 \h </w:instrText>
         </w:r>
         <w:r>
           <w:rPr>
@@ -5215,7 +5213,7 @@
           <w:lang w:val="de-AT" w:eastAsia="de-AT"/>
         </w:rPr>
       </w:pPr>
-      <w:hyperlink w:anchor="_Toc69584847" w:history="1">
+      <w:hyperlink w:anchor="_Toc69592926" w:history="1">
         <w:r>
           <w:rPr>
             <w:rStyle w:val="Hyperlink"/>
@@ -5263,7 +5261,7 @@
             <w:noProof/>
             <w:webHidden/>
           </w:rPr>
-          <w:instrText xml:space="preserve"> PAGEREF _Toc69584847 \h </w:instrText>
+          <w:instrText xml:space="preserve"> PAGEREF _Toc69592926 \h </w:instrText>
         </w:r>
         <w:r>
           <w:rPr>
@@ -5309,7 +5307,7 @@
           <w:lang w:val="de-AT" w:eastAsia="de-AT"/>
         </w:rPr>
       </w:pPr>
-      <w:hyperlink w:anchor="_Toc69584848" w:history="1">
+      <w:hyperlink w:anchor="_Toc69592927" w:history="1">
         <w:r>
           <w:rPr>
             <w:rStyle w:val="Hyperlink"/>
@@ -5361,7 +5359,7 @@
             <w:noProof/>
             <w:webHidden/>
           </w:rPr>
-          <w:instrText xml:space="preserve"> PAGEREF _Toc69584848 \h </w:instrText>
+          <w:instrText xml:space="preserve"> PAGEREF _Toc69592927 \h </w:instrText>
         </w:r>
         <w:r>
           <w:rPr>
@@ -5407,7 +5405,7 @@
           <w:lang w:val="de-AT" w:eastAsia="de-AT"/>
         </w:rPr>
       </w:pPr>
-      <w:hyperlink w:anchor="_Toc69584849" w:history="1">
+      <w:hyperlink w:anchor="_Toc69592928" w:history="1">
         <w:r>
           <w:rPr>
             <w:rStyle w:val="Hyperlink"/>
@@ -5451,7 +5449,7 @@
             <w:noProof/>
             <w:webHidden/>
           </w:rPr>
-          <w:instrText xml:space="preserve"> PAGEREF _Toc69584849 \h </w:instrText>
+          <w:instrText xml:space="preserve"> PAGEREF _Toc69592928 \h </w:instrText>
         </w:r>
         <w:r>
           <w:rPr>
@@ -5497,7 +5495,7 @@
           <w:lang w:val="de-AT" w:eastAsia="de-AT"/>
         </w:rPr>
       </w:pPr>
-      <w:hyperlink w:anchor="_Toc69584850" w:history="1">
+      <w:hyperlink w:anchor="_Toc69592929" w:history="1">
         <w:r>
           <w:rPr>
             <w:rStyle w:val="Hyperlink"/>
@@ -5541,7 +5539,7 @@
             <w:noProof/>
             <w:webHidden/>
           </w:rPr>
-          <w:instrText xml:space="preserve"> PAGEREF _Toc69584850 \h </w:instrText>
+          <w:instrText xml:space="preserve"> PAGEREF _Toc69592929 \h </w:instrText>
         </w:r>
         <w:r>
           <w:rPr>
@@ -5587,7 +5585,7 @@
           <w:lang w:val="de-AT" w:eastAsia="de-AT"/>
         </w:rPr>
       </w:pPr>
-      <w:hyperlink w:anchor="_Toc69584851" w:history="1">
+      <w:hyperlink w:anchor="_Toc69592930" w:history="1">
         <w:r>
           <w:rPr>
             <w:rStyle w:val="Hyperlink"/>
@@ -5631,7 +5629,7 @@
             <w:noProof/>
             <w:webHidden/>
           </w:rPr>
-          <w:instrText xml:space="preserve"> PAGEREF _Toc69584851 \h </w:instrText>
+          <w:instrText xml:space="preserve"> PAGEREF _Toc69592930 \h </w:instrText>
         </w:r>
         <w:r>
           <w:rPr>
@@ -5677,7 +5675,7 @@
           <w:lang w:val="de-AT" w:eastAsia="de-AT"/>
         </w:rPr>
       </w:pPr>
-      <w:hyperlink w:anchor="_Toc69584852" w:history="1">
+      <w:hyperlink w:anchor="_Toc69592931" w:history="1">
         <w:r>
           <w:rPr>
             <w:rStyle w:val="Hyperlink"/>
@@ -5723,7 +5721,7 @@
             <w:noProof/>
             <w:webHidden/>
           </w:rPr>
-          <w:instrText xml:space="preserve"> PAGEREF _Toc69584852 \h </w:instrText>
+          <w:instrText xml:space="preserve"> PAGEREF _Toc69592931 \h </w:instrText>
         </w:r>
         <w:r>
           <w:rPr>
@@ -5744,6 +5742,188 @@
             <w:webHidden/>
           </w:rPr>
           <w:t>22</w:t>
+        </w:r>
+        <w:r>
+          <w:rPr>
+            <w:noProof/>
+            <w:webHidden/>
+          </w:rPr>
+          <w:fldChar w:fldCharType="end"/>
+        </w:r>
+      </w:hyperlink>
+    </w:p>
+    <w:p>
+      <w:pPr>
+        <w:pStyle w:val="Verzeichnis3"/>
+        <w:tabs>
+          <w:tab w:val="left" w:pos="1200"/>
+          <w:tab w:val="right" w:leader="underscore" w:pos="9062"/>
+        </w:tabs>
+        <w:rPr>
+          <w:rFonts w:eastAsiaTheme="minorEastAsia" w:cstheme="minorBidi"/>
+          <w:noProof/>
+          <w:sz w:val="22"/>
+          <w:szCs w:val="22"/>
+          <w:lang w:val="de-AT" w:eastAsia="de-AT"/>
+        </w:rPr>
+      </w:pPr>
+      <w:hyperlink w:anchor="_Toc69592932" w:history="1">
+        <w:r>
+          <w:rPr>
+            <w:rStyle w:val="Hyperlink"/>
+            <w:noProof/>
+          </w:rPr>
+          <w:t>5.2.2</w:t>
+        </w:r>
+        <w:r>
+          <w:rPr>
+            <w:rFonts w:eastAsiaTheme="minorEastAsia" w:cstheme="minorBidi"/>
+            <w:noProof/>
+            <w:sz w:val="22"/>
+            <w:szCs w:val="22"/>
+            <w:lang w:val="de-AT" w:eastAsia="de-AT"/>
+          </w:rPr>
+          <w:tab/>
+        </w:r>
+        <w:r>
+          <w:rPr>
+            <w:rStyle w:val="Hyperlink"/>
+            <w:noProof/>
+          </w:rPr>
+          <w:t>Services</w:t>
+        </w:r>
+        <w:r>
+          <w:rPr>
+            <w:noProof/>
+            <w:webHidden/>
+          </w:rPr>
+          <w:tab/>
+        </w:r>
+        <w:r>
+          <w:rPr>
+            <w:noProof/>
+            <w:webHidden/>
+          </w:rPr>
+          <w:fldChar w:fldCharType="begin"/>
+        </w:r>
+        <w:r>
+          <w:rPr>
+            <w:noProof/>
+            <w:webHidden/>
+          </w:rPr>
+          <w:instrText xml:space="preserve"> PAGEREF _Toc69592932 \h </w:instrText>
+        </w:r>
+        <w:r>
+          <w:rPr>
+            <w:noProof/>
+            <w:webHidden/>
+          </w:rPr>
+        </w:r>
+        <w:r>
+          <w:rPr>
+            <w:noProof/>
+            <w:webHidden/>
+          </w:rPr>
+          <w:fldChar w:fldCharType="separate"/>
+        </w:r>
+        <w:r>
+          <w:rPr>
+            <w:noProof/>
+            <w:webHidden/>
+          </w:rPr>
+          <w:t>24</w:t>
+        </w:r>
+        <w:r>
+          <w:rPr>
+            <w:noProof/>
+            <w:webHidden/>
+          </w:rPr>
+          <w:fldChar w:fldCharType="end"/>
+        </w:r>
+      </w:hyperlink>
+    </w:p>
+    <w:p>
+      <w:pPr>
+        <w:pStyle w:val="Verzeichnis3"/>
+        <w:tabs>
+          <w:tab w:val="left" w:pos="1200"/>
+          <w:tab w:val="right" w:leader="underscore" w:pos="9062"/>
+        </w:tabs>
+        <w:rPr>
+          <w:rFonts w:eastAsiaTheme="minorEastAsia" w:cstheme="minorBidi"/>
+          <w:noProof/>
+          <w:sz w:val="22"/>
+          <w:szCs w:val="22"/>
+          <w:lang w:val="de-AT" w:eastAsia="de-AT"/>
+        </w:rPr>
+      </w:pPr>
+      <w:hyperlink w:anchor="_Toc69592933" w:history="1">
+        <w:r>
+          <w:rPr>
+            <w:rStyle w:val="Hyperlink"/>
+            <w:noProof/>
+            <w:lang w:val="de-AT"/>
+          </w:rPr>
+          <w:t>5.2.3</w:t>
+        </w:r>
+        <w:r>
+          <w:rPr>
+            <w:rFonts w:eastAsiaTheme="minorEastAsia" w:cstheme="minorBidi"/>
+            <w:noProof/>
+            <w:sz w:val="22"/>
+            <w:szCs w:val="22"/>
+            <w:lang w:val="de-AT" w:eastAsia="de-AT"/>
+          </w:rPr>
+          <w:tab/>
+        </w:r>
+        <w:r>
+          <w:rPr>
+            <w:rStyle w:val="Hyperlink"/>
+            <w:noProof/>
+            <w:lang w:val="de-AT"/>
+          </w:rPr>
+          <w:t>Data-Access</w:t>
+        </w:r>
+        <w:r>
+          <w:rPr>
+            <w:noProof/>
+            <w:webHidden/>
+          </w:rPr>
+          <w:tab/>
+        </w:r>
+        <w:r>
+          <w:rPr>
+            <w:noProof/>
+            <w:webHidden/>
+          </w:rPr>
+          <w:fldChar w:fldCharType="begin"/>
+        </w:r>
+        <w:r>
+          <w:rPr>
+            <w:noProof/>
+            <w:webHidden/>
+          </w:rPr>
+          <w:instrText xml:space="preserve"> PAGEREF _Toc69592933 \h </w:instrText>
+        </w:r>
+        <w:r>
+          <w:rPr>
+            <w:noProof/>
+            <w:webHidden/>
+          </w:rPr>
+        </w:r>
+        <w:r>
+          <w:rPr>
+            <w:noProof/>
+            <w:webHidden/>
+          </w:rPr>
+          <w:fldChar w:fldCharType="separate"/>
+        </w:r>
+        <w:r>
+          <w:rPr>
+            <w:noProof/>
+            <w:webHidden/>
+          </w:rPr>
+          <w:t>25</w:t>
         </w:r>
         <w:r>
           <w:rPr>
@@ -5773,7 +5953,7 @@
           <w:lang w:val="de-AT" w:eastAsia="de-AT"/>
         </w:rPr>
       </w:pPr>
-      <w:hyperlink w:anchor="_Toc69584853" w:history="1">
+      <w:hyperlink w:anchor="_Toc69592934" w:history="1">
         <w:r>
           <w:rPr>
             <w:rStyle w:val="Hyperlink"/>
@@ -5821,7 +6001,7 @@
             <w:noProof/>
             <w:webHidden/>
           </w:rPr>
-          <w:instrText xml:space="preserve"> PAGEREF _Toc69584853 \h </w:instrText>
+          <w:instrText xml:space="preserve"> PAGEREF _Toc69592934 \h </w:instrText>
         </w:r>
         <w:r>
           <w:rPr>
@@ -5841,7 +6021,7 @@
             <w:noProof/>
             <w:webHidden/>
           </w:rPr>
-          <w:t>24</w:t>
+          <w:t>26</w:t>
         </w:r>
         <w:r>
           <w:rPr>
@@ -5871,7 +6051,7 @@
           <w:lang w:val="de-AT" w:eastAsia="de-AT"/>
         </w:rPr>
       </w:pPr>
-      <w:hyperlink w:anchor="_Toc69584854" w:history="1">
+      <w:hyperlink w:anchor="_Toc69592935" w:history="1">
         <w:r>
           <w:rPr>
             <w:rStyle w:val="Hyperlink"/>
@@ -5919,7 +6099,7 @@
             <w:noProof/>
             <w:webHidden/>
           </w:rPr>
-          <w:instrText xml:space="preserve"> PAGEREF _Toc69584854 \h </w:instrText>
+          <w:instrText xml:space="preserve"> PAGEREF _Toc69592935 \h </w:instrText>
         </w:r>
         <w:r>
           <w:rPr>
@@ -5939,7 +6119,7 @@
             <w:noProof/>
             <w:webHidden/>
           </w:rPr>
-          <w:t>25</w:t>
+          <w:t>27</w:t>
         </w:r>
         <w:r>
           <w:rPr>
@@ -5969,7 +6149,7 @@
           <w:lang w:val="de-AT" w:eastAsia="de-AT"/>
         </w:rPr>
       </w:pPr>
-      <w:hyperlink w:anchor="_Toc69584855" w:history="1">
+      <w:hyperlink w:anchor="_Toc69592936" w:history="1">
         <w:r>
           <w:rPr>
             <w:rStyle w:val="Hyperlink"/>
@@ -6017,7 +6197,7 @@
             <w:noProof/>
             <w:webHidden/>
           </w:rPr>
-          <w:instrText xml:space="preserve"> PAGEREF _Toc69584855 \h </w:instrText>
+          <w:instrText xml:space="preserve"> PAGEREF _Toc69592936 \h </w:instrText>
         </w:r>
         <w:r>
           <w:rPr>
@@ -6037,7 +6217,7 @@
             <w:noProof/>
             <w:webHidden/>
           </w:rPr>
-          <w:t>26</w:t>
+          <w:t>28</w:t>
         </w:r>
         <w:r>
           <w:rPr>
@@ -6067,7 +6247,7 @@
           <w:lang w:val="de-AT" w:eastAsia="de-AT"/>
         </w:rPr>
       </w:pPr>
-      <w:hyperlink w:anchor="_Toc69584856" w:history="1">
+      <w:hyperlink w:anchor="_Toc69592937" w:history="1">
         <w:r>
           <w:rPr>
             <w:rStyle w:val="Hyperlink"/>
@@ -6115,7 +6295,7 @@
             <w:noProof/>
             <w:webHidden/>
           </w:rPr>
-          <w:instrText xml:space="preserve"> PAGEREF _Toc69584856 \h </w:instrText>
+          <w:instrText xml:space="preserve"> PAGEREF _Toc69592937 \h </w:instrText>
         </w:r>
         <w:r>
           <w:rPr>
@@ -6135,7 +6315,7 @@
             <w:noProof/>
             <w:webHidden/>
           </w:rPr>
-          <w:t>27</w:t>
+          <w:t>29</w:t>
         </w:r>
         <w:r>
           <w:rPr>
@@ -6161,7 +6341,7 @@
           <w:lang w:val="de-AT" w:eastAsia="de-AT"/>
         </w:rPr>
       </w:pPr>
-      <w:hyperlink w:anchor="_Toc69584857" w:history="1">
+      <w:hyperlink w:anchor="_Toc69592938" w:history="1">
         <w:r>
           <w:rPr>
             <w:rStyle w:val="Hyperlink"/>
@@ -6205,7 +6385,7 @@
             <w:noProof/>
             <w:webHidden/>
           </w:rPr>
-          <w:instrText xml:space="preserve"> PAGEREF _Toc69584857 \h </w:instrText>
+          <w:instrText xml:space="preserve"> PAGEREF _Toc69592938 \h </w:instrText>
         </w:r>
         <w:r>
           <w:rPr>
@@ -6225,7 +6405,7 @@
             <w:noProof/>
             <w:webHidden/>
           </w:rPr>
-          <w:t>27</w:t>
+          <w:t>29</w:t>
         </w:r>
         <w:r>
           <w:rPr>
@@ -6267,7 +6447,7 @@
         <w:ind w:left="360" w:hanging="360"/>
       </w:pPr>
       <w:bookmarkStart w:id="10" w:name="_Toc326526475"/>
-      <w:bookmarkStart w:id="11" w:name="_Toc69584815"/>
+      <w:bookmarkStart w:id="11" w:name="_Toc69592894"/>
       <w:r>
         <w:lastRenderedPageBreak/>
         <w:t>Abbildungsverzeichnis</w:t>
@@ -6324,7 +6504,7 @@
         </w:rPr>
         <w:fldChar w:fldCharType="separate"/>
       </w:r>
-      <w:hyperlink w:anchor="_Toc69584805" w:history="1">
+      <w:hyperlink w:anchor="_Toc69592939" w:history="1">
         <w:r>
           <w:rPr>
             <w:rStyle w:val="Hyperlink"/>
@@ -6351,7 +6531,7 @@
             <w:noProof/>
             <w:webHidden/>
           </w:rPr>
-          <w:instrText xml:space="preserve"> PAGEREF _Toc69584805 \h </w:instrText>
+          <w:instrText xml:space="preserve"> PAGEREF _Toc69592939 \h </w:instrText>
         </w:r>
         <w:r>
           <w:rPr>
@@ -6398,7 +6578,7 @@
           <w:lang w:val="de-AT" w:eastAsia="de-AT"/>
         </w:rPr>
       </w:pPr>
-      <w:hyperlink w:anchor="_Toc69584806" w:history="1">
+      <w:hyperlink w:anchor="_Toc69592940" w:history="1">
         <w:r>
           <w:rPr>
             <w:rStyle w:val="Hyperlink"/>
@@ -6425,7 +6605,7 @@
             <w:noProof/>
             <w:webHidden/>
           </w:rPr>
-          <w:instrText xml:space="preserve"> PAGEREF _Toc69584806 \h </w:instrText>
+          <w:instrText xml:space="preserve"> PAGEREF _Toc69592940 \h </w:instrText>
         </w:r>
         <w:r>
           <w:rPr>
@@ -6472,7 +6652,7 @@
           <w:lang w:val="de-AT" w:eastAsia="de-AT"/>
         </w:rPr>
       </w:pPr>
-      <w:hyperlink r:id="rId13" w:anchor="_Toc69584807" w:history="1">
+      <w:hyperlink r:id="rId13" w:anchor="_Toc69592941" w:history="1">
         <w:r>
           <w:rPr>
             <w:rStyle w:val="Hyperlink"/>
@@ -6499,7 +6679,7 @@
             <w:noProof/>
             <w:webHidden/>
           </w:rPr>
-          <w:instrText xml:space="preserve"> PAGEREF _Toc69584807 \h </w:instrText>
+          <w:instrText xml:space="preserve"> PAGEREF _Toc69592941 \h </w:instrText>
         </w:r>
         <w:r>
           <w:rPr>
@@ -6546,7 +6726,7 @@
           <w:lang w:val="de-AT" w:eastAsia="de-AT"/>
         </w:rPr>
       </w:pPr>
-      <w:hyperlink w:anchor="_Toc69584808" w:history="1">
+      <w:hyperlink w:anchor="_Toc69592942" w:history="1">
         <w:r>
           <w:rPr>
             <w:rStyle w:val="Hyperlink"/>
@@ -6573,7 +6753,7 @@
             <w:noProof/>
             <w:webHidden/>
           </w:rPr>
-          <w:instrText xml:space="preserve"> PAGEREF _Toc69584808 \h </w:instrText>
+          <w:instrText xml:space="preserve"> PAGEREF _Toc69592942 \h </w:instrText>
         </w:r>
         <w:r>
           <w:rPr>
@@ -6620,7 +6800,7 @@
           <w:lang w:val="de-AT" w:eastAsia="de-AT"/>
         </w:rPr>
       </w:pPr>
-      <w:hyperlink w:anchor="_Toc69584809" w:history="1">
+      <w:hyperlink w:anchor="_Toc69592943" w:history="1">
         <w:r>
           <w:rPr>
             <w:rStyle w:val="Hyperlink"/>
@@ -6647,7 +6827,7 @@
             <w:noProof/>
             <w:webHidden/>
           </w:rPr>
-          <w:instrText xml:space="preserve"> PAGEREF _Toc69584809 \h </w:instrText>
+          <w:instrText xml:space="preserve"> PAGEREF _Toc69592943 \h </w:instrText>
         </w:r>
         <w:r>
           <w:rPr>
@@ -6668,6 +6848,228 @@
             <w:webHidden/>
           </w:rPr>
           <w:t>23</w:t>
+        </w:r>
+        <w:r>
+          <w:rPr>
+            <w:noProof/>
+            <w:webHidden/>
+          </w:rPr>
+          <w:fldChar w:fldCharType="end"/>
+        </w:r>
+      </w:hyperlink>
+    </w:p>
+    <w:p>
+      <w:pPr>
+        <w:pStyle w:val="Abbildungsverzeichnis"/>
+        <w:tabs>
+          <w:tab w:val="right" w:leader="dot" w:pos="9062"/>
+        </w:tabs>
+        <w:rPr>
+          <w:rFonts w:eastAsiaTheme="minorEastAsia" w:cstheme="minorBidi"/>
+          <w:i w:val="0"/>
+          <w:iCs w:val="0"/>
+          <w:noProof/>
+          <w:sz w:val="22"/>
+          <w:szCs w:val="22"/>
+          <w:lang w:val="de-AT" w:eastAsia="de-AT"/>
+        </w:rPr>
+      </w:pPr>
+      <w:hyperlink r:id="rId14" w:anchor="_Toc69592944" w:history="1">
+        <w:r>
+          <w:rPr>
+            <w:rStyle w:val="Hyperlink"/>
+            <w:noProof/>
+          </w:rPr>
+          <w:t>Abbildung 6: Klassendiagramm vom DocumentDbRepository</w:t>
+        </w:r>
+        <w:r>
+          <w:rPr>
+            <w:noProof/>
+            <w:webHidden/>
+          </w:rPr>
+          <w:tab/>
+        </w:r>
+        <w:r>
+          <w:rPr>
+            <w:noProof/>
+            <w:webHidden/>
+          </w:rPr>
+          <w:fldChar w:fldCharType="begin"/>
+        </w:r>
+        <w:r>
+          <w:rPr>
+            <w:noProof/>
+            <w:webHidden/>
+          </w:rPr>
+          <w:instrText xml:space="preserve"> PAGEREF _Toc69592944 \h </w:instrText>
+        </w:r>
+        <w:r>
+          <w:rPr>
+            <w:noProof/>
+            <w:webHidden/>
+          </w:rPr>
+        </w:r>
+        <w:r>
+          <w:rPr>
+            <w:noProof/>
+            <w:webHidden/>
+          </w:rPr>
+          <w:fldChar w:fldCharType="separate"/>
+        </w:r>
+        <w:r>
+          <w:rPr>
+            <w:noProof/>
+            <w:webHidden/>
+          </w:rPr>
+          <w:t>24</w:t>
+        </w:r>
+        <w:r>
+          <w:rPr>
+            <w:noProof/>
+            <w:webHidden/>
+          </w:rPr>
+          <w:fldChar w:fldCharType="end"/>
+        </w:r>
+      </w:hyperlink>
+    </w:p>
+    <w:p>
+      <w:pPr>
+        <w:pStyle w:val="Abbildungsverzeichnis"/>
+        <w:tabs>
+          <w:tab w:val="right" w:leader="dot" w:pos="9062"/>
+        </w:tabs>
+        <w:rPr>
+          <w:rFonts w:eastAsiaTheme="minorEastAsia" w:cstheme="minorBidi"/>
+          <w:i w:val="0"/>
+          <w:iCs w:val="0"/>
+          <w:noProof/>
+          <w:sz w:val="22"/>
+          <w:szCs w:val="22"/>
+          <w:lang w:val="de-AT" w:eastAsia="de-AT"/>
+        </w:rPr>
+      </w:pPr>
+      <w:hyperlink w:anchor="_Toc69592945" w:history="1">
+        <w:r>
+          <w:rPr>
+            <w:rStyle w:val="Hyperlink"/>
+            <w:noProof/>
+          </w:rPr>
+          <w:t>Abbildung 7: Klassendiagramm vom GraphDbClient</w:t>
+        </w:r>
+        <w:r>
+          <w:rPr>
+            <w:noProof/>
+            <w:webHidden/>
+          </w:rPr>
+          <w:tab/>
+        </w:r>
+        <w:r>
+          <w:rPr>
+            <w:noProof/>
+            <w:webHidden/>
+          </w:rPr>
+          <w:fldChar w:fldCharType="begin"/>
+        </w:r>
+        <w:r>
+          <w:rPr>
+            <w:noProof/>
+            <w:webHidden/>
+          </w:rPr>
+          <w:instrText xml:space="preserve"> PAGEREF _Toc69592945 \h </w:instrText>
+        </w:r>
+        <w:r>
+          <w:rPr>
+            <w:noProof/>
+            <w:webHidden/>
+          </w:rPr>
+        </w:r>
+        <w:r>
+          <w:rPr>
+            <w:noProof/>
+            <w:webHidden/>
+          </w:rPr>
+          <w:fldChar w:fldCharType="separate"/>
+        </w:r>
+        <w:r>
+          <w:rPr>
+            <w:noProof/>
+            <w:webHidden/>
+          </w:rPr>
+          <w:t>25</w:t>
+        </w:r>
+        <w:r>
+          <w:rPr>
+            <w:noProof/>
+            <w:webHidden/>
+          </w:rPr>
+          <w:fldChar w:fldCharType="end"/>
+        </w:r>
+      </w:hyperlink>
+    </w:p>
+    <w:p>
+      <w:pPr>
+        <w:pStyle w:val="Abbildungsverzeichnis"/>
+        <w:tabs>
+          <w:tab w:val="right" w:leader="dot" w:pos="9062"/>
+        </w:tabs>
+        <w:rPr>
+          <w:rFonts w:eastAsiaTheme="minorEastAsia" w:cstheme="minorBidi"/>
+          <w:i w:val="0"/>
+          <w:iCs w:val="0"/>
+          <w:noProof/>
+          <w:sz w:val="22"/>
+          <w:szCs w:val="22"/>
+          <w:lang w:val="de-AT" w:eastAsia="de-AT"/>
+        </w:rPr>
+      </w:pPr>
+      <w:hyperlink w:anchor="_Toc69592946" w:history="1">
+        <w:r>
+          <w:rPr>
+            <w:rStyle w:val="Hyperlink"/>
+            <w:noProof/>
+          </w:rPr>
+          <w:t>Abbildung 8: Beispiele von Klassendiagrammen der Data-Access-Klassen</w:t>
+        </w:r>
+        <w:r>
+          <w:rPr>
+            <w:noProof/>
+            <w:webHidden/>
+          </w:rPr>
+          <w:tab/>
+        </w:r>
+        <w:r>
+          <w:rPr>
+            <w:noProof/>
+            <w:webHidden/>
+          </w:rPr>
+          <w:fldChar w:fldCharType="begin"/>
+        </w:r>
+        <w:r>
+          <w:rPr>
+            <w:noProof/>
+            <w:webHidden/>
+          </w:rPr>
+          <w:instrText xml:space="preserve"> PAGEREF _Toc69592946 \h </w:instrText>
+        </w:r>
+        <w:r>
+          <w:rPr>
+            <w:noProof/>
+            <w:webHidden/>
+          </w:rPr>
+        </w:r>
+        <w:r>
+          <w:rPr>
+            <w:noProof/>
+            <w:webHidden/>
+          </w:rPr>
+          <w:fldChar w:fldCharType="separate"/>
+        </w:r>
+        <w:r>
+          <w:rPr>
+            <w:noProof/>
+            <w:webHidden/>
+          </w:rPr>
+          <w:t>25</w:t>
         </w:r>
         <w:r>
           <w:rPr>
@@ -6720,7 +7122,7 @@
         <w:ind w:left="360" w:hanging="360"/>
       </w:pPr>
       <w:bookmarkStart w:id="12" w:name="_Toc326526476"/>
-      <w:bookmarkStart w:id="13" w:name="_Toc69584816"/>
+      <w:bookmarkStart w:id="13" w:name="_Toc69592895"/>
       <w:r>
         <w:lastRenderedPageBreak/>
         <w:t>Quellcodeverzeichnis</w:t>
@@ -6809,7 +7211,7 @@
         <w:spacing w:before="120"/>
         <w:ind w:left="431" w:hanging="431"/>
       </w:pPr>
-      <w:bookmarkStart w:id="16" w:name="_Toc69584817"/>
+      <w:bookmarkStart w:id="16" w:name="_Toc69592896"/>
       <w:r>
         <w:t xml:space="preserve">Einleitung und </w:t>
       </w:r>
@@ -6843,7 +7245,7 @@
       <w:pPr>
         <w:pStyle w:val="berschrift2"/>
       </w:pPr>
-      <w:bookmarkStart w:id="17" w:name="_Toc69584818"/>
+      <w:bookmarkStart w:id="17" w:name="_Toc69592897"/>
       <w:r>
         <w:t>Problemstellung</w:t>
       </w:r>
@@ -6949,7 +7351,7 @@
       <w:pPr>
         <w:pStyle w:val="berschrift2"/>
       </w:pPr>
-      <w:bookmarkStart w:id="18" w:name="_Toc69584819"/>
+      <w:bookmarkStart w:id="18" w:name="_Toc69592898"/>
       <w:r>
         <w:t xml:space="preserve">Arduvi </w:t>
       </w:r>
@@ -7276,7 +7678,7 @@
       <w:pPr>
         <w:pStyle w:val="berschrift1"/>
       </w:pPr>
-      <w:bookmarkStart w:id="19" w:name="_Toc69584820"/>
+      <w:bookmarkStart w:id="19" w:name="_Toc69592899"/>
       <w:r>
         <w:lastRenderedPageBreak/>
         <w:t>Digitalisierung im Handel</w:t>
@@ -7303,7 +7705,7 @@
       <w:pPr>
         <w:pStyle w:val="berschrift2"/>
       </w:pPr>
-      <w:bookmarkStart w:id="20" w:name="_Toc69584821"/>
+      <w:bookmarkStart w:id="20" w:name="_Toc69592900"/>
       <w:r>
         <w:t>Der Online-Handel</w:t>
       </w:r>
@@ -7364,13 +7766,8 @@
         <w:t xml:space="preserve">, </w:t>
       </w:r>
       <w:r>
-        <w:t>Die ersten Online-</w:t>
-      </w:r>
-      <w:proofErr w:type="spellStart"/>
-      <w:r>
-        <w:t>Shopps</w:t>
-      </w:r>
-      <w:proofErr w:type="spellEnd"/>
+        <w:t>Die ersten Online-Shopps</w:t>
+      </w:r>
       <w:r>
         <w:t>)</w:t>
       </w:r>
@@ -7502,7 +7899,7 @@
       <w:pPr>
         <w:pStyle w:val="berschrift3"/>
       </w:pPr>
-      <w:bookmarkStart w:id="21" w:name="_Toc69584822"/>
+      <w:bookmarkStart w:id="21" w:name="_Toc69592901"/>
       <w:r>
         <w:t>Vorteile des Online-Handels</w:t>
       </w:r>
@@ -7609,7 +8006,7 @@
       <w:pPr>
         <w:pStyle w:val="berschrift3"/>
       </w:pPr>
-      <w:bookmarkStart w:id="22" w:name="_Toc69584823"/>
+      <w:bookmarkStart w:id="22" w:name="_Toc69592902"/>
       <w:r>
         <w:t>Nachteile des Online-Handels</w:t>
       </w:r>
@@ -7651,7 +8048,7 @@
       <w:pPr>
         <w:pStyle w:val="berschrift2"/>
       </w:pPr>
-      <w:bookmarkStart w:id="23" w:name="_Toc69584824"/>
+      <w:bookmarkStart w:id="23" w:name="_Toc69592903"/>
       <w:r>
         <w:lastRenderedPageBreak/>
         <w:t>Digitalisierung im stationären Handel</w:t>
@@ -7732,7 +8129,7 @@
       <w:pPr>
         <w:pStyle w:val="berschrift2"/>
       </w:pPr>
-      <w:bookmarkStart w:id="24" w:name="_Toc69584825"/>
+      <w:bookmarkStart w:id="24" w:name="_Toc69592904"/>
       <w:r>
         <w:t>Verbindung zu Arduvi</w:t>
       </w:r>
@@ -7841,21 +8238,7 @@
         <w:rPr>
           <w:lang w:val="de-AT"/>
         </w:rPr>
-        <w:t xml:space="preserve">Ein weiterer Vorteil dieser Plattform ist die </w:t>
-      </w:r>
-      <w:proofErr w:type="spellStart"/>
-      <w:r>
-        <w:rPr>
-          <w:lang w:val="de-AT"/>
-        </w:rPr>
-        <w:t>nähe</w:t>
-      </w:r>
-      <w:proofErr w:type="spellEnd"/>
-      <w:r>
-        <w:rPr>
-          <w:lang w:val="de-AT"/>
-        </w:rPr>
-        <w:t xml:space="preserve"> von Sägewerken und Kunden. Diese erhalten Feedback oder Änderungsvorschläge direkt von ihren Abnehmern. </w:t>
+        <w:t xml:space="preserve">Ein weiterer Vorteil dieser Plattform ist die nähe von Sägewerken und Kunden. Diese erhalten Feedback oder Änderungsvorschläge direkt von ihren Abnehmern. </w:t>
       </w:r>
     </w:p>
     <w:p>
@@ -7871,7 +8254,7 @@
         <w:pStyle w:val="berschrift1"/>
       </w:pPr>
       <w:bookmarkStart w:id="25" w:name="_Ref69582737"/>
-      <w:bookmarkStart w:id="26" w:name="_Toc69584826"/>
+      <w:bookmarkStart w:id="26" w:name="_Toc69592905"/>
       <w:r>
         <w:lastRenderedPageBreak/>
         <w:t>LKW-Fahrverbote und sonstige Einschränkungen</w:t>
@@ -7897,7 +8280,7 @@
       <w:pPr>
         <w:pStyle w:val="berschrift2"/>
       </w:pPr>
-      <w:bookmarkStart w:id="27" w:name="_Toc69584827"/>
+      <w:bookmarkStart w:id="27" w:name="_Toc69592906"/>
       <w:r>
         <w:t>LKW-Arten</w:t>
       </w:r>
@@ -8346,7 +8729,7 @@
       <w:pPr>
         <w:pStyle w:val="berschrift2"/>
       </w:pPr>
-      <w:bookmarkStart w:id="28" w:name="_Toc69584828"/>
+      <w:bookmarkStart w:id="28" w:name="_Toc69592907"/>
       <w:r>
         <w:t>Ruhezeiten</w:t>
       </w:r>
@@ -8390,7 +8773,7 @@
           <w:lang w:val="de-AT"/>
         </w:rPr>
       </w:pPr>
-      <w:bookmarkStart w:id="29" w:name="_Toc69584829"/>
+      <w:bookmarkStart w:id="29" w:name="_Toc69592908"/>
       <w:r>
         <w:rPr>
           <w:lang w:val="de-AT"/>
@@ -8431,7 +8814,7 @@
           <w:lang w:val="de-AT"/>
         </w:rPr>
       </w:pPr>
-      <w:bookmarkStart w:id="30" w:name="_Toc69584830"/>
+      <w:bookmarkStart w:id="30" w:name="_Toc69592909"/>
       <w:r>
         <w:rPr>
           <w:lang w:val="de-AT"/>
@@ -8593,7 +8976,7 @@
       <w:pPr>
         <w:pStyle w:val="berschrift2"/>
       </w:pPr>
-      <w:bookmarkStart w:id="31" w:name="_Toc69584831"/>
+      <w:bookmarkStart w:id="31" w:name="_Toc69592910"/>
       <w:r>
         <w:lastRenderedPageBreak/>
         <w:t>Fahrverbote</w:t>
@@ -8626,7 +9009,7 @@
           <w:lang w:val="de-AT"/>
         </w:rPr>
       </w:pPr>
-      <w:bookmarkStart w:id="32" w:name="_Toc69584832"/>
+      <w:bookmarkStart w:id="32" w:name="_Toc69592911"/>
       <w:r>
         <w:rPr>
           <w:lang w:val="de-AT"/>
@@ -8749,7 +9132,7 @@
           <w:lang w:val="de-AT"/>
         </w:rPr>
       </w:pPr>
-      <w:bookmarkStart w:id="33" w:name="_Toc69584833"/>
+      <w:bookmarkStart w:id="33" w:name="_Toc69592912"/>
       <w:r>
         <w:rPr>
           <w:lang w:val="de-AT"/>
@@ -8878,7 +9261,7 @@
           <w:lang w:val="de-AT"/>
         </w:rPr>
       </w:pPr>
-      <w:bookmarkStart w:id="34" w:name="_Toc69584834"/>
+      <w:bookmarkStart w:id="34" w:name="_Toc69592913"/>
       <w:r>
         <w:rPr>
           <w:lang w:val="de-AT"/>
@@ -9016,7 +9399,7 @@
       <w:pPr>
         <w:pStyle w:val="berschrift2"/>
       </w:pPr>
-      <w:bookmarkStart w:id="35" w:name="_Toc69584835"/>
+      <w:bookmarkStart w:id="35" w:name="_Toc69592914"/>
       <w:r>
         <w:t>Gesamtgewicht</w:t>
       </w:r>
@@ -9092,7 +9475,7 @@
         <w:pStyle w:val="berschrift1"/>
       </w:pPr>
       <w:bookmarkStart w:id="36" w:name="_Toc326526607"/>
-      <w:bookmarkStart w:id="37" w:name="_Toc69584836"/>
+      <w:bookmarkStart w:id="37" w:name="_Toc69592915"/>
       <w:r>
         <w:lastRenderedPageBreak/>
         <w:t>Verwendete Technologien</w:t>
@@ -9129,7 +9512,7 @@
       <w:pPr>
         <w:pStyle w:val="berschrift2"/>
       </w:pPr>
-      <w:bookmarkStart w:id="38" w:name="_Toc69584837"/>
+      <w:bookmarkStart w:id="38" w:name="_Toc69592916"/>
       <w:r>
         <w:t>Backend</w:t>
       </w:r>
@@ -9177,7 +9560,7 @@
       <w:pPr>
         <w:pStyle w:val="berschrift3"/>
       </w:pPr>
-      <w:bookmarkStart w:id="39" w:name="_Toc69584838"/>
+      <w:bookmarkStart w:id="39" w:name="_Toc69592917"/>
       <w:r>
         <w:t>ASP.NET Core</w:t>
       </w:r>
@@ -9189,19 +9572,11 @@
           <w:lang w:val="de-AT"/>
         </w:rPr>
       </w:pPr>
-      <w:proofErr w:type="spellStart"/>
-      <w:r>
-        <w:rPr>
-          <w:lang w:val="de-AT"/>
-        </w:rPr>
-        <w:t>Active</w:t>
-      </w:r>
-      <w:proofErr w:type="spellEnd"/>
-      <w:r>
-        <w:rPr>
-          <w:lang w:val="de-AT"/>
-        </w:rPr>
-        <w:t xml:space="preserve"> Server Pages .NET Core, kurz ASP.NET Core, ist der Nachfolger von ASP.NET</w:t>
+      <w:r>
+        <w:rPr>
+          <w:lang w:val="de-AT"/>
+        </w:rPr>
+        <w:t>Active Server Pages .NET Core, kurz ASP.NET Core, ist der Nachfolger von ASP.NET</w:t>
       </w:r>
       <w:r>
         <w:rPr>
@@ -9346,7 +9721,7 @@
       </w:pPr>
       <w:bookmarkStart w:id="40" w:name="_Ref69467121"/>
       <w:bookmarkStart w:id="41" w:name="_Ref69467131"/>
-      <w:bookmarkStart w:id="42" w:name="_Toc69584839"/>
+      <w:bookmarkStart w:id="42" w:name="_Toc69592918"/>
       <w:r>
         <w:t>Datenspeicherung</w:t>
       </w:r>
@@ -9623,46 +9998,93 @@
         </w:rPr>
         <w:t xml:space="preserve">, </w:t>
       </w:r>
-      <w:proofErr w:type="spellStart"/>
-      <w:r>
-        <w:rPr>
-          <w:lang w:val="de-AT"/>
-        </w:rPr>
-        <w:t>Hierarchical</w:t>
-      </w:r>
-      <w:proofErr w:type="spellEnd"/>
+      <w:r>
+        <w:rPr>
+          <w:lang w:val="de-AT"/>
+        </w:rPr>
+        <w:t>Hierarchical data</w:t>
+      </w:r>
+      <w:r>
+        <w:rPr>
+          <w:lang w:val="de-AT"/>
+        </w:rPr>
+        <w:t>)</w:t>
+      </w:r>
+    </w:p>
+    <w:p>
+      <w:pPr>
+        <w:rPr>
+          <w:lang w:val="de-AT"/>
+        </w:rPr>
+      </w:pPr>
+      <w:r>
+        <w:rPr>
+          <w:lang w:val="de-AT"/>
+        </w:rPr>
+        <w:t>Die Schnittstelle zwischen Applikation und Datenbank war bereits vorhanden und es mussten lediglich</w:t>
+      </w:r>
       <w:r>
         <w:rPr>
           <w:lang w:val="de-AT"/>
         </w:rPr>
         <w:t xml:space="preserve"> </w:t>
       </w:r>
-      <w:proofErr w:type="spellStart"/>
-      <w:r>
-        <w:rPr>
-          <w:lang w:val="de-AT"/>
-        </w:rPr>
-        <w:t>data</w:t>
-      </w:r>
-      <w:proofErr w:type="spellEnd"/>
-      <w:r>
-        <w:rPr>
-          <w:lang w:val="de-AT"/>
-        </w:rPr>
-        <w:t>)</w:t>
-      </w:r>
-    </w:p>
-    <w:p>
-      <w:pPr>
-        <w:rPr>
-          <w:lang w:val="de-AT"/>
-        </w:rPr>
-      </w:pPr>
-      <w:r>
-        <w:rPr>
-          <w:lang w:val="de-AT"/>
-        </w:rPr>
-        <w:t>Die Schnittstelle zwischen Applikation und Datenbank war bereits vorhanden und es mussten lediglich</w:t>
+      <w:r>
+        <w:rPr>
+          <w:lang w:val="de-AT"/>
+        </w:rPr>
+        <w:t>die Methoden für die Verwaltung der Routendaten implementiert werden.</w:t>
+      </w:r>
+    </w:p>
+    <w:p>
+      <w:pPr>
+        <w:pStyle w:val="berschrift4"/>
+        <w:rPr>
+          <w:lang w:val="de-AT"/>
+        </w:rPr>
+      </w:pPr>
+      <w:r>
+        <w:rPr>
+          <w:lang w:val="de-AT"/>
+        </w:rPr>
+        <w:t>Azure Cosmos DB Gremlin</w:t>
+      </w:r>
+      <w:r>
+        <w:rPr>
+          <w:lang w:val="de-AT"/>
+        </w:rPr>
+        <w:t>-</w:t>
+      </w:r>
+      <w:r>
+        <w:rPr>
+          <w:lang w:val="de-AT"/>
+        </w:rPr>
+        <w:t>API</w:t>
+      </w:r>
+    </w:p>
+    <w:p>
+      <w:pPr>
+        <w:rPr>
+          <w:lang w:val="de-AT"/>
+        </w:rPr>
+      </w:pPr>
+      <w:r>
+        <w:rPr>
+          <w:lang w:val="de-AT"/>
+        </w:rPr>
+        <w:t>Die Gremlin</w:t>
+      </w:r>
+      <w:r>
+        <w:rPr>
+          <w:lang w:val="de-AT"/>
+        </w:rPr>
+        <w:t>-</w:t>
+      </w:r>
+      <w:r>
+        <w:rPr>
+          <w:lang w:val="de-AT"/>
+        </w:rPr>
+        <w:t>API, welche auf die Azure Cosmos DB zugreift, wird verwendet, um Graphen zu persistieren.</w:t>
       </w:r>
       <w:r>
         <w:rPr>
@@ -9674,58 +10096,7 @@
         <w:rPr>
           <w:lang w:val="de-AT"/>
         </w:rPr>
-        <w:t>die Methoden für die Verwaltung der Routendaten implementiert werden.</w:t>
-      </w:r>
-    </w:p>
-    <w:p>
-      <w:pPr>
-        <w:pStyle w:val="berschrift4"/>
-        <w:rPr>
-          <w:lang w:val="en-GB"/>
-        </w:rPr>
-      </w:pPr>
-      <w:r>
-        <w:rPr>
-          <w:lang w:val="en-GB"/>
-        </w:rPr>
-        <w:t>Azure Cosmos DB Gremlin</w:t>
-      </w:r>
-      <w:r>
-        <w:rPr>
-          <w:lang w:val="en-GB"/>
-        </w:rPr>
-        <w:t>-</w:t>
-      </w:r>
-      <w:r>
-        <w:rPr>
-          <w:lang w:val="en-GB"/>
-        </w:rPr>
-        <w:t>API</w:t>
-      </w:r>
-    </w:p>
-    <w:p>
-      <w:pPr>
-        <w:rPr>
-          <w:lang w:val="de-AT"/>
-        </w:rPr>
-      </w:pPr>
-      <w:r>
-        <w:rPr>
-          <w:lang w:val="de-AT"/>
-        </w:rPr>
-        <w:t>Die Gremlin</w:t>
-      </w:r>
-      <w:r>
-        <w:rPr>
-          <w:lang w:val="de-AT"/>
-        </w:rPr>
-        <w:t>-</w:t>
-      </w:r>
-      <w:r>
-        <w:rPr>
-          <w:lang w:val="de-AT"/>
-        </w:rPr>
-        <w:t>API, welche auf die Azure Cosmos DB zugreift, wird verwendet, um Graphen zu persistieren.</w:t>
+        <w:t>Meist wird es benutzt, wenn die Beziehung zwischen Entitäten eine große Rolle spielt. Die sogenannten</w:t>
       </w:r>
       <w:r>
         <w:rPr>
@@ -9737,7 +10108,13 @@
         <w:rPr>
           <w:lang w:val="de-AT"/>
         </w:rPr>
-        <w:t>Meist wird es benutzt, wenn die Beziehung zwischen Entitäten eine große Rolle spielt. Die sogenannten</w:t>
+        <w:t xml:space="preserve">Property-Graphen bestehen </w:t>
+      </w:r>
+      <w:r>
+        <w:rPr>
+          <w:lang w:val="de-AT"/>
+        </w:rPr>
+        <w:t>aus</w:t>
       </w:r>
       <w:r>
         <w:rPr>
@@ -9749,28 +10126,8 @@
         <w:rPr>
           <w:lang w:val="de-AT"/>
         </w:rPr>
-        <w:t xml:space="preserve">Property-Graphen bestehen </w:t>
-      </w:r>
-      <w:proofErr w:type="gramStart"/>
-      <w:r>
-        <w:rPr>
-          <w:lang w:val="de-AT"/>
-        </w:rPr>
-        <w:t>aus</w:t>
-      </w:r>
-      <w:r>
-        <w:rPr>
-          <w:lang w:val="de-AT"/>
-        </w:rPr>
-        <w:t xml:space="preserve"> </w:t>
-      </w:r>
-      <w:r>
-        <w:rPr>
-          <w:lang w:val="de-AT"/>
-        </w:rPr>
         <w:t>folgenden</w:t>
       </w:r>
-      <w:proofErr w:type="gramEnd"/>
       <w:r>
         <w:rPr>
           <w:lang w:val="de-AT"/>
@@ -9997,7 +10354,7 @@
       <w:pPr>
         <w:pStyle w:val="berschrift2"/>
       </w:pPr>
-      <w:bookmarkStart w:id="45" w:name="_Toc69584840"/>
+      <w:bookmarkStart w:id="45" w:name="_Toc69592919"/>
       <w:r>
         <w:t>Client</w:t>
       </w:r>
@@ -10013,68 +10370,26 @@
         <w:rPr>
           <w:lang w:val="de-AT"/>
         </w:rPr>
-        <w:t>Die Darstellung und Strukturierung der Daten wird clientseitig vollzogen. Dazu wurde der sogenannte "</w:t>
-      </w:r>
-      <w:proofErr w:type="spellStart"/>
-      <w:r>
-        <w:rPr>
-          <w:lang w:val="de-AT"/>
-        </w:rPr>
-        <w:t>living</w:t>
-      </w:r>
-      <w:proofErr w:type="spellEnd"/>
+        <w:t>Die Darstellung und Strukturierung der Daten wird clientseitig vollzogen. Dazu wurde der sogenannte "living standard" verwendet. Dieser beschreibt die Kombination aus HTML, JavaScript und CSS und wird</w:t>
+      </w:r>
       <w:r>
         <w:rPr>
           <w:lang w:val="de-AT"/>
         </w:rPr>
         <w:t xml:space="preserve"> </w:t>
       </w:r>
-      <w:proofErr w:type="spellStart"/>
-      <w:r>
-        <w:rPr>
-          <w:lang w:val="de-AT"/>
-        </w:rPr>
-        <w:t>standard</w:t>
-      </w:r>
-      <w:proofErr w:type="spellEnd"/>
-      <w:r>
-        <w:rPr>
-          <w:lang w:val="de-AT"/>
-        </w:rPr>
-        <w:t>" verwendet. Dieser beschreibt die Kombination aus HTML, JavaScript und CSS und wird</w:t>
-      </w:r>
-      <w:r>
-        <w:rPr>
-          <w:lang w:val="de-AT"/>
-        </w:rPr>
-        <w:t xml:space="preserve"> </w:t>
-      </w:r>
-      <w:r>
-        <w:rPr>
-          <w:lang w:val="de-AT"/>
-        </w:rPr>
-        <w:t xml:space="preserve">vom World Wide Web </w:t>
-      </w:r>
-      <w:proofErr w:type="spellStart"/>
-      <w:r>
-        <w:rPr>
-          <w:lang w:val="de-AT"/>
-        </w:rPr>
-        <w:t>Consortium</w:t>
-      </w:r>
-      <w:proofErr w:type="spellEnd"/>
-      <w:r>
-        <w:rPr>
-          <w:lang w:val="de-AT"/>
-        </w:rPr>
-        <w:t xml:space="preserve"> (W3C) ständig weiterentwickelt.</w:t>
+      <w:r>
+        <w:rPr>
+          <w:lang w:val="de-AT"/>
+        </w:rPr>
+        <w:t>vom World Wide Web Consortium (W3C) ständig weiterentwickelt.</w:t>
       </w:r>
     </w:p>
     <w:p>
       <w:pPr>
         <w:pStyle w:val="berschrift3"/>
       </w:pPr>
-      <w:bookmarkStart w:id="46" w:name="_Toc69584841"/>
+      <w:bookmarkStart w:id="46" w:name="_Toc69592920"/>
       <w:r>
         <w:t>HTML</w:t>
       </w:r>
@@ -10183,7 +10498,7 @@
       <w:pPr>
         <w:pStyle w:val="berschrift3"/>
       </w:pPr>
-      <w:bookmarkStart w:id="47" w:name="_Toc69584842"/>
+      <w:bookmarkStart w:id="47" w:name="_Toc69592921"/>
       <w:r>
         <w:lastRenderedPageBreak/>
         <w:t>CSS</w:t>
@@ -10253,7 +10568,7 @@
       <w:pPr>
         <w:pStyle w:val="berschrift3"/>
       </w:pPr>
-      <w:bookmarkStart w:id="48" w:name="_Toc69584843"/>
+      <w:bookmarkStart w:id="48" w:name="_Toc69592922"/>
       <w:r>
         <w:t>JavaScript</w:t>
       </w:r>
@@ -10316,7 +10631,7 @@
       <w:pPr>
         <w:pStyle w:val="berschrift3"/>
       </w:pPr>
-      <w:bookmarkStart w:id="49" w:name="_Toc69584844"/>
+      <w:bookmarkStart w:id="49" w:name="_Toc69592923"/>
       <w:r>
         <w:t>Razor Pages</w:t>
       </w:r>
@@ -10370,7 +10685,6 @@
         </w:rPr>
         <w:t xml:space="preserve">Üblicherweise wird </w:t>
       </w:r>
-      <w:proofErr w:type="gramStart"/>
       <w:r>
         <w:rPr>
           <w:lang w:val="de-AT"/>
@@ -10383,7 +10697,6 @@
         </w:rPr>
         <w:t>.cshtml</w:t>
       </w:r>
-      <w:proofErr w:type="gramEnd"/>
       <w:r>
         <w:rPr>
           <w:lang w:val="de-AT"/>
@@ -10554,7 +10867,7 @@
       <w:pPr>
         <w:pStyle w:val="berschrift3"/>
       </w:pPr>
-      <w:bookmarkStart w:id="50" w:name="_Toc69584845"/>
+      <w:bookmarkStart w:id="50" w:name="_Toc69592924"/>
       <w:r>
         <w:t>Template Inspinia Admin Theme</w:t>
       </w:r>
@@ -10653,14 +10966,12 @@
         </w:rPr>
         <w:t xml:space="preserve">, </w:t>
       </w:r>
-      <w:proofErr w:type="spellStart"/>
       <w:r>
         <w:rPr>
           <w:lang w:val="de-AT"/>
         </w:rPr>
         <w:t>Introduction</w:t>
       </w:r>
-      <w:proofErr w:type="spellEnd"/>
       <w:r>
         <w:rPr>
           <w:lang w:val="de-AT"/>
@@ -10672,7 +10983,7 @@
       <w:pPr>
         <w:pStyle w:val="berschrift3"/>
       </w:pPr>
-      <w:bookmarkStart w:id="51" w:name="_Toc69584846"/>
+      <w:bookmarkStart w:id="51" w:name="_Toc69592925"/>
       <w:r>
         <w:t>Weitere Frameworks und Libraries</w:t>
       </w:r>
@@ -10891,15 +11202,7 @@
     </w:p>
     <w:p>
       <w:r>
-        <w:t xml:space="preserve">jQuery ist eine umfangreiche JavaScript Library für einfacheres und schnelleres Zugreifen auf den HTML </w:t>
-      </w:r>
-      <w:proofErr w:type="spellStart"/>
-      <w:r>
-        <w:t>Dombaum</w:t>
-      </w:r>
-      <w:proofErr w:type="spellEnd"/>
-      <w:r>
-        <w:t>. Viele JavaScript Frameworks bauen auf jQuery und somit ist es in einer Vielzahl von Projekten vertreten.</w:t>
+        <w:t>jQuery ist eine umfangreiche JavaScript Library für einfacheres und schnelleres Zugreifen auf den HTML Dombaum. Viele JavaScript Frameworks bauen auf jQuery und somit ist es in einer Vielzahl von Projekten vertreten.</w:t>
       </w:r>
     </w:p>
     <w:p>
@@ -10949,21 +11252,8 @@
       <w:r>
         <w:t xml:space="preserve">, </w:t>
       </w:r>
-      <w:proofErr w:type="spellStart"/>
-      <w:r>
-        <w:t>What</w:t>
-      </w:r>
-      <w:proofErr w:type="spellEnd"/>
-      <w:r>
-        <w:t xml:space="preserve"> </w:t>
-      </w:r>
-      <w:proofErr w:type="spellStart"/>
-      <w:r>
-        <w:t>is</w:t>
-      </w:r>
-      <w:proofErr w:type="spellEnd"/>
-      <w:r>
-        <w:t xml:space="preserve"> jQuery?</w:t>
+      <w:r>
+        <w:t>What is jQuery?</w:t>
       </w:r>
       <w:r>
         <w:t>)</w:t>
@@ -10976,7 +11266,7 @@
       <w:pPr>
         <w:pStyle w:val="berschrift1"/>
       </w:pPr>
-      <w:bookmarkStart w:id="52" w:name="_Toc69584847"/>
+      <w:bookmarkStart w:id="52" w:name="_Toc69592926"/>
       <w:r>
         <w:lastRenderedPageBreak/>
         <w:t>Projektaufbau</w:t>
@@ -11044,7 +11334,7 @@
                     </pic:cNvPicPr>
                   </pic:nvPicPr>
                   <pic:blipFill>
-                    <a:blip r:embed="rId14">
+                    <a:blip r:embed="rId15">
                       <a:extLst>
                         <a:ext uri="{28A0092B-C50C-407E-A947-70E740481C1C}">
                           <a14:useLocalDpi xmlns:a14="http://schemas.microsoft.com/office/drawing/2010/main" val="0"/>
@@ -11081,7 +11371,7 @@
         <w:pStyle w:val="Beschriftung"/>
         <w:jc w:val="center"/>
       </w:pPr>
-      <w:bookmarkStart w:id="53" w:name="_Toc69584805"/>
+      <w:bookmarkStart w:id="53" w:name="_Toc69592939"/>
       <w:r>
         <w:t xml:space="preserve">Abbildung </w:t>
       </w:r>
@@ -11112,7 +11402,7 @@
       <w:pPr>
         <w:pStyle w:val="berschrift2"/>
       </w:pPr>
-      <w:bookmarkStart w:id="54" w:name="_Toc69584848"/>
+      <w:bookmarkStart w:id="54" w:name="_Toc69592927"/>
       <w:r>
         <w:rPr>
           <w:lang w:val="en-GB"/>
@@ -11205,7 +11495,7 @@
       <w:pPr>
         <w:pStyle w:val="berschrift3"/>
       </w:pPr>
-      <w:bookmarkStart w:id="55" w:name="_Toc69584849"/>
+      <w:bookmarkStart w:id="55" w:name="_Toc69592928"/>
       <w:r>
         <w:lastRenderedPageBreak/>
         <w:t>SQL</w:t>
@@ -11289,15 +11579,7 @@
         <w:fldChar w:fldCharType="separate"/>
       </w:r>
       <w:r>
-        <w:t>Data Access Layer (</w:t>
-      </w:r>
-      <w:proofErr w:type="spellStart"/>
-      <w:r>
-        <w:t>ArduviData</w:t>
-      </w:r>
-      <w:proofErr w:type="spellEnd"/>
-      <w:r>
-        <w:t>)</w:t>
+        <w:t>Data Access Layer (ArduviData)</w:t>
       </w:r>
       <w:r>
         <w:fldChar w:fldCharType="end"/>
@@ -11310,7 +11592,7 @@
       <w:pPr>
         <w:pStyle w:val="berschrift3"/>
       </w:pPr>
-      <w:bookmarkStart w:id="56" w:name="_Toc69584850"/>
+      <w:bookmarkStart w:id="56" w:name="_Toc69592929"/>
       <w:r>
         <w:t>Gremlin</w:t>
       </w:r>
@@ -11366,7 +11648,7 @@
                     </pic:cNvPicPr>
                   </pic:nvPicPr>
                   <pic:blipFill rotWithShape="1">
-                    <a:blip r:embed="rId15">
+                    <a:blip r:embed="rId16">
                       <a:extLst>
                         <a:ext uri="{28A0092B-C50C-407E-A947-70E740481C1C}">
                           <a14:useLocalDpi xmlns:a14="http://schemas.microsoft.com/office/drawing/2010/main" val="0"/>
@@ -11397,7 +11679,7 @@
         <w:pStyle w:val="Beschriftung"/>
         <w:jc w:val="center"/>
       </w:pPr>
-      <w:bookmarkStart w:id="57" w:name="_Toc69584806"/>
+      <w:bookmarkStart w:id="57" w:name="_Toc69592940"/>
       <w:r>
         <w:t xml:space="preserve">Abbildung </w:t>
       </w:r>
@@ -11987,7 +12269,7 @@
                               <w:pStyle w:val="Beschriftung"/>
                               <w:jc w:val="center"/>
                             </w:pPr>
-                            <w:bookmarkStart w:id="58" w:name="_Toc69584807"/>
+                            <w:bookmarkStart w:id="58" w:name="_Toc69592941"/>
                             <w:r>
                               <w:t xml:space="preserve">Abbildung </w:t>
                             </w:r>
@@ -12041,7 +12323,7 @@
                         <w:pStyle w:val="Beschriftung"/>
                         <w:jc w:val="center"/>
                       </w:pPr>
-                      <w:bookmarkStart w:id="59" w:name="_Toc69584807"/>
+                      <w:bookmarkStart w:id="59" w:name="_Toc69592941"/>
                       <w:r>
                         <w:t xml:space="preserve">Abbildung </w:t>
                       </w:r>
@@ -12105,18 +12387,10 @@
       </w:pPr>
       <w:bookmarkStart w:id="60" w:name="_Ref69583513"/>
       <w:bookmarkStart w:id="61" w:name="_Ref69583529"/>
-      <w:bookmarkStart w:id="62" w:name="_Toc69584851"/>
+      <w:bookmarkStart w:id="62" w:name="_Toc69592930"/>
       <w:r>
         <w:lastRenderedPageBreak/>
-        <w:t>Data Access Layer (</w:t>
-      </w:r>
-      <w:proofErr w:type="spellStart"/>
-      <w:r>
-        <w:t>ArduviData</w:t>
-      </w:r>
-      <w:proofErr w:type="spellEnd"/>
-      <w:r>
-        <w:t>)</w:t>
+        <w:t>Data Access Layer (ArduviData)</w:t>
       </w:r>
       <w:bookmarkEnd w:id="60"/>
       <w:bookmarkEnd w:id="61"/>
@@ -12154,7 +12428,7 @@
           <w:lang w:val="de-AT"/>
         </w:rPr>
       </w:pPr>
-      <w:bookmarkStart w:id="63" w:name="_Toc69584852"/>
+      <w:bookmarkStart w:id="63" w:name="_Toc69592931"/>
       <w:r>
         <w:rPr>
           <w:lang w:val="de-AT"/>
@@ -12306,7 +12580,7 @@
                     </pic:cNvPicPr>
                   </pic:nvPicPr>
                   <pic:blipFill>
-                    <a:blip r:embed="rId16">
+                    <a:blip r:embed="rId17">
                       <a:extLst>
                         <a:ext uri="{28A0092B-C50C-407E-A947-70E740481C1C}">
                           <a14:useLocalDpi xmlns:a14="http://schemas.microsoft.com/office/drawing/2010/main" val="0"/>
@@ -12348,7 +12622,7 @@
       </w:pPr>
       <w:bookmarkStart w:id="64" w:name="_Ref69467776"/>
       <w:bookmarkStart w:id="65" w:name="_Ref69467687"/>
-      <w:bookmarkStart w:id="66" w:name="_Toc69584808"/>
+      <w:bookmarkStart w:id="66" w:name="_Toc69592942"/>
       <w:r>
         <w:t xml:space="preserve">Abbildung </w:t>
       </w:r>
@@ -12519,7 +12793,7 @@
                     </pic:cNvPicPr>
                   </pic:nvPicPr>
                   <pic:blipFill>
-                    <a:blip r:embed="rId17">
+                    <a:blip r:embed="rId18">
                       <a:extLst>
                         <a:ext uri="{28A0092B-C50C-407E-A947-70E740481C1C}">
                           <a14:useLocalDpi xmlns:a14="http://schemas.microsoft.com/office/drawing/2010/main" val="0"/>
@@ -12560,7 +12834,7 @@
         </w:rPr>
       </w:pPr>
       <w:bookmarkStart w:id="67" w:name="_Ref69475364"/>
-      <w:bookmarkStart w:id="68" w:name="_Toc69584809"/>
+      <w:bookmarkStart w:id="68" w:name="_Toc69592943"/>
       <w:r>
         <w:t xml:space="preserve">Abbildung </w:t>
       </w:r>
@@ -12590,11 +12864,923 @@
     </w:p>
     <w:p>
       <w:pPr>
+        <w:rPr>
+          <w:lang w:val="de-AT"/>
+        </w:rPr>
+      </w:pPr>
+      <w:r>
+        <w:rPr>
+          <w:lang w:val="de-AT"/>
+        </w:rPr>
+        <w:t xml:space="preserve">Für die Anbindung an die Datenbank wurden die Pakete ExRam.Gremlinq.Core und ExRam.Gremlinq.Providers.CosmosDb verwendet. Dieses stellt auch die Interfaces </w:t>
+      </w:r>
+      <w:r>
+        <w:rPr>
+          <w:i/>
+          <w:lang w:val="de-AT"/>
+        </w:rPr>
+        <w:t>IVertex</w:t>
+      </w:r>
+      <w:r>
+        <w:rPr>
+          <w:lang w:val="de-AT"/>
+        </w:rPr>
+        <w:t xml:space="preserve"> und </w:t>
+      </w:r>
+      <w:r>
+        <w:rPr>
+          <w:i/>
+          <w:lang w:val="de-AT"/>
+        </w:rPr>
+        <w:t>IEdge</w:t>
+      </w:r>
+      <w:r>
+        <w:rPr>
+          <w:lang w:val="de-AT"/>
+        </w:rPr>
+        <w:t xml:space="preserve"> bereit. Generell wird zwischen </w:t>
+      </w:r>
+      <w:r>
+        <w:rPr>
+          <w:i/>
+          <w:lang w:val="de-AT"/>
+        </w:rPr>
+        <w:t>SupplierVertex</w:t>
+      </w:r>
+      <w:r>
+        <w:rPr>
+          <w:lang w:val="de-AT"/>
+        </w:rPr>
+        <w:t xml:space="preserve"> und </w:t>
+      </w:r>
+      <w:r>
+        <w:rPr>
+          <w:i/>
+          <w:lang w:val="de-AT"/>
+        </w:rPr>
+        <w:t>CustomerVertex</w:t>
+      </w:r>
+      <w:r>
+        <w:rPr>
+          <w:lang w:val="de-AT"/>
+        </w:rPr>
+        <w:t xml:space="preserve"> unterschieden. Diese Erben von </w:t>
+      </w:r>
+      <w:r>
+        <w:rPr>
+          <w:i/>
+          <w:lang w:val="de-AT"/>
+        </w:rPr>
+        <w:t xml:space="preserve">Vertex, </w:t>
+      </w:r>
+      <w:r>
+        <w:rPr>
+          <w:lang w:val="de-AT"/>
+        </w:rPr>
+        <w:t xml:space="preserve">welcher wiederrum das Interface </w:t>
+      </w:r>
+      <w:r>
+        <w:rPr>
+          <w:i/>
+          <w:lang w:val="de-AT"/>
+        </w:rPr>
+        <w:t xml:space="preserve">IVertex </w:t>
+      </w:r>
+      <w:r>
+        <w:rPr>
+          <w:lang w:val="de-AT"/>
+        </w:rPr>
+        <w:t xml:space="preserve">implementiert. Der </w:t>
+      </w:r>
+      <w:r>
+        <w:rPr>
+          <w:i/>
+          <w:lang w:val="de-AT"/>
+        </w:rPr>
+        <w:t>CustomerVertex</w:t>
+      </w:r>
+      <w:r>
+        <w:rPr>
+          <w:lang w:val="de-AT"/>
+        </w:rPr>
+        <w:t xml:space="preserve"> wird für die Projekte der Holzverarbeiter verwendet. </w:t>
+      </w:r>
+      <w:r>
+        <w:rPr>
+          <w:lang w:val="de-AT"/>
+        </w:rPr>
+        <w:lastRenderedPageBreak/>
+        <w:t xml:space="preserve">Standorte der Sägewerke sind im </w:t>
+      </w:r>
+      <w:r>
+        <w:rPr>
+          <w:i/>
+          <w:lang w:val="de-AT"/>
+        </w:rPr>
+        <w:t xml:space="preserve">SupplierVertex </w:t>
+      </w:r>
+      <w:r>
+        <w:rPr>
+          <w:lang w:val="de-AT"/>
+        </w:rPr>
+        <w:t xml:space="preserve">vermerkt. Die </w:t>
+      </w:r>
+      <w:r>
+        <w:rPr>
+          <w:i/>
+          <w:lang w:val="de-AT"/>
+        </w:rPr>
+        <w:t>SupplyEdge</w:t>
+      </w:r>
+      <w:r>
+        <w:rPr>
+          <w:lang w:val="de-AT"/>
+        </w:rPr>
+        <w:t xml:space="preserve"> speichert die Wegstrecke und Fahrzeit zwischen zwei Vertices.</w:t>
+      </w:r>
+    </w:p>
+    <w:p>
+      <w:pPr>
+        <w:rPr>
+          <w:lang w:val="de-AT"/>
+        </w:rPr>
+      </w:pPr>
+      <w:r>
+        <w:rPr>
+          <w:lang w:val="de-AT"/>
+        </w:rPr>
+        <w:t xml:space="preserve">Die Vertices und die </w:t>
+      </w:r>
+      <w:r>
+        <w:rPr>
+          <w:i/>
+          <w:lang w:val="de-AT"/>
+        </w:rPr>
+        <w:t>SupplyEdge</w:t>
+      </w:r>
+      <w:r>
+        <w:rPr>
+          <w:lang w:val="de-AT"/>
+        </w:rPr>
+        <w:t xml:space="preserve"> werden im </w:t>
+      </w:r>
+      <w:r>
+        <w:rPr>
+          <w:i/>
+          <w:lang w:val="de-AT"/>
+        </w:rPr>
+        <w:t>GraphDistanceDurationResponse</w:t>
+      </w:r>
+      <w:r>
+        <w:rPr>
+          <w:lang w:val="de-AT"/>
+        </w:rPr>
+        <w:t xml:space="preserve"> Objekt zusammengeführt, welches im weiteren Verlauf an die Logik weitergegeben wird.</w:t>
+      </w:r>
+    </w:p>
+    <w:p>
+      <w:pPr>
+        <w:pStyle w:val="berschrift3"/>
+      </w:pPr>
+      <w:bookmarkStart w:id="69" w:name="_Toc69592932"/>
+      <w:r>
+        <w:t>Services</w:t>
+      </w:r>
+      <w:bookmarkEnd w:id="69"/>
+    </w:p>
+    <w:p>
+      <w:pPr>
+        <w:rPr>
+          <w:lang w:val="de-AT"/>
+        </w:rPr>
+      </w:pPr>
+      <w:r>
+        <w:rPr>
+          <w:lang w:val="de-AT"/>
+        </w:rPr>
+        <w:t>Die Services im Data-Access-Layer kümmern sich um</w:t>
+      </w:r>
+      <w:r>
+        <w:rPr>
+          <w:lang w:val="de-AT"/>
+        </w:rPr>
+        <w:t xml:space="preserve"> die Anbindung an die Datenbanken, das Versenden von E-Mails oder auch das Cachen von Daten in Redis.</w:t>
+      </w:r>
+    </w:p>
+    <w:p>
+      <w:pPr>
+        <w:pStyle w:val="berschrift4"/>
+        <w:rPr>
+          <w:lang w:val="de-AT"/>
+        </w:rPr>
+      </w:pPr>
+      <w:r>
+        <w:rPr>
+          <w:lang w:val="de-AT"/>
+        </w:rPr>
+        <w:t>SQL-API Anbindung</w:t>
+      </w:r>
+    </w:p>
+    <w:p>
+      <w:pPr>
+        <w:rPr>
+          <w:lang w:val="de-AT"/>
+        </w:rPr>
+      </w:pPr>
+      <w:r>
+        <w:rPr>
+          <w:noProof/>
+        </w:rPr>
+        <mc:AlternateContent>
+          <mc:Choice Requires="wps">
+            <w:drawing>
+              <wp:anchor distT="0" distB="0" distL="114300" distR="114300" simplePos="0" relativeHeight="251674112" behindDoc="1" locked="0" layoutInCell="1" allowOverlap="1" wp14:anchorId="796BFE36" wp14:editId="1DA066F9">
+                <wp:simplePos x="0" y="0"/>
+                <wp:positionH relativeFrom="margin">
+                  <wp:align>right</wp:align>
+                </wp:positionH>
+                <wp:positionV relativeFrom="paragraph">
+                  <wp:posOffset>3925134</wp:posOffset>
+                </wp:positionV>
+                <wp:extent cx="5758815" cy="635"/>
+                <wp:effectExtent l="0" t="0" r="0" b="6350"/>
+                <wp:wrapTight wrapText="bothSides">
+                  <wp:wrapPolygon edited="0">
+                    <wp:start x="0" y="0"/>
+                    <wp:lineTo x="0" y="20681"/>
+                    <wp:lineTo x="21507" y="20681"/>
+                    <wp:lineTo x="21507" y="0"/>
+                    <wp:lineTo x="0" y="0"/>
+                  </wp:wrapPolygon>
+                </wp:wrapTight>
+                <wp:docPr id="19" name="Textfeld 19"/>
+                <wp:cNvGraphicFramePr/>
+                <a:graphic xmlns:a="http://schemas.openxmlformats.org/drawingml/2006/main">
+                  <a:graphicData uri="http://schemas.microsoft.com/office/word/2010/wordprocessingShape">
+                    <wps:wsp>
+                      <wps:cNvSpPr txBox="1"/>
+                      <wps:spPr>
+                        <a:xfrm>
+                          <a:off x="0" y="0"/>
+                          <a:ext cx="5759355" cy="635"/>
+                        </a:xfrm>
+                        <a:prstGeom prst="rect">
+                          <a:avLst/>
+                        </a:prstGeom>
+                        <a:solidFill>
+                          <a:prstClr val="white"/>
+                        </a:solidFill>
+                        <a:ln>
+                          <a:noFill/>
+                        </a:ln>
+                      </wps:spPr>
+                      <wps:txbx>
+                        <w:txbxContent>
+                          <w:p>
+                            <w:pPr>
+                              <w:pStyle w:val="Beschriftung"/>
+                              <w:jc w:val="center"/>
+                              <w:rPr>
+                                <w:rFonts w:cs="Arial"/>
+                                <w:noProof/>
+                                <w:sz w:val="28"/>
+                                <w:szCs w:val="26"/>
+                              </w:rPr>
+                            </w:pPr>
+                            <w:bookmarkStart w:id="70" w:name="_Toc69592944"/>
+                            <w:r>
+                              <w:t xml:space="preserve">Abbildung </w:t>
+                            </w:r>
+                            <w:r>
+                              <w:fldChar w:fldCharType="begin"/>
+                            </w:r>
+                            <w:r>
+                              <w:instrText xml:space="preserve"> SEQ Abbildung \* ARABIC </w:instrText>
+                            </w:r>
+                            <w:r>
+                              <w:fldChar w:fldCharType="separate"/>
+                            </w:r>
+                            <w:r>
+                              <w:rPr>
+                                <w:noProof/>
+                              </w:rPr>
+                              <w:t>6</w:t>
+                            </w:r>
+                            <w:r>
+                              <w:fldChar w:fldCharType="end"/>
+                            </w:r>
+                            <w:r>
+                              <w:t>: Klassendiagramm vo</w:t>
+                            </w:r>
+                            <w:r>
+                              <w:t xml:space="preserve">m </w:t>
+                            </w:r>
+                            <w:r>
+                              <w:t>DocumentDbRepository</w:t>
+                            </w:r>
+                            <w:bookmarkEnd w:id="70"/>
+                          </w:p>
+                        </w:txbxContent>
+                      </wps:txbx>
+                      <wps:bodyPr rot="0" spcFirstLastPara="0" vertOverflow="overflow" horzOverflow="overflow" vert="horz" wrap="square" lIns="0" tIns="0" rIns="0" bIns="0" numCol="1" spcCol="0" rtlCol="0" fromWordArt="0" anchor="t" anchorCtr="0" forceAA="0" compatLnSpc="1">
+                        <a:prstTxWarp prst="textNoShape">
+                          <a:avLst/>
+                        </a:prstTxWarp>
+                        <a:spAutoFit/>
+                      </wps:bodyPr>
+                    </wps:wsp>
+                  </a:graphicData>
+                </a:graphic>
+                <wp14:sizeRelH relativeFrom="margin">
+                  <wp14:pctWidth>0</wp14:pctWidth>
+                </wp14:sizeRelH>
+              </wp:anchor>
+            </w:drawing>
+          </mc:Choice>
+          <mc:Fallback>
+            <w:pict>
+              <v:shape w14:anchorId="796BFE36" id="Textfeld 19" o:spid="_x0000_s1035" type="#_x0000_t202" style="position:absolute;left:0;text-align:left;margin-left:402.25pt;margin-top:309.05pt;width:453.45pt;height:.05pt;z-index:-251642368;visibility:visible;mso-wrap-style:square;mso-width-percent:0;mso-wrap-distance-left:9pt;mso-wrap-distance-top:0;mso-wrap-distance-right:9pt;mso-wrap-distance-bottom:0;mso-position-horizontal:right;mso-position-horizontal-relative:margin;mso-position-vertical:absolute;mso-position-vertical-relative:text;mso-width-percent:0;mso-width-relative:margin;v-text-anchor:top" o:gfxdata="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" stroked="f">
+                <v:textbox style="mso-fit-shape-to-text:t" inset="0,0,0,0">
+                  <w:txbxContent>
+                    <w:p>
+                      <w:pPr>
+                        <w:pStyle w:val="Beschriftung"/>
+                        <w:jc w:val="center"/>
+                        <w:rPr>
+                          <w:rFonts w:cs="Arial"/>
+                          <w:noProof/>
+                          <w:sz w:val="28"/>
+                          <w:szCs w:val="26"/>
+                        </w:rPr>
+                      </w:pPr>
+                      <w:bookmarkStart w:id="71" w:name="_Toc69592944"/>
+                      <w:r>
+                        <w:t xml:space="preserve">Abbildung </w:t>
+                      </w:r>
+                      <w:r>
+                        <w:fldChar w:fldCharType="begin"/>
+                      </w:r>
+                      <w:r>
+                        <w:instrText xml:space="preserve"> SEQ Abbildung \* ARABIC </w:instrText>
+                      </w:r>
+                      <w:r>
+                        <w:fldChar w:fldCharType="separate"/>
+                      </w:r>
+                      <w:r>
+                        <w:rPr>
+                          <w:noProof/>
+                        </w:rPr>
+                        <w:t>6</w:t>
+                      </w:r>
+                      <w:r>
+                        <w:fldChar w:fldCharType="end"/>
+                      </w:r>
+                      <w:r>
+                        <w:t>: Klassendiagramm vo</w:t>
+                      </w:r>
+                      <w:r>
+                        <w:t xml:space="preserve">m </w:t>
+                      </w:r>
+                      <w:r>
+                        <w:t>DocumentDbRepository</w:t>
+                      </w:r>
+                      <w:bookmarkEnd w:id="71"/>
+                    </w:p>
+                  </w:txbxContent>
+                </v:textbox>
+                <w10:wrap type="tight" anchorx="margin"/>
+              </v:shape>
+            </w:pict>
+          </mc:Fallback>
+        </mc:AlternateContent>
+      </w:r>
+      <w:r>
+        <w:rPr>
+          <w:noProof/>
+          <w:lang w:val="de-AT"/>
+        </w:rPr>
+        <w:drawing>
+          <wp:anchor distT="0" distB="0" distL="114300" distR="114300" simplePos="0" relativeHeight="251672064" behindDoc="1" locked="0" layoutInCell="1" allowOverlap="1" wp14:anchorId="6B22F82F" wp14:editId="56369417">
+            <wp:simplePos x="0" y="0"/>
+            <wp:positionH relativeFrom="margin">
+              <wp:align>right</wp:align>
+            </wp:positionH>
+            <wp:positionV relativeFrom="paragraph">
+              <wp:posOffset>711399</wp:posOffset>
+            </wp:positionV>
+            <wp:extent cx="5861685" cy="3149600"/>
+            <wp:effectExtent l="0" t="0" r="5715" b="0"/>
+            <wp:wrapTight wrapText="bothSides">
+              <wp:wrapPolygon edited="0">
+                <wp:start x="0" y="0"/>
+                <wp:lineTo x="0" y="21426"/>
+                <wp:lineTo x="21551" y="21426"/>
+                <wp:lineTo x="21551" y="0"/>
+                <wp:lineTo x="0" y="0"/>
+              </wp:wrapPolygon>
+            </wp:wrapTight>
+            <wp:docPr id="18" name="Grafik 18"/>
+            <wp:cNvGraphicFramePr>
+              <a:graphicFrameLocks xmlns:a="http://schemas.openxmlformats.org/drawingml/2006/main" noChangeAspect="1"/>
+            </wp:cNvGraphicFramePr>
+            <a:graphic xmlns:a="http://schemas.openxmlformats.org/drawingml/2006/main">
+              <a:graphicData uri="http://schemas.openxmlformats.org/drawingml/2006/picture">
+                <pic:pic xmlns:pic="http://schemas.openxmlformats.org/drawingml/2006/picture">
+                  <pic:nvPicPr>
+                    <pic:cNvPr id="0" name="Picture 3"/>
+                    <pic:cNvPicPr>
+                      <a:picLocks noChangeAspect="1" noChangeArrowheads="1"/>
+                    </pic:cNvPicPr>
+                  </pic:nvPicPr>
+                  <pic:blipFill>
+                    <a:blip r:embed="rId19">
+                      <a:extLst>
+                        <a:ext uri="{28A0092B-C50C-407E-A947-70E740481C1C}">
+                          <a14:useLocalDpi xmlns:a14="http://schemas.microsoft.com/office/drawing/2010/main" val="0"/>
+                        </a:ext>
+                      </a:extLst>
+                    </a:blip>
+                    <a:srcRect/>
+                    <a:stretch>
+                      <a:fillRect/>
+                    </a:stretch>
+                  </pic:blipFill>
+                  <pic:spPr bwMode="auto">
+                    <a:xfrm>
+                      <a:off x="0" y="0"/>
+                      <a:ext cx="5861685" cy="3149600"/>
+                    </a:xfrm>
+                    <a:prstGeom prst="rect">
+                      <a:avLst/>
+                    </a:prstGeom>
+                    <a:noFill/>
+                    <a:ln>
+                      <a:noFill/>
+                    </a:ln>
+                  </pic:spPr>
+                </pic:pic>
+              </a:graphicData>
+            </a:graphic>
+            <wp14:sizeRelH relativeFrom="margin">
+              <wp14:pctWidth>0</wp14:pctWidth>
+            </wp14:sizeRelH>
+            <wp14:sizeRelV relativeFrom="margin">
+              <wp14:pctHeight>0</wp14:pctHeight>
+            </wp14:sizeRelV>
+          </wp:anchor>
+        </w:drawing>
+      </w:r>
+      <w:r>
+        <w:rPr>
+          <w:lang w:val="de-AT"/>
+        </w:rPr>
+        <w:t xml:space="preserve">Das Service </w:t>
+      </w:r>
+      <w:r>
+        <w:rPr>
+          <w:i/>
+          <w:lang w:val="de-AT"/>
+        </w:rPr>
+        <w:t>DocumentDbRepository</w:t>
+      </w:r>
+      <w:r>
+        <w:rPr>
+          <w:lang w:val="de-AT"/>
+        </w:rPr>
+        <w:t xml:space="preserve"> stellt die Schnittstelle zur Cosmos DB SQL-API her. Es beinhaltet Methoden zur Abfrage und Manipulation von Daten. Dies war bereits fertig implementiert und wird für das Abspeichern</w:t>
+      </w:r>
+      <w:r>
+        <w:rPr>
+          <w:lang w:val="de-AT"/>
+        </w:rPr>
+        <w:t xml:space="preserve"> und Verwalten</w:t>
+      </w:r>
+      <w:r>
+        <w:rPr>
+          <w:lang w:val="de-AT"/>
+        </w:rPr>
+        <w:t xml:space="preserve"> der </w:t>
+      </w:r>
+      <w:r>
+        <w:rPr>
+          <w:i/>
+          <w:lang w:val="de-AT"/>
+        </w:rPr>
+        <w:t xml:space="preserve">TruckRoute </w:t>
+      </w:r>
+      <w:r>
+        <w:rPr>
+          <w:lang w:val="de-AT"/>
+        </w:rPr>
+        <w:t xml:space="preserve">verwendet. </w:t>
+      </w:r>
+    </w:p>
+    <w:p>
+      <w:pPr>
+        <w:pStyle w:val="berschrift4"/>
+        <w:rPr>
+          <w:lang w:val="de-AT"/>
+        </w:rPr>
+      </w:pPr>
+      <w:r>
+        <w:rPr>
+          <w:lang w:val="de-AT"/>
+        </w:rPr>
+        <w:t>Gremlin-API Anbindung</w:t>
+      </w:r>
+    </w:p>
+    <w:p>
+      <w:pPr>
+        <w:jc w:val="left"/>
+        <w:rPr>
+          <w:lang w:val="de-AT"/>
+        </w:rPr>
+      </w:pPr>
+      <w:r>
+        <w:rPr>
+          <w:lang w:val="de-AT"/>
+        </w:rPr>
+        <w:t xml:space="preserve">Der </w:t>
+      </w:r>
+      <w:r>
+        <w:rPr>
+          <w:i/>
+          <w:lang w:val="de-AT"/>
+        </w:rPr>
+        <w:t>GraphDbClient</w:t>
+      </w:r>
+      <w:r>
+        <w:rPr>
+          <w:lang w:val="de-AT"/>
+        </w:rPr>
+        <w:t xml:space="preserve"> wurde komplett neu implementiert, da davor noch keine Graphdatenbank verwendet wurde. Er managt das Abfragen, Hinzufügen und Löschen von Graphen, Vertices und Edges.</w:t>
+      </w:r>
+      <w:r>
+        <w:rPr>
+          <w:lang w:val="de-AT"/>
+        </w:rPr>
+        <w:t xml:space="preserve"> </w:t>
+      </w:r>
+      <w:r>
+        <w:rPr>
+          <w:i/>
+          <w:lang w:val="de-AT"/>
+        </w:rPr>
+        <w:t xml:space="preserve">GeremlinQuerySource </w:t>
+      </w:r>
+      <w:r>
+        <w:rPr>
+          <w:lang w:val="de-AT"/>
+        </w:rPr>
+        <w:t xml:space="preserve">vom Paket </w:t>
+      </w:r>
+      <w:r>
+        <w:rPr>
+          <w:lang w:val="de-AT"/>
+        </w:rPr>
+        <w:t>ExRam.Gremlinq.Core</w:t>
+      </w:r>
+      <w:r>
+        <w:rPr>
+          <w:i/>
+          <w:lang w:val="de-AT"/>
+        </w:rPr>
+        <w:t xml:space="preserve"> </w:t>
+      </w:r>
+      <w:r>
+        <w:rPr>
+          <w:lang w:val="de-AT"/>
+        </w:rPr>
+        <w:t>liefert die notwendigen Methoden, für das Verwalten von Graphen.</w:t>
+      </w:r>
+    </w:p>
+    <w:p>
+      <w:pPr>
+        <w:jc w:val="left"/>
+      </w:pPr>
+      <w:r>
+        <w:rPr>
+          <w:noProof/>
+          <w:lang w:val="de-AT"/>
+        </w:rPr>
+        <w:lastRenderedPageBreak/>
+        <w:drawing>
+          <wp:inline distT="0" distB="0" distL="0" distR="0" wp14:anchorId="3C668C90" wp14:editId="1B213C02">
+            <wp:extent cx="5793475" cy="2217106"/>
+            <wp:effectExtent l="0" t="0" r="0" b="0"/>
+            <wp:docPr id="20" name="Grafik 20"/>
+            <wp:cNvGraphicFramePr>
+              <a:graphicFrameLocks xmlns:a="http://schemas.openxmlformats.org/drawingml/2006/main" noChangeAspect="1"/>
+            </wp:cNvGraphicFramePr>
+            <a:graphic xmlns:a="http://schemas.openxmlformats.org/drawingml/2006/main">
+              <a:graphicData uri="http://schemas.openxmlformats.org/drawingml/2006/picture">
+                <pic:pic xmlns:pic="http://schemas.openxmlformats.org/drawingml/2006/picture">
+                  <pic:nvPicPr>
+                    <pic:cNvPr id="0" name="Picture 4"/>
+                    <pic:cNvPicPr>
+                      <a:picLocks noChangeAspect="1" noChangeArrowheads="1"/>
+                    </pic:cNvPicPr>
+                  </pic:nvPicPr>
+                  <pic:blipFill>
+                    <a:blip r:embed="rId20">
+                      <a:extLst>
+                        <a:ext uri="{28A0092B-C50C-407E-A947-70E740481C1C}">
+                          <a14:useLocalDpi xmlns:a14="http://schemas.microsoft.com/office/drawing/2010/main" val="0"/>
+                        </a:ext>
+                      </a:extLst>
+                    </a:blip>
+                    <a:srcRect/>
+                    <a:stretch>
+                      <a:fillRect/>
+                    </a:stretch>
+                  </pic:blipFill>
+                  <pic:spPr bwMode="auto">
+                    <a:xfrm>
+                      <a:off x="0" y="0"/>
+                      <a:ext cx="5911629" cy="2262323"/>
+                    </a:xfrm>
+                    <a:prstGeom prst="rect">
+                      <a:avLst/>
+                    </a:prstGeom>
+                    <a:noFill/>
+                    <a:ln>
+                      <a:noFill/>
+                    </a:ln>
+                  </pic:spPr>
+                </pic:pic>
+              </a:graphicData>
+            </a:graphic>
+          </wp:inline>
+        </w:drawing>
+      </w:r>
+    </w:p>
+    <w:p>
+      <w:pPr>
+        <w:pStyle w:val="Beschriftung"/>
         <w:jc w:val="center"/>
-        <w:rPr>
-          <w:lang w:val="de-AT"/>
-        </w:rPr>
-      </w:pPr>
+      </w:pPr>
+      <w:bookmarkStart w:id="72" w:name="_Toc69592945"/>
+      <w:r>
+        <w:t xml:space="preserve">Abbildung </w:t>
+      </w:r>
+      <w:r>
+        <w:fldChar w:fldCharType="begin"/>
+      </w:r>
+      <w:r>
+        <w:instrText xml:space="preserve"> SEQ Abbildung \* ARABIC </w:instrText>
+      </w:r>
+      <w:r>
+        <w:fldChar w:fldCharType="separate"/>
+      </w:r>
+      <w:r>
+        <w:rPr>
+          <w:noProof/>
+        </w:rPr>
+        <w:t>7</w:t>
+      </w:r>
+      <w:r>
+        <w:fldChar w:fldCharType="end"/>
+      </w:r>
+      <w:r>
+        <w:t>: Klassendiagramm vom GraphDbClient</w:t>
+      </w:r>
+      <w:bookmarkEnd w:id="72"/>
+    </w:p>
+    <w:p>
+      <w:pPr>
+        <w:pStyle w:val="berschrift3"/>
+        <w:rPr>
+          <w:lang w:val="de-AT"/>
+        </w:rPr>
+      </w:pPr>
+      <w:bookmarkStart w:id="73" w:name="_Toc69592933"/>
+      <w:r>
+        <w:rPr>
+          <w:lang w:val="de-AT"/>
+        </w:rPr>
+        <w:t>Data</w:t>
+      </w:r>
+      <w:r>
+        <w:rPr>
+          <w:lang w:val="de-AT"/>
+        </w:rPr>
+        <w:t>-</w:t>
+      </w:r>
+      <w:r>
+        <w:rPr>
+          <w:lang w:val="de-AT"/>
+        </w:rPr>
+        <w:t>Access</w:t>
+      </w:r>
+      <w:bookmarkEnd w:id="73"/>
+      <w:r>
+        <w:rPr>
+          <w:lang w:val="de-AT"/>
+        </w:rPr>
+        <w:t>-Klassen</w:t>
+      </w:r>
+    </w:p>
+    <w:p>
+      <w:pPr>
+        <w:rPr>
+          <w:lang w:val="de-AT"/>
+        </w:rPr>
+      </w:pPr>
+      <w:r>
+        <w:rPr>
+          <w:lang w:val="de-AT"/>
+        </w:rPr>
+        <w:t>Die Data-Access-Klassen ste</w:t>
+      </w:r>
+      <w:r>
+        <w:rPr>
+          <w:lang w:val="de-AT"/>
+        </w:rPr>
+        <w:t xml:space="preserve">llen die Methoden für das Empfangen und Bearbeiten der Daten von Models zur Verfügung. Jedes Model hat eine eigene </w:t>
+      </w:r>
+      <w:r>
+        <w:rPr>
+          <w:lang w:val="de-AT"/>
+        </w:rPr>
+        <w:t>Data-Access-Klas</w:t>
+      </w:r>
+      <w:r>
+        <w:rPr>
+          <w:lang w:val="de-AT"/>
+        </w:rPr>
+        <w:t>se. Die Services</w:t>
+      </w:r>
+      <w:r>
+        <w:rPr>
+          <w:lang w:val="de-AT"/>
+        </w:rPr>
+        <w:t>,</w:t>
+      </w:r>
+      <w:r>
+        <w:rPr>
+          <w:lang w:val="de-AT"/>
+        </w:rPr>
+        <w:t xml:space="preserve"> wie </w:t>
+      </w:r>
+      <w:r>
+        <w:rPr>
+          <w:i/>
+          <w:lang w:val="de-AT"/>
+        </w:rPr>
+        <w:t>DocumentDbRepository</w:t>
+      </w:r>
+      <w:r>
+        <w:rPr>
+          <w:lang w:val="de-AT"/>
+        </w:rPr>
+        <w:t xml:space="preserve"> und </w:t>
+      </w:r>
+      <w:r>
+        <w:rPr>
+          <w:i/>
+          <w:lang w:val="de-AT"/>
+        </w:rPr>
+        <w:t>GraphDbClient</w:t>
+      </w:r>
+      <w:r>
+        <w:rPr>
+          <w:i/>
+          <w:lang w:val="de-AT"/>
+        </w:rPr>
+        <w:t xml:space="preserve"> </w:t>
+      </w:r>
+      <w:r>
+        <w:rPr>
+          <w:lang w:val="de-AT"/>
+        </w:rPr>
+        <w:t>werden verwendet, um auf die Datenbank zuzugreifen. Als Beispiel möchte ich</w:t>
+      </w:r>
+      <w:r>
+        <w:rPr>
+          <w:lang w:val="de-AT"/>
+        </w:rPr>
+        <w:t xml:space="preserve"> </w:t>
+      </w:r>
+      <w:r>
+        <w:rPr>
+          <w:i/>
+          <w:lang w:val="de-AT"/>
+        </w:rPr>
+        <w:t>SupplierVertexAccess</w:t>
+      </w:r>
+      <w:r>
+        <w:rPr>
+          <w:lang w:val="de-AT"/>
+        </w:rPr>
+        <w:t xml:space="preserve"> und </w:t>
+      </w:r>
+      <w:r>
+        <w:rPr>
+          <w:i/>
+          <w:lang w:val="de-AT"/>
+        </w:rPr>
+        <w:t>OfferAccess</w:t>
+      </w:r>
+      <w:r>
+        <w:rPr>
+          <w:lang w:val="de-AT"/>
+        </w:rPr>
+        <w:t xml:space="preserve"> aufzeigen.</w:t>
+      </w:r>
+    </w:p>
+    <w:p>
+      <w:pPr>
+        <w:keepNext/>
+      </w:pPr>
+      <w:r>
+        <w:rPr>
+          <w:noProof/>
+          <w:lang w:val="de-AT"/>
+        </w:rPr>
+        <w:drawing>
+          <wp:inline distT="0" distB="0" distL="0" distR="0" wp14:anchorId="3812E8E8" wp14:editId="3D172FE2">
+            <wp:extent cx="5759450" cy="3732530"/>
+            <wp:effectExtent l="0" t="0" r="0" b="1270"/>
+            <wp:docPr id="23" name="Grafik 23"/>
+            <wp:cNvGraphicFramePr>
+              <a:graphicFrameLocks xmlns:a="http://schemas.openxmlformats.org/drawingml/2006/main" noChangeAspect="1"/>
+            </wp:cNvGraphicFramePr>
+            <a:graphic xmlns:a="http://schemas.openxmlformats.org/drawingml/2006/main">
+              <a:graphicData uri="http://schemas.openxmlformats.org/drawingml/2006/picture">
+                <pic:pic xmlns:pic="http://schemas.openxmlformats.org/drawingml/2006/picture">
+                  <pic:nvPicPr>
+                    <pic:cNvPr id="0" name="Picture 7"/>
+                    <pic:cNvPicPr>
+                      <a:picLocks noChangeAspect="1" noChangeArrowheads="1"/>
+                    </pic:cNvPicPr>
+                  </pic:nvPicPr>
+                  <pic:blipFill>
+                    <a:blip r:embed="rId21">
+                      <a:extLst>
+                        <a:ext uri="{28A0092B-C50C-407E-A947-70E740481C1C}">
+                          <a14:useLocalDpi xmlns:a14="http://schemas.microsoft.com/office/drawing/2010/main" val="0"/>
+                        </a:ext>
+                      </a:extLst>
+                    </a:blip>
+                    <a:srcRect/>
+                    <a:stretch>
+                      <a:fillRect/>
+                    </a:stretch>
+                  </pic:blipFill>
+                  <pic:spPr bwMode="auto">
+                    <a:xfrm>
+                      <a:off x="0" y="0"/>
+                      <a:ext cx="5759450" cy="3732530"/>
+                    </a:xfrm>
+                    <a:prstGeom prst="rect">
+                      <a:avLst/>
+                    </a:prstGeom>
+                    <a:noFill/>
+                    <a:ln>
+                      <a:noFill/>
+                    </a:ln>
+                  </pic:spPr>
+                </pic:pic>
+              </a:graphicData>
+            </a:graphic>
+          </wp:inline>
+        </w:drawing>
+      </w:r>
+    </w:p>
+    <w:p>
+      <w:pPr>
+        <w:pStyle w:val="Beschriftung"/>
+        <w:jc w:val="center"/>
+        <w:rPr>
+          <w:lang w:val="de-AT"/>
+        </w:rPr>
+      </w:pPr>
+      <w:bookmarkStart w:id="74" w:name="_Toc69592946"/>
+      <w:r>
+        <w:t xml:space="preserve">Abbildung </w:t>
+      </w:r>
+      <w:r>
+        <w:fldChar w:fldCharType="begin"/>
+      </w:r>
+      <w:r>
+        <w:instrText xml:space="preserve"> SEQ Abbildung \* ARABIC </w:instrText>
+      </w:r>
+      <w:r>
+        <w:fldChar w:fldCharType="separate"/>
+      </w:r>
+      <w:r>
+        <w:rPr>
+          <w:noProof/>
+        </w:rPr>
+        <w:t>8</w:t>
+      </w:r>
+      <w:r>
+        <w:fldChar w:fldCharType="end"/>
+      </w:r>
+      <w:r>
+        <w:t>: Beispiele von Klassendiagrammen der Data-Access-Klassen</w:t>
+      </w:r>
+      <w:bookmarkEnd w:id="74"/>
     </w:p>
     <w:p>
       <w:pPr>
@@ -12613,12 +13799,12 @@
       <w:pPr>
         <w:pStyle w:val="berschrift1"/>
       </w:pPr>
-      <w:bookmarkStart w:id="69" w:name="_Toc69584853"/>
+      <w:bookmarkStart w:id="75" w:name="_Toc69592934"/>
       <w:r>
         <w:lastRenderedPageBreak/>
         <w:t>Zukunft des Projektes</w:t>
       </w:r>
-      <w:bookmarkEnd w:id="69"/>
+      <w:bookmarkEnd w:id="75"/>
     </w:p>
     <w:p>
       <w:pPr>
@@ -12638,12 +13824,12 @@
       <w:pPr>
         <w:pStyle w:val="berschrift1"/>
       </w:pPr>
-      <w:bookmarkStart w:id="70" w:name="_Toc69584854"/>
+      <w:bookmarkStart w:id="76" w:name="_Toc69592935"/>
       <w:r>
         <w:lastRenderedPageBreak/>
         <w:t>Projektmanagement</w:t>
       </w:r>
-      <w:bookmarkEnd w:id="70"/>
+      <w:bookmarkEnd w:id="76"/>
     </w:p>
     <w:p>
       <w:pPr>
@@ -12663,12 +13849,12 @@
       <w:pPr>
         <w:pStyle w:val="berschrift1"/>
       </w:pPr>
-      <w:bookmarkStart w:id="71" w:name="_Toc69584855"/>
+      <w:bookmarkStart w:id="77" w:name="_Toc69592936"/>
       <w:r>
         <w:lastRenderedPageBreak/>
         <w:t>Resümee</w:t>
       </w:r>
-      <w:bookmarkEnd w:id="71"/>
+      <w:bookmarkEnd w:id="77"/>
     </w:p>
     <w:p>
       <w:pPr>
@@ -12727,7 +13913,19 @@
         <w:rPr>
           <w:lang w:val="de-AT"/>
         </w:rPr>
-        <w:t xml:space="preserve"> und zeitsparend</w:t>
+        <w:t xml:space="preserve">, </w:t>
+      </w:r>
+      <w:r>
+        <w:rPr>
+          <w:lang w:val="de-AT"/>
+        </w:rPr>
+        <w:t>zeitsparend</w:t>
+      </w:r>
+      <w:r>
+        <w:rPr>
+          <w:lang w:val="de-AT"/>
+        </w:rPr>
+        <w:t xml:space="preserve"> und effizient</w:t>
       </w:r>
       <w:r>
         <w:rPr>
@@ -12735,6 +13933,12 @@
         </w:rPr>
         <w:t xml:space="preserve"> für diesen Anwendungsfall.</w:t>
       </w:r>
+      <w:r>
+        <w:rPr>
+          <w:lang w:val="de-AT"/>
+        </w:rPr>
+        <w:t>ww</w:t>
+      </w:r>
     </w:p>
     <w:p>
       <w:pPr>
@@ -12754,15 +13958,15 @@
       <w:pPr>
         <w:pStyle w:val="berschrift1"/>
       </w:pPr>
-      <w:bookmarkStart w:id="72" w:name="_Toc69584856"/>
+      <w:bookmarkStart w:id="78" w:name="_Toc69592937"/>
       <w:r>
         <w:lastRenderedPageBreak/>
         <w:t>Anhang</w:t>
       </w:r>
       <w:bookmarkEnd w:id="36"/>
-      <w:bookmarkEnd w:id="72"/>
-    </w:p>
-    <w:bookmarkStart w:id="73" w:name="_Toc69584857" w:displacedByCustomXml="next"/>
+      <w:bookmarkEnd w:id="78"/>
+    </w:p>
+    <w:bookmarkStart w:id="79" w:name="_Toc69592938" w:displacedByCustomXml="next"/>
     <w:sdt>
       <w:sdtPr>
         <w:rPr>
@@ -12788,7 +13992,7 @@
           <w:r>
             <w:t>Literaturverzeichnis</w:t>
           </w:r>
-          <w:bookmarkEnd w:id="73"/>
+          <w:bookmarkEnd w:id="79"/>
         </w:p>
         <w:sdt>
           <w:sdtPr>
@@ -13856,8 +15060,8 @@
       </w:sdtContent>
     </w:sdt>
     <w:sectPr>
-      <w:headerReference w:type="default" r:id="rId18"/>
-      <w:footerReference w:type="default" r:id="rId19"/>
+      <w:headerReference w:type="default" r:id="rId22"/>
+      <w:footerReference w:type="default" r:id="rId23"/>
       <w:pgSz w:w="11906" w:h="16838"/>
       <w:pgMar w:top="1417" w:right="1417" w:bottom="1134" w:left="1417" w:header="709" w:footer="709" w:gutter="0"/>
       <w:cols w:space="708"/>

</xml_diff>